<commit_message>
CIV-17460 Part Admit - pay immediately - Static text updates
</commit_message>
<xml_diff>
--- a/docker/docmosis/templates/CV-SPC-HRN-ENG-01364.docx
+++ b/docker/docmosis/templates/CV-SPC-HRN-ENG-01364.docx
@@ -129,7 +129,27 @@
                 <w:sz w:val="28"/>
                 <w:szCs w:val="28"/>
               </w:rPr>
-              <w:t>Claim number: &lt;&lt;referenceNumber&gt;&gt;</w:t>
+              <w:t>Claim number: &lt;&lt;</w:t>
+            </w:r>
+            <w:proofErr w:type="spellStart"/>
+            <w:r>
+              <w:rPr>
+                <w:rFonts w:ascii="GDSTransportWebsite" w:hAnsi="GDSTransportWebsite"/>
+                <w:color w:val="60686D"/>
+                <w:sz w:val="28"/>
+                <w:szCs w:val="28"/>
+              </w:rPr>
+              <w:t>referenceNumber</w:t>
+            </w:r>
+            <w:proofErr w:type="spellEnd"/>
+            <w:r>
+              <w:rPr>
+                <w:rFonts w:ascii="GDSTransportWebsite" w:hAnsi="GDSTransportWebsite"/>
+                <w:color w:val="60686D"/>
+                <w:sz w:val="28"/>
+                <w:szCs w:val="28"/>
+              </w:rPr>
+              <w:t>&gt;&gt;</w:t>
             </w:r>
           </w:p>
         </w:tc>
@@ -240,7 +260,27 @@
                 <w:sz w:val="28"/>
                 <w:szCs w:val="28"/>
               </w:rPr>
-              <w:t>Case name: &lt;&lt;caseName&gt;&gt;</w:t>
+              <w:t>Case name: &lt;&lt;</w:t>
+            </w:r>
+            <w:proofErr w:type="spellStart"/>
+            <w:r>
+              <w:rPr>
+                <w:rFonts w:ascii="GDSTransportWebsite" w:hAnsi="GDSTransportWebsite"/>
+                <w:color w:val="60686D"/>
+                <w:sz w:val="28"/>
+                <w:szCs w:val="28"/>
+              </w:rPr>
+              <w:t>caseName</w:t>
+            </w:r>
+            <w:proofErr w:type="spellEnd"/>
+            <w:r>
+              <w:rPr>
+                <w:rFonts w:ascii="GDSTransportWebsite" w:hAnsi="GDSTransportWebsite"/>
+                <w:color w:val="60686D"/>
+                <w:sz w:val="28"/>
+                <w:szCs w:val="28"/>
+              </w:rPr>
+              <w:t>&gt;&gt;</w:t>
             </w:r>
           </w:p>
         </w:tc>
@@ -404,7 +444,98 @@
                 <w:sz w:val="20"/>
                 <w:szCs w:val="20"/>
               </w:rPr>
-              <w:t>Received: &lt;&lt;{dateFormat(submittedOn, ‘d MMMM yyyy’, ‘dd-MM-yyyy’)}&gt;&gt;</w:t>
+              <w:t>Received: &lt;</w:t>
+            </w:r>
+            <w:proofErr w:type="gramStart"/>
+            <w:r>
+              <w:rPr>
+                <w:rFonts w:ascii="GDSTransportWebsite" w:eastAsia="Times New Roman" w:hAnsi="GDSTransportWebsite" w:cs="Times New Roman"/>
+                <w:color w:val="60686D"/>
+                <w:sz w:val="20"/>
+                <w:szCs w:val="20"/>
+              </w:rPr>
+              <w:t>&lt;{</w:t>
+            </w:r>
+            <w:proofErr w:type="spellStart"/>
+            <w:r>
+              <w:rPr>
+                <w:rFonts w:ascii="GDSTransportWebsite" w:eastAsia="Times New Roman" w:hAnsi="GDSTransportWebsite" w:cs="Times New Roman"/>
+                <w:color w:val="60686D"/>
+                <w:sz w:val="20"/>
+                <w:szCs w:val="20"/>
+              </w:rPr>
+              <w:t>dateFormat</w:t>
+            </w:r>
+            <w:proofErr w:type="spellEnd"/>
+            <w:r>
+              <w:rPr>
+                <w:rFonts w:ascii="GDSTransportWebsite" w:eastAsia="Times New Roman" w:hAnsi="GDSTransportWebsite" w:cs="Times New Roman"/>
+                <w:color w:val="60686D"/>
+                <w:sz w:val="20"/>
+                <w:szCs w:val="20"/>
+              </w:rPr>
+              <w:t>(</w:t>
+            </w:r>
+            <w:proofErr w:type="spellStart"/>
+            <w:proofErr w:type="gramEnd"/>
+            <w:r>
+              <w:rPr>
+                <w:rFonts w:ascii="GDSTransportWebsite" w:eastAsia="Times New Roman" w:hAnsi="GDSTransportWebsite" w:cs="Times New Roman"/>
+                <w:color w:val="60686D"/>
+                <w:sz w:val="20"/>
+                <w:szCs w:val="20"/>
+              </w:rPr>
+              <w:t>submittedOn</w:t>
+            </w:r>
+            <w:proofErr w:type="spellEnd"/>
+            <w:r>
+              <w:rPr>
+                <w:rFonts w:ascii="GDSTransportWebsite" w:eastAsia="Times New Roman" w:hAnsi="GDSTransportWebsite" w:cs="Times New Roman"/>
+                <w:color w:val="60686D"/>
+                <w:sz w:val="20"/>
+                <w:szCs w:val="20"/>
+              </w:rPr>
+              <w:t xml:space="preserve">, ‘d MMMM </w:t>
+            </w:r>
+            <w:proofErr w:type="spellStart"/>
+            <w:r>
+              <w:rPr>
+                <w:rFonts w:ascii="GDSTransportWebsite" w:eastAsia="Times New Roman" w:hAnsi="GDSTransportWebsite" w:cs="Times New Roman"/>
+                <w:color w:val="60686D"/>
+                <w:sz w:val="20"/>
+                <w:szCs w:val="20"/>
+              </w:rPr>
+              <w:t>yyyy</w:t>
+            </w:r>
+            <w:proofErr w:type="spellEnd"/>
+            <w:r>
+              <w:rPr>
+                <w:rFonts w:ascii="GDSTransportWebsite" w:eastAsia="Times New Roman" w:hAnsi="GDSTransportWebsite" w:cs="Times New Roman"/>
+                <w:color w:val="60686D"/>
+                <w:sz w:val="20"/>
+                <w:szCs w:val="20"/>
+              </w:rPr>
+              <w:t>’, ‘dd-MM-</w:t>
+            </w:r>
+            <w:proofErr w:type="spellStart"/>
+            <w:r>
+              <w:rPr>
+                <w:rFonts w:ascii="GDSTransportWebsite" w:eastAsia="Times New Roman" w:hAnsi="GDSTransportWebsite" w:cs="Times New Roman"/>
+                <w:color w:val="60686D"/>
+                <w:sz w:val="20"/>
+                <w:szCs w:val="20"/>
+              </w:rPr>
+              <w:t>yyyy</w:t>
+            </w:r>
+            <w:proofErr w:type="spellEnd"/>
+            <w:r>
+              <w:rPr>
+                <w:rFonts w:ascii="GDSTransportWebsite" w:eastAsia="Times New Roman" w:hAnsi="GDSTransportWebsite" w:cs="Times New Roman"/>
+                <w:color w:val="60686D"/>
+                <w:sz w:val="20"/>
+                <w:szCs w:val="20"/>
+              </w:rPr>
+              <w:t>’)}&gt;&gt;</w:t>
             </w:r>
           </w:p>
         </w:tc>
@@ -746,7 +877,41 @@
                 <w:szCs w:val="21"/>
                 <w:shd w:val="clear" w:color="auto" w:fill="FFFFFF"/>
               </w:rPr>
-              <w:t>&lt;&lt;cr_{ respondent1.individualDateOfBirth!=null}&gt;&gt;</w:t>
+              <w:t>&lt;&lt;</w:t>
+            </w:r>
+            <w:proofErr w:type="spellStart"/>
+            <w:r>
+              <w:rPr>
+                <w:rFonts w:ascii="Segoe UI" w:hAnsi="Segoe UI" w:cs="Segoe UI"/>
+                <w:color w:val="000000" w:themeColor="text1"/>
+                <w:sz w:val="21"/>
+                <w:szCs w:val="21"/>
+                <w:shd w:val="clear" w:color="auto" w:fill="FFFFFF"/>
+              </w:rPr>
+              <w:t>cr</w:t>
+            </w:r>
+            <w:proofErr w:type="spellEnd"/>
+            <w:proofErr w:type="gramStart"/>
+            <w:r>
+              <w:rPr>
+                <w:rFonts w:ascii="Segoe UI" w:hAnsi="Segoe UI" w:cs="Segoe UI"/>
+                <w:color w:val="000000" w:themeColor="text1"/>
+                <w:sz w:val="21"/>
+                <w:szCs w:val="21"/>
+                <w:shd w:val="clear" w:color="auto" w:fill="FFFFFF"/>
+              </w:rPr>
+              <w:t>_{ respondent1.individualDateOfBirth</w:t>
+            </w:r>
+            <w:proofErr w:type="gramEnd"/>
+            <w:r>
+              <w:rPr>
+                <w:rFonts w:ascii="Segoe UI" w:hAnsi="Segoe UI" w:cs="Segoe UI"/>
+                <w:color w:val="000000" w:themeColor="text1"/>
+                <w:sz w:val="21"/>
+                <w:szCs w:val="21"/>
+                <w:shd w:val="clear" w:color="auto" w:fill="FFFFFF"/>
+              </w:rPr>
+              <w:t>!=null}&gt;&gt;</w:t>
             </w:r>
           </w:p>
         </w:tc>
@@ -926,8 +1091,9 @@
                 <w:szCs w:val="21"/>
                 <w:shd w:val="clear" w:color="auto" w:fill="FFFFFF"/>
               </w:rPr>
-              <w:t>&lt;&lt;cr_{ respondent1.representative.phone</w:t>
-            </w:r>
+              <w:t>&lt;&lt;</w:t>
+            </w:r>
+            <w:proofErr w:type="spellStart"/>
             <w:r>
               <w:rPr>
                 <w:rFonts w:ascii="Segoe UI" w:hAnsi="Segoe UI" w:cs="Segoe UI"/>
@@ -936,8 +1102,63 @@
                 <w:szCs w:val="21"/>
                 <w:shd w:val="clear" w:color="auto" w:fill="FFFFFF"/>
               </w:rPr>
+              <w:t>cr</w:t>
+            </w:r>
+            <w:proofErr w:type="spellEnd"/>
+            <w:proofErr w:type="gramStart"/>
+            <w:r>
+              <w:rPr>
+                <w:rFonts w:ascii="Segoe UI" w:hAnsi="Segoe UI" w:cs="Segoe UI"/>
+                <w:color w:val="000000" w:themeColor="text1"/>
+                <w:sz w:val="21"/>
+                <w:szCs w:val="21"/>
+                <w:shd w:val="clear" w:color="auto" w:fill="FFFFFF"/>
+              </w:rPr>
+              <w:t>_{ respondent1.representative</w:t>
+            </w:r>
+            <w:proofErr w:type="gramEnd"/>
+            <w:r>
+              <w:rPr>
+                <w:rFonts w:ascii="Segoe UI" w:hAnsi="Segoe UI" w:cs="Segoe UI"/>
+                <w:color w:val="000000" w:themeColor="text1"/>
+                <w:sz w:val="21"/>
+                <w:szCs w:val="21"/>
+                <w:shd w:val="clear" w:color="auto" w:fill="FFFFFF"/>
+              </w:rPr>
+              <w:t>.</w:t>
+            </w:r>
+            <w:proofErr w:type="gramStart"/>
+            <w:r>
+              <w:rPr>
+                <w:rFonts w:ascii="Segoe UI" w:hAnsi="Segoe UI" w:cs="Segoe UI"/>
+                <w:color w:val="000000" w:themeColor="text1"/>
+                <w:sz w:val="21"/>
+                <w:szCs w:val="21"/>
+                <w:shd w:val="clear" w:color="auto" w:fill="FFFFFF"/>
+              </w:rPr>
+              <w:t>phone</w:t>
+            </w:r>
+            <w:r>
+              <w:rPr>
+                <w:rFonts w:ascii="Segoe UI" w:hAnsi="Segoe UI" w:cs="Segoe UI"/>
+                <w:color w:val="000000" w:themeColor="text1"/>
+                <w:sz w:val="21"/>
+                <w:szCs w:val="21"/>
+                <w:shd w:val="clear" w:color="auto" w:fill="FFFFFF"/>
+              </w:rPr>
               <w:lastRenderedPageBreak/>
-              <w:t>Number!=null}&gt;&gt;</w:t>
+              <w:t>Number!=</w:t>
+            </w:r>
+            <w:proofErr w:type="gramEnd"/>
+            <w:r>
+              <w:rPr>
+                <w:rFonts w:ascii="Segoe UI" w:hAnsi="Segoe UI" w:cs="Segoe UI"/>
+                <w:color w:val="000000" w:themeColor="text1"/>
+                <w:sz w:val="21"/>
+                <w:szCs w:val="21"/>
+                <w:shd w:val="clear" w:color="auto" w:fill="FFFFFF"/>
+              </w:rPr>
+              <w:t>null}&gt;&gt;</w:t>
             </w:r>
           </w:p>
         </w:tc>
@@ -1011,6 +1232,7 @@
                 <w:color w:val="000000" w:themeColor="text1"/>
               </w:rPr>
             </w:pPr>
+            <w:proofErr w:type="gramStart"/>
             <w:r>
               <w:rPr>
                 <w:rFonts w:ascii="Segoe UI" w:hAnsi="Segoe UI" w:cs="Segoe UI"/>
@@ -1019,7 +1241,18 @@
                 <w:szCs w:val="21"/>
                 <w:shd w:val="clear" w:color="auto" w:fill="FFFFFF"/>
               </w:rPr>
-              <w:t>&lt;&lt;respondent1.representative.phoneNumber&gt;&gt;</w:t>
+              <w:t>&lt;&lt;respondent1.representative.phoneNumber</w:t>
+            </w:r>
+            <w:proofErr w:type="gramEnd"/>
+            <w:r>
+              <w:rPr>
+                <w:rFonts w:ascii="Segoe UI" w:hAnsi="Segoe UI" w:cs="Segoe UI"/>
+                <w:color w:val="000000" w:themeColor="text1"/>
+                <w:sz w:val="21"/>
+                <w:szCs w:val="21"/>
+                <w:shd w:val="clear" w:color="auto" w:fill="FFFFFF"/>
+              </w:rPr>
+              <w:t>&gt;&gt;</w:t>
             </w:r>
           </w:p>
         </w:tc>
@@ -1113,7 +1346,63 @@
                 <w:szCs w:val="21"/>
                 <w:shd w:val="clear" w:color="auto" w:fill="FFFFFF"/>
               </w:rPr>
-              <w:t>&lt;&lt;cr_{ respondent1.representative.emailAddress!=null}&gt;&gt;</w:t>
+              <w:t>&lt;&lt;</w:t>
+            </w:r>
+            <w:proofErr w:type="spellStart"/>
+            <w:r>
+              <w:rPr>
+                <w:rFonts w:ascii="Segoe UI" w:hAnsi="Segoe UI" w:cs="Segoe UI"/>
+                <w:color w:val="000000" w:themeColor="text1"/>
+                <w:sz w:val="21"/>
+                <w:szCs w:val="21"/>
+                <w:shd w:val="clear" w:color="auto" w:fill="FFFFFF"/>
+              </w:rPr>
+              <w:t>cr</w:t>
+            </w:r>
+            <w:proofErr w:type="spellEnd"/>
+            <w:proofErr w:type="gramStart"/>
+            <w:r>
+              <w:rPr>
+                <w:rFonts w:ascii="Segoe UI" w:hAnsi="Segoe UI" w:cs="Segoe UI"/>
+                <w:color w:val="000000" w:themeColor="text1"/>
+                <w:sz w:val="21"/>
+                <w:szCs w:val="21"/>
+                <w:shd w:val="clear" w:color="auto" w:fill="FFFFFF"/>
+              </w:rPr>
+              <w:t>_{ respondent1.representative</w:t>
+            </w:r>
+            <w:proofErr w:type="gramEnd"/>
+            <w:r>
+              <w:rPr>
+                <w:rFonts w:ascii="Segoe UI" w:hAnsi="Segoe UI" w:cs="Segoe UI"/>
+                <w:color w:val="000000" w:themeColor="text1"/>
+                <w:sz w:val="21"/>
+                <w:szCs w:val="21"/>
+                <w:shd w:val="clear" w:color="auto" w:fill="FFFFFF"/>
+              </w:rPr>
+              <w:t>.</w:t>
+            </w:r>
+            <w:proofErr w:type="gramStart"/>
+            <w:r>
+              <w:rPr>
+                <w:rFonts w:ascii="Segoe UI" w:hAnsi="Segoe UI" w:cs="Segoe UI"/>
+                <w:color w:val="000000" w:themeColor="text1"/>
+                <w:sz w:val="21"/>
+                <w:szCs w:val="21"/>
+                <w:shd w:val="clear" w:color="auto" w:fill="FFFFFF"/>
+              </w:rPr>
+              <w:t>emailAddress!=</w:t>
+            </w:r>
+            <w:proofErr w:type="gramEnd"/>
+            <w:r>
+              <w:rPr>
+                <w:rFonts w:ascii="Segoe UI" w:hAnsi="Segoe UI" w:cs="Segoe UI"/>
+                <w:color w:val="000000" w:themeColor="text1"/>
+                <w:sz w:val="21"/>
+                <w:szCs w:val="21"/>
+                <w:shd w:val="clear" w:color="auto" w:fill="FFFFFF"/>
+              </w:rPr>
+              <w:t>null}&gt;&gt;</w:t>
             </w:r>
           </w:p>
         </w:tc>
@@ -1189,6 +1478,7 @@
                 <w:color w:val="000000" w:themeColor="text1"/>
               </w:rPr>
             </w:pPr>
+            <w:proofErr w:type="gramStart"/>
             <w:r>
               <w:rPr>
                 <w:rFonts w:ascii="Segoe UI" w:hAnsi="Segoe UI" w:cs="Segoe UI"/>
@@ -1197,7 +1487,18 @@
                 <w:szCs w:val="21"/>
                 <w:shd w:val="clear" w:color="auto" w:fill="FFFFFF"/>
               </w:rPr>
-              <w:t>&lt;&lt;respondent1.representative.emailAddress&gt;&gt;</w:t>
+              <w:t>&lt;&lt;respondent1.representative.emailAddress</w:t>
+            </w:r>
+            <w:proofErr w:type="gramEnd"/>
+            <w:r>
+              <w:rPr>
+                <w:rFonts w:ascii="Segoe UI" w:hAnsi="Segoe UI" w:cs="Segoe UI"/>
+                <w:color w:val="000000" w:themeColor="text1"/>
+                <w:sz w:val="21"/>
+                <w:szCs w:val="21"/>
+                <w:shd w:val="clear" w:color="auto" w:fill="FFFFFF"/>
+              </w:rPr>
+              <w:t>&gt;&gt;</w:t>
             </w:r>
           </w:p>
         </w:tc>
@@ -1383,6 +1684,7 @@
               </w:rPr>
               <w:t>&lt;&lt;</w:t>
             </w:r>
+            <w:proofErr w:type="spellStart"/>
             <w:r>
               <w:rPr>
                 <w:rFonts w:ascii="GDS Transport Website Light" w:hAnsi="GDS Transport Website Light"/>
@@ -1393,6 +1695,7 @@
               </w:rPr>
               <w:t>hearingCourtLocation</w:t>
             </w:r>
+            <w:proofErr w:type="spellEnd"/>
             <w:r>
               <w:rPr>
                 <w:rFonts w:ascii="GDS Transport Website Light" w:hAnsi="GDS Transport Website Light" w:cs="Segoe UI"/>
@@ -1477,7 +1780,27 @@
                 <w:sz w:val="21"/>
                 <w:szCs w:val="21"/>
               </w:rPr>
-              <w:t>&lt;&lt;defendantResponse&gt;&gt;</w:t>
+              <w:t>&lt;&lt;</w:t>
+            </w:r>
+            <w:proofErr w:type="spellStart"/>
+            <w:r>
+              <w:rPr>
+                <w:rFonts w:ascii="GDS Transport Website Light" w:hAnsi="GDS Transport Website Light" w:cs="Segoe UI"/>
+                <w:color w:val="000000" w:themeColor="text1"/>
+                <w:sz w:val="21"/>
+                <w:szCs w:val="21"/>
+              </w:rPr>
+              <w:t>defendantResponse</w:t>
+            </w:r>
+            <w:proofErr w:type="spellEnd"/>
+            <w:r>
+              <w:rPr>
+                <w:rFonts w:ascii="GDS Transport Website Light" w:hAnsi="GDS Transport Website Light" w:cs="Segoe UI"/>
+                <w:color w:val="000000" w:themeColor="text1"/>
+                <w:sz w:val="21"/>
+                <w:szCs w:val="21"/>
+              </w:rPr>
+              <w:t>&gt;&gt;</w:t>
             </w:r>
           </w:p>
         </w:tc>
@@ -1508,7 +1831,51 @@
               <w:rPr>
                 <w:rFonts w:ascii="GDSTransportWebsite" w:hAnsi="GDSTransportWebsite" w:cs="Calibri"/>
               </w:rPr>
-              <w:t>&lt;&lt;cr_{commonDetails.responseType == ‘PART_ADMISSION’ &amp;&amp; poundsPaid==null}&gt;&gt;</w:t>
+              <w:t>&lt;&lt;</w:t>
+            </w:r>
+            <w:proofErr w:type="spellStart"/>
+            <w:r>
+              <w:rPr>
+                <w:rFonts w:ascii="GDSTransportWebsite" w:hAnsi="GDSTransportWebsite" w:cs="Calibri"/>
+              </w:rPr>
+              <w:t>cr</w:t>
+            </w:r>
+            <w:proofErr w:type="spellEnd"/>
+            <w:proofErr w:type="gramStart"/>
+            <w:r>
+              <w:rPr>
+                <w:rFonts w:ascii="GDSTransportWebsite" w:hAnsi="GDSTransportWebsite" w:cs="Calibri"/>
+              </w:rPr>
+              <w:t>_{</w:t>
+            </w:r>
+            <w:proofErr w:type="spellStart"/>
+            <w:proofErr w:type="gramEnd"/>
+            <w:r>
+              <w:rPr>
+                <w:rFonts w:ascii="GDSTransportWebsite" w:hAnsi="GDSTransportWebsite" w:cs="Calibri"/>
+              </w:rPr>
+              <w:t>commonDetails.responseType</w:t>
+            </w:r>
+            <w:proofErr w:type="spellEnd"/>
+            <w:r>
+              <w:rPr>
+                <w:rFonts w:ascii="GDSTransportWebsite" w:hAnsi="GDSTransportWebsite" w:cs="Calibri"/>
+              </w:rPr>
+              <w:t xml:space="preserve"> == ‘PART_ADMISSION’ &amp;&amp; </w:t>
+            </w:r>
+            <w:proofErr w:type="spellStart"/>
+            <w:r>
+              <w:rPr>
+                <w:rFonts w:ascii="GDSTransportWebsite" w:hAnsi="GDSTransportWebsite" w:cs="Calibri"/>
+              </w:rPr>
+              <w:t>poundsPaid</w:t>
+            </w:r>
+            <w:proofErr w:type="spellEnd"/>
+            <w:r>
+              <w:rPr>
+                <w:rFonts w:ascii="GDSTransportWebsite" w:hAnsi="GDSTransportWebsite" w:cs="Calibri"/>
+              </w:rPr>
+              <w:t>==null}&gt;&gt;</w:t>
             </w:r>
           </w:p>
         </w:tc>
@@ -1607,7 +1974,27 @@
                 <w:sz w:val="21"/>
                 <w:szCs w:val="21"/>
               </w:rPr>
-              <w:t>&lt;&lt;commonDetails.amountToPay&gt;&gt;</w:t>
+              <w:t>&lt;&lt;</w:t>
+            </w:r>
+            <w:proofErr w:type="spellStart"/>
+            <w:r>
+              <w:rPr>
+                <w:rFonts w:ascii="GDS Transport Website Light" w:hAnsi="GDS Transport Website Light" w:cs="Segoe UI"/>
+                <w:color w:val="000000" w:themeColor="text1"/>
+                <w:sz w:val="21"/>
+                <w:szCs w:val="21"/>
+              </w:rPr>
+              <w:t>commonDetails.amountToPay</w:t>
+            </w:r>
+            <w:proofErr w:type="spellEnd"/>
+            <w:r>
+              <w:rPr>
+                <w:rFonts w:ascii="GDS Transport Website Light" w:hAnsi="GDS Transport Website Light" w:cs="Segoe UI"/>
+                <w:color w:val="000000" w:themeColor="text1"/>
+                <w:sz w:val="21"/>
+                <w:szCs w:val="21"/>
+              </w:rPr>
+              <w:t>&gt;&gt;</w:t>
             </w:r>
           </w:p>
         </w:tc>
@@ -1737,7 +2124,27 @@
                 <w:sz w:val="21"/>
                 <w:szCs w:val="21"/>
               </w:rPr>
-              <w:t>&lt;&lt;whyDisputeTheClaim&gt;&gt;</w:t>
+              <w:t>&lt;&lt;</w:t>
+            </w:r>
+            <w:proofErr w:type="spellStart"/>
+            <w:r>
+              <w:rPr>
+                <w:rFonts w:ascii="GDS Transport Website Light" w:hAnsi="GDS Transport Website Light" w:cs="Segoe UI"/>
+                <w:color w:val="000000" w:themeColor="text1"/>
+                <w:sz w:val="21"/>
+                <w:szCs w:val="21"/>
+              </w:rPr>
+              <w:t>whyDisputeTheClaim</w:t>
+            </w:r>
+            <w:proofErr w:type="spellEnd"/>
+            <w:r>
+              <w:rPr>
+                <w:rFonts w:ascii="GDS Transport Website Light" w:hAnsi="GDS Transport Website Light" w:cs="Segoe UI"/>
+                <w:color w:val="000000" w:themeColor="text1"/>
+                <w:sz w:val="21"/>
+                <w:szCs w:val="21"/>
+              </w:rPr>
+              <w:t>&gt;&gt;</w:t>
             </w:r>
           </w:p>
         </w:tc>
@@ -1803,7 +2210,39 @@
                 <w:rFonts w:ascii="GDS Transport Website Light" w:hAnsi="GDS Transport Website Light"/>
                 <w:color w:val="000000" w:themeColor="text1"/>
               </w:rPr>
-              <w:t>&lt;&lt;cs_{timelineUploaded}&gt;&gt;&lt;&lt; specResponseTimelineDocumentFiles &gt;&gt;&lt;&lt;es_&gt;&gt;</w:t>
+              <w:t>&lt;&lt;cs_{</w:t>
+            </w:r>
+            <w:proofErr w:type="spellStart"/>
+            <w:r>
+              <w:rPr>
+                <w:rFonts w:ascii="GDS Transport Website Light" w:hAnsi="GDS Transport Website Light"/>
+                <w:color w:val="000000" w:themeColor="text1"/>
+              </w:rPr>
+              <w:t>timelineUploaded</w:t>
+            </w:r>
+            <w:proofErr w:type="spellEnd"/>
+            <w:r>
+              <w:rPr>
+                <w:rFonts w:ascii="GDS Transport Website Light" w:hAnsi="GDS Transport Website Light"/>
+                <w:color w:val="000000" w:themeColor="text1"/>
+              </w:rPr>
+              <w:t xml:space="preserve">}&gt;&gt;&lt;&lt; </w:t>
+            </w:r>
+            <w:proofErr w:type="spellStart"/>
+            <w:r>
+              <w:rPr>
+                <w:rFonts w:ascii="GDS Transport Website Light" w:hAnsi="GDS Transport Website Light"/>
+                <w:color w:val="000000" w:themeColor="text1"/>
+              </w:rPr>
+              <w:t>specResponseTimelineDocumentFiles</w:t>
+            </w:r>
+            <w:proofErr w:type="spellEnd"/>
+            <w:r>
+              <w:rPr>
+                <w:rFonts w:ascii="GDS Transport Website Light" w:hAnsi="GDS Transport Website Light"/>
+                <w:color w:val="000000" w:themeColor="text1"/>
+              </w:rPr>
+              <w:t xml:space="preserve"> &gt;&gt;&lt;&lt;es_&gt;&gt;</w:t>
             </w:r>
           </w:p>
           <w:p>
@@ -1819,12 +2258,81 @@
                 <w:rFonts w:ascii="GDS Transport Website Light" w:hAnsi="GDS Transport Website Light"/>
                 <w:color w:val="000000" w:themeColor="text1"/>
               </w:rPr>
-              <w:t>&lt;&lt;rs_timeline&gt;&gt;</w:t>
+              <w:t>&lt;&lt;</w:t>
+            </w:r>
+            <w:proofErr w:type="spellStart"/>
+            <w:r>
+              <w:rPr>
+                <w:rFonts w:ascii="GDS Transport Website Light" w:hAnsi="GDS Transport Website Light"/>
+                <w:color w:val="000000" w:themeColor="text1"/>
+              </w:rPr>
+              <w:t>rs_timeline</w:t>
+            </w:r>
+            <w:proofErr w:type="spellEnd"/>
+            <w:r>
+              <w:rPr>
+                <w:rFonts w:ascii="GDS Transport Website Light" w:hAnsi="GDS Transport Website Light"/>
+                <w:color w:val="000000" w:themeColor="text1"/>
+              </w:rPr>
+              <w:t>&gt;&gt;</w:t>
             </w:r>
           </w:p>
           <w:p>
             <w:r>
-              <w:t>&lt;&lt;{dateFormat(timelineDate,‘d MMMM yyyy’,‘dd-MM-yyyy’)}&gt;&gt;: &lt;&lt;timelineDescription&gt;&gt;</w:t>
+              <w:t>&lt;</w:t>
+            </w:r>
+            <w:proofErr w:type="gramStart"/>
+            <w:r>
+              <w:t>&lt;{</w:t>
+            </w:r>
+            <w:proofErr w:type="spellStart"/>
+            <w:r>
+              <w:t>dateFormat</w:t>
+            </w:r>
+            <w:proofErr w:type="spellEnd"/>
+            <w:r>
+              <w:t>(</w:t>
+            </w:r>
+            <w:proofErr w:type="spellStart"/>
+            <w:r>
+              <w:t>timelineDate</w:t>
+            </w:r>
+            <w:proofErr w:type="spellEnd"/>
+            <w:r>
+              <w:t>,‘</w:t>
+            </w:r>
+            <w:proofErr w:type="gramEnd"/>
+            <w:r>
+              <w:t xml:space="preserve">d MMMM </w:t>
+            </w:r>
+            <w:proofErr w:type="spellStart"/>
+            <w:r>
+              <w:t>yyyy</w:t>
+            </w:r>
+            <w:proofErr w:type="spellEnd"/>
+            <w:proofErr w:type="gramStart"/>
+            <w:r>
+              <w:t>’,‘</w:t>
+            </w:r>
+            <w:proofErr w:type="gramEnd"/>
+            <w:r>
+              <w:t>dd-MM-</w:t>
+            </w:r>
+            <w:proofErr w:type="spellStart"/>
+            <w:r>
+              <w:t>yyyy</w:t>
+            </w:r>
+            <w:proofErr w:type="spellEnd"/>
+            <w:r>
+              <w:t>’)}&gt;&gt;: &lt;&lt;</w:t>
+            </w:r>
+            <w:proofErr w:type="spellStart"/>
+            <w:r>
+              <w:t>timelineDescription</w:t>
+            </w:r>
+            <w:proofErr w:type="spellEnd"/>
+            <w:r>
+              <w:t>&gt;&gt;</w:t>
             </w:r>
           </w:p>
           <w:p>
@@ -1840,7 +2348,23 @@
                 <w:rFonts w:ascii="GDS Transport Website Light" w:hAnsi="GDS Transport Website Light"/>
                 <w:color w:val="000000" w:themeColor="text1"/>
               </w:rPr>
-              <w:t>&lt;&lt;es_timeline&gt;&gt;</w:t>
+              <w:t>&lt;&lt;</w:t>
+            </w:r>
+            <w:proofErr w:type="spellStart"/>
+            <w:r>
+              <w:rPr>
+                <w:rFonts w:ascii="GDS Transport Website Light" w:hAnsi="GDS Transport Website Light"/>
+                <w:color w:val="000000" w:themeColor="text1"/>
+              </w:rPr>
+              <w:t>es_timeline</w:t>
+            </w:r>
+            <w:proofErr w:type="spellEnd"/>
+            <w:r>
+              <w:rPr>
+                <w:rFonts w:ascii="GDS Transport Website Light" w:hAnsi="GDS Transport Website Light"/>
+                <w:color w:val="000000" w:themeColor="text1"/>
+              </w:rPr>
+              <w:t>&gt;&gt;</w:t>
             </w:r>
           </w:p>
         </w:tc>
@@ -1872,7 +2396,48 @@
                 <w:rFonts w:ascii="GDS Transport Website Light" w:hAnsi="GDS Transport Website Light"/>
                 <w:color w:val="000000" w:themeColor="text1"/>
               </w:rPr>
-              <w:t>&lt;&lt;cr_{ respondent1SpecDefenceResponseDocument !=null}&gt;&gt;</w:t>
+              <w:t>&lt;&lt;</w:t>
+            </w:r>
+            <w:proofErr w:type="spellStart"/>
+            <w:r>
+              <w:rPr>
+                <w:rFonts w:ascii="GDS Transport Website Light" w:hAnsi="GDS Transport Website Light"/>
+                <w:color w:val="000000" w:themeColor="text1"/>
+              </w:rPr>
+              <w:t>cr</w:t>
+            </w:r>
+            <w:proofErr w:type="spellEnd"/>
+            <w:proofErr w:type="gramStart"/>
+            <w:r>
+              <w:rPr>
+                <w:rFonts w:ascii="GDS Transport Website Light" w:hAnsi="GDS Transport Website Light"/>
+                <w:color w:val="000000" w:themeColor="text1"/>
+              </w:rPr>
+              <w:t>_{ respondent</w:t>
+            </w:r>
+            <w:proofErr w:type="gramEnd"/>
+            <w:r>
+              <w:rPr>
+                <w:rFonts w:ascii="GDS Transport Website Light" w:hAnsi="GDS Transport Website Light"/>
+                <w:color w:val="000000" w:themeColor="text1"/>
+              </w:rPr>
+              <w:t>1</w:t>
+            </w:r>
+            <w:proofErr w:type="gramStart"/>
+            <w:r>
+              <w:rPr>
+                <w:rFonts w:ascii="GDS Transport Website Light" w:hAnsi="GDS Transport Website Light"/>
+                <w:color w:val="000000" w:themeColor="text1"/>
+              </w:rPr>
+              <w:t>SpecDefenceResponseDocument !</w:t>
+            </w:r>
+            <w:proofErr w:type="gramEnd"/>
+            <w:r>
+              <w:rPr>
+                <w:rFonts w:ascii="GDS Transport Website Light" w:hAnsi="GDS Transport Website Light"/>
+                <w:color w:val="000000" w:themeColor="text1"/>
+              </w:rPr>
+              <w:t>=null}&gt;&gt;</w:t>
             </w:r>
           </w:p>
         </w:tc>
@@ -2062,7 +2627,63 @@
                 <w:szCs w:val="21"/>
                 <w:shd w:val="clear" w:color="auto" w:fill="FFFFFF"/>
               </w:rPr>
-              <w:t>&lt;&lt;cr_{poundsPaid!=null}&gt;&gt;</w:t>
+              <w:t>&lt;&lt;</w:t>
+            </w:r>
+            <w:proofErr w:type="spellStart"/>
+            <w:r>
+              <w:rPr>
+                <w:rFonts w:ascii="Segoe UI" w:hAnsi="Segoe UI" w:cs="Segoe UI"/>
+                <w:color w:val="000000" w:themeColor="text1"/>
+                <w:sz w:val="21"/>
+                <w:szCs w:val="21"/>
+                <w:shd w:val="clear" w:color="auto" w:fill="FFFFFF"/>
+              </w:rPr>
+              <w:t>cr</w:t>
+            </w:r>
+            <w:proofErr w:type="spellEnd"/>
+            <w:r>
+              <w:rPr>
+                <w:rFonts w:ascii="Segoe UI" w:hAnsi="Segoe UI" w:cs="Segoe UI"/>
+                <w:color w:val="000000" w:themeColor="text1"/>
+                <w:sz w:val="21"/>
+                <w:szCs w:val="21"/>
+                <w:shd w:val="clear" w:color="auto" w:fill="FFFFFF"/>
+              </w:rPr>
+              <w:t>_{</w:t>
+            </w:r>
+            <w:proofErr w:type="spellStart"/>
+            <w:proofErr w:type="gramStart"/>
+            <w:r>
+              <w:rPr>
+                <w:rFonts w:ascii="Segoe UI" w:hAnsi="Segoe UI" w:cs="Segoe UI"/>
+                <w:color w:val="000000" w:themeColor="text1"/>
+                <w:sz w:val="21"/>
+                <w:szCs w:val="21"/>
+                <w:shd w:val="clear" w:color="auto" w:fill="FFFFFF"/>
+              </w:rPr>
+              <w:t>poundsPaid</w:t>
+            </w:r>
+            <w:proofErr w:type="spellEnd"/>
+            <w:r>
+              <w:rPr>
+                <w:rFonts w:ascii="Segoe UI" w:hAnsi="Segoe UI" w:cs="Segoe UI"/>
+                <w:color w:val="000000" w:themeColor="text1"/>
+                <w:sz w:val="21"/>
+                <w:szCs w:val="21"/>
+                <w:shd w:val="clear" w:color="auto" w:fill="FFFFFF"/>
+              </w:rPr>
+              <w:t>!=</w:t>
+            </w:r>
+            <w:proofErr w:type="gramEnd"/>
+            <w:r>
+              <w:rPr>
+                <w:rFonts w:ascii="Segoe UI" w:hAnsi="Segoe UI" w:cs="Segoe UI"/>
+                <w:color w:val="000000" w:themeColor="text1"/>
+                <w:sz w:val="21"/>
+                <w:szCs w:val="21"/>
+                <w:shd w:val="clear" w:color="auto" w:fill="FFFFFF"/>
+              </w:rPr>
+              <w:t>null}&gt;&gt;</w:t>
             </w:r>
           </w:p>
         </w:tc>
@@ -2152,7 +2773,29 @@
                 <w:szCs w:val="21"/>
                 <w:shd w:val="clear" w:color="auto" w:fill="FFFFFF"/>
               </w:rPr>
-              <w:t>&lt;&lt;poundsPaid&gt;&gt;</w:t>
+              <w:t>&lt;&lt;</w:t>
+            </w:r>
+            <w:proofErr w:type="spellStart"/>
+            <w:r>
+              <w:rPr>
+                <w:rFonts w:ascii="Segoe UI" w:hAnsi="Segoe UI" w:cs="Segoe UI"/>
+                <w:color w:val="000000" w:themeColor="text1"/>
+                <w:sz w:val="21"/>
+                <w:szCs w:val="21"/>
+                <w:shd w:val="clear" w:color="auto" w:fill="FFFFFF"/>
+              </w:rPr>
+              <w:t>poundsPaid</w:t>
+            </w:r>
+            <w:proofErr w:type="spellEnd"/>
+            <w:r>
+              <w:rPr>
+                <w:rFonts w:ascii="Segoe UI" w:hAnsi="Segoe UI" w:cs="Segoe UI"/>
+                <w:color w:val="000000" w:themeColor="text1"/>
+                <w:sz w:val="21"/>
+                <w:szCs w:val="21"/>
+                <w:shd w:val="clear" w:color="auto" w:fill="FFFFFF"/>
+              </w:rPr>
+              <w:t>&gt;&gt;</w:t>
             </w:r>
           </w:p>
           <w:p>
@@ -2258,7 +2901,63 @@
                 <w:szCs w:val="21"/>
                 <w:shd w:val="clear" w:color="auto" w:fill="FFFFFF"/>
               </w:rPr>
-              <w:t>&lt;&lt;cs_{paymentDate!=null}&gt;&gt;&lt;&lt;paymentDate&gt;&gt;&lt;&lt;es_&gt;&gt;</w:t>
+              <w:t>&lt;&lt;cs_{</w:t>
+            </w:r>
+            <w:proofErr w:type="spellStart"/>
+            <w:proofErr w:type="gramStart"/>
+            <w:r>
+              <w:rPr>
+                <w:rFonts w:ascii="Segoe UI" w:hAnsi="Segoe UI" w:cs="Segoe UI"/>
+                <w:color w:val="000000" w:themeColor="text1"/>
+                <w:sz w:val="21"/>
+                <w:szCs w:val="21"/>
+                <w:shd w:val="clear" w:color="auto" w:fill="FFFFFF"/>
+              </w:rPr>
+              <w:t>paymentDate</w:t>
+            </w:r>
+            <w:proofErr w:type="spellEnd"/>
+            <w:r>
+              <w:rPr>
+                <w:rFonts w:ascii="Segoe UI" w:hAnsi="Segoe UI" w:cs="Segoe UI"/>
+                <w:color w:val="000000" w:themeColor="text1"/>
+                <w:sz w:val="21"/>
+                <w:szCs w:val="21"/>
+                <w:shd w:val="clear" w:color="auto" w:fill="FFFFFF"/>
+              </w:rPr>
+              <w:t>!=</w:t>
+            </w:r>
+            <w:proofErr w:type="gramEnd"/>
+            <w:r>
+              <w:rPr>
+                <w:rFonts w:ascii="Segoe UI" w:hAnsi="Segoe UI" w:cs="Segoe UI"/>
+                <w:color w:val="000000" w:themeColor="text1"/>
+                <w:sz w:val="21"/>
+                <w:szCs w:val="21"/>
+                <w:shd w:val="clear" w:color="auto" w:fill="FFFFFF"/>
+              </w:rPr>
+              <w:t>null}&gt;&gt;&lt;&lt;</w:t>
+            </w:r>
+            <w:proofErr w:type="spellStart"/>
+            <w:r>
+              <w:rPr>
+                <w:rFonts w:ascii="Segoe UI" w:hAnsi="Segoe UI" w:cs="Segoe UI"/>
+                <w:color w:val="000000" w:themeColor="text1"/>
+                <w:sz w:val="21"/>
+                <w:szCs w:val="21"/>
+                <w:shd w:val="clear" w:color="auto" w:fill="FFFFFF"/>
+              </w:rPr>
+              <w:t>paymentDate</w:t>
+            </w:r>
+            <w:proofErr w:type="spellEnd"/>
+            <w:r>
+              <w:rPr>
+                <w:rFonts w:ascii="Segoe UI" w:hAnsi="Segoe UI" w:cs="Segoe UI"/>
+                <w:color w:val="000000" w:themeColor="text1"/>
+                <w:sz w:val="21"/>
+                <w:szCs w:val="21"/>
+                <w:shd w:val="clear" w:color="auto" w:fill="FFFFFF"/>
+              </w:rPr>
+              <w:t>&gt;&gt;&lt;&lt;es_&gt;&gt;</w:t>
             </w:r>
           </w:p>
           <w:p>
@@ -2308,7 +3007,63 @@
                 <w:szCs w:val="21"/>
                 <w:shd w:val="clear" w:color="auto" w:fill="FFFFFF"/>
               </w:rPr>
-              <w:t>&lt;&lt;cs_{paymentMethod!=null}&gt;&gt;&lt;&lt;paymentMethod&gt;&gt;&lt;&lt;es_&gt;&gt;</w:t>
+              <w:t>&lt;&lt;cs_{</w:t>
+            </w:r>
+            <w:proofErr w:type="spellStart"/>
+            <w:proofErr w:type="gramStart"/>
+            <w:r>
+              <w:rPr>
+                <w:rFonts w:ascii="Segoe UI" w:hAnsi="Segoe UI" w:cs="Segoe UI"/>
+                <w:color w:val="000000" w:themeColor="text1"/>
+                <w:sz w:val="21"/>
+                <w:szCs w:val="21"/>
+                <w:shd w:val="clear" w:color="auto" w:fill="FFFFFF"/>
+              </w:rPr>
+              <w:t>paymentMethod</w:t>
+            </w:r>
+            <w:proofErr w:type="spellEnd"/>
+            <w:r>
+              <w:rPr>
+                <w:rFonts w:ascii="Segoe UI" w:hAnsi="Segoe UI" w:cs="Segoe UI"/>
+                <w:color w:val="000000" w:themeColor="text1"/>
+                <w:sz w:val="21"/>
+                <w:szCs w:val="21"/>
+                <w:shd w:val="clear" w:color="auto" w:fill="FFFFFF"/>
+              </w:rPr>
+              <w:t>!=</w:t>
+            </w:r>
+            <w:proofErr w:type="gramEnd"/>
+            <w:r>
+              <w:rPr>
+                <w:rFonts w:ascii="Segoe UI" w:hAnsi="Segoe UI" w:cs="Segoe UI"/>
+                <w:color w:val="000000" w:themeColor="text1"/>
+                <w:sz w:val="21"/>
+                <w:szCs w:val="21"/>
+                <w:shd w:val="clear" w:color="auto" w:fill="FFFFFF"/>
+              </w:rPr>
+              <w:t>null}&gt;&gt;&lt;&lt;</w:t>
+            </w:r>
+            <w:proofErr w:type="spellStart"/>
+            <w:r>
+              <w:rPr>
+                <w:rFonts w:ascii="Segoe UI" w:hAnsi="Segoe UI" w:cs="Segoe UI"/>
+                <w:color w:val="000000" w:themeColor="text1"/>
+                <w:sz w:val="21"/>
+                <w:szCs w:val="21"/>
+                <w:shd w:val="clear" w:color="auto" w:fill="FFFFFF"/>
+              </w:rPr>
+              <w:t>paymentMethod</w:t>
+            </w:r>
+            <w:proofErr w:type="spellEnd"/>
+            <w:r>
+              <w:rPr>
+                <w:rFonts w:ascii="Segoe UI" w:hAnsi="Segoe UI" w:cs="Segoe UI"/>
+                <w:color w:val="000000" w:themeColor="text1"/>
+                <w:sz w:val="21"/>
+                <w:szCs w:val="21"/>
+                <w:shd w:val="clear" w:color="auto" w:fill="FFFFFF"/>
+              </w:rPr>
+              <w:t>&gt;&gt;&lt;&lt;es_&gt;&gt;</w:t>
             </w:r>
           </w:p>
           <w:p>
@@ -2431,7 +3186,87 @@
               <w:rPr>
                 <w:rFonts w:cstheme="minorHAnsi"/>
               </w:rPr>
-              <w:t>&lt;&lt;cs_{commonDetails.responseType == ‘FULL_ADMISSION’ || (commonDetails.responseType == ‘PART_ADMISSION’ &amp;&amp; commonDetails.howToPay != null &amp;&amp; commonDetails.whyReject!= ‘ALREADY_PAID’)}&gt;&gt;</w:t>
+              <w:t>&lt;&lt;cs</w:t>
+            </w:r>
+            <w:proofErr w:type="gramStart"/>
+            <w:r>
+              <w:rPr>
+                <w:rFonts w:cstheme="minorHAnsi"/>
+              </w:rPr>
+              <w:t>_{</w:t>
+            </w:r>
+            <w:proofErr w:type="spellStart"/>
+            <w:proofErr w:type="gramEnd"/>
+            <w:r>
+              <w:rPr>
+                <w:rFonts w:cstheme="minorHAnsi"/>
+              </w:rPr>
+              <w:t>commonDetails.responseType</w:t>
+            </w:r>
+            <w:proofErr w:type="spellEnd"/>
+            <w:r>
+              <w:rPr>
+                <w:rFonts w:cstheme="minorHAnsi"/>
+              </w:rPr>
+              <w:t xml:space="preserve"> == ‘FULL_ADMISSION’ || (</w:t>
+            </w:r>
+            <w:proofErr w:type="spellStart"/>
+            <w:r>
+              <w:rPr>
+                <w:rFonts w:cstheme="minorHAnsi"/>
+              </w:rPr>
+              <w:t>commonDetails.responseType</w:t>
+            </w:r>
+            <w:proofErr w:type="spellEnd"/>
+            <w:r>
+              <w:rPr>
+                <w:rFonts w:cstheme="minorHAnsi"/>
+              </w:rPr>
+              <w:t xml:space="preserve"> == ‘PART_ADMISSION’ &amp;&amp; </w:t>
+            </w:r>
+            <w:proofErr w:type="spellStart"/>
+            <w:proofErr w:type="gramStart"/>
+            <w:r>
+              <w:rPr>
+                <w:rFonts w:cstheme="minorHAnsi"/>
+              </w:rPr>
+              <w:t>commonDetails.howToPay</w:t>
+            </w:r>
+            <w:proofErr w:type="spellEnd"/>
+            <w:r>
+              <w:rPr>
+                <w:rFonts w:cstheme="minorHAnsi"/>
+              </w:rPr>
+              <w:t xml:space="preserve"> !</w:t>
+            </w:r>
+            <w:proofErr w:type="gramEnd"/>
+            <w:r>
+              <w:rPr>
+                <w:rFonts w:cstheme="minorHAnsi"/>
+              </w:rPr>
+              <w:t xml:space="preserve">= null &amp;&amp; </w:t>
+            </w:r>
+            <w:proofErr w:type="spellStart"/>
+            <w:proofErr w:type="gramStart"/>
+            <w:r>
+              <w:rPr>
+                <w:rFonts w:cstheme="minorHAnsi"/>
+              </w:rPr>
+              <w:t>commonDetails.whyReject</w:t>
+            </w:r>
+            <w:proofErr w:type="spellEnd"/>
+            <w:r>
+              <w:rPr>
+                <w:rFonts w:cstheme="minorHAnsi"/>
+              </w:rPr>
+              <w:t>!=</w:t>
+            </w:r>
+            <w:proofErr w:type="gramEnd"/>
+            <w:r>
+              <w:rPr>
+                <w:rFonts w:cstheme="minorHAnsi"/>
+              </w:rPr>
+              <w:t xml:space="preserve"> ‘ALREADY_PAID’)}&gt;&gt;</w:t>
             </w:r>
           </w:p>
           <w:p>
@@ -2495,7 +3330,53 @@
                       <w:sz w:val="20"/>
                       <w:szCs w:val="20"/>
                     </w:rPr>
-                    <w:t>&lt;&lt;cr_{commonDetails.howToPay== ‘IMMEDIATELY’}&gt;&gt;</w:t>
+                    <w:t>&lt;&lt;</w:t>
+                  </w:r>
+                  <w:proofErr w:type="spellStart"/>
+                  <w:r>
+                    <w:rPr>
+                      <w:rFonts w:cstheme="minorHAnsi"/>
+                      <w:sz w:val="20"/>
+                      <w:szCs w:val="20"/>
+                    </w:rPr>
+                    <w:t>c</w:t>
+                  </w:r>
+                  <w:r>
+                    <w:rPr>
+                      <w:rFonts w:cstheme="minorHAnsi"/>
+                      <w:sz w:val="20"/>
+                      <w:szCs w:val="20"/>
+                    </w:rPr>
+                    <w:t>r</w:t>
+                  </w:r>
+                  <w:proofErr w:type="spellEnd"/>
+                  <w:proofErr w:type="gramStart"/>
+                  <w:r>
+                    <w:rPr>
+                      <w:rFonts w:cstheme="minorHAnsi"/>
+                      <w:sz w:val="20"/>
+                      <w:szCs w:val="20"/>
+                    </w:rPr>
+                    <w:t>_{</w:t>
+                  </w:r>
+                  <w:proofErr w:type="spellStart"/>
+                  <w:proofErr w:type="gramEnd"/>
+                  <w:r>
+                    <w:rPr>
+                      <w:rFonts w:cstheme="minorHAnsi"/>
+                      <w:sz w:val="20"/>
+                      <w:szCs w:val="20"/>
+                    </w:rPr>
+                    <w:t>commonDetails.howToPay</w:t>
+                  </w:r>
+                  <w:proofErr w:type="spellEnd"/>
+                  <w:r>
+                    <w:rPr>
+                      <w:rFonts w:cstheme="minorHAnsi"/>
+                      <w:sz w:val="20"/>
+                      <w:szCs w:val="20"/>
+                    </w:rPr>
+                    <w:t>== ‘IMMEDIATELY’}&gt;&gt;</w:t>
                   </w:r>
                 </w:p>
               </w:tc>
@@ -2571,7 +3452,27 @@
                       <w:color w:val="000000"/>
                       <w:shd w:val="clear" w:color="auto" w:fill="FFFFFF"/>
                     </w:rPr>
-                    <w:t>£&lt;&lt;commonDetails.amountToPay&gt;&gt;</w:t>
+                    <w:t>£&lt;&lt;</w:t>
+                  </w:r>
+                  <w:proofErr w:type="spellStart"/>
+                  <w:r>
+                    <w:rPr>
+                      <w:rStyle w:val="eop"/>
+                      <w:rFonts w:ascii="Arial" w:hAnsi="Arial" w:cs="Arial"/>
+                      <w:color w:val="000000"/>
+                      <w:shd w:val="clear" w:color="auto" w:fill="FFFFFF"/>
+                    </w:rPr>
+                    <w:t>commonDetails.amountToPay</w:t>
+                  </w:r>
+                  <w:proofErr w:type="spellEnd"/>
+                  <w:r>
+                    <w:rPr>
+                      <w:rStyle w:val="eop"/>
+                      <w:rFonts w:ascii="Arial" w:hAnsi="Arial" w:cs="Arial"/>
+                      <w:color w:val="000000"/>
+                      <w:shd w:val="clear" w:color="auto" w:fill="FFFFFF"/>
+                    </w:rPr>
+                    <w:t>&gt;&gt;</w:t>
                   </w:r>
                 </w:p>
               </w:tc>
@@ -2606,13 +3507,51 @@
                     </w:rPr>
                     <w:t>s</w:t>
                   </w:r>
+                  <w:proofErr w:type="gramStart"/>
                   <w:r>
                     <w:rPr>
                       <w:rFonts w:cstheme="minorHAnsi"/>
                       <w:sz w:val="20"/>
                       <w:szCs w:val="20"/>
                     </w:rPr>
-                    <w:t>_{commonDetails.responseType == ‘FULL_ADMISSION’ }&gt;&gt;</w:t>
+                    <w:t>_{</w:t>
+                  </w:r>
+                  <w:proofErr w:type="spellStart"/>
+                  <w:proofErr w:type="gramEnd"/>
+                  <w:r>
+                    <w:rPr>
+                      <w:rFonts w:cstheme="minorHAnsi"/>
+                      <w:sz w:val="20"/>
+                      <w:szCs w:val="20"/>
+                    </w:rPr>
+                    <w:t>commonDetails.responseType</w:t>
+                  </w:r>
+                  <w:proofErr w:type="spellEnd"/>
+                  <w:r>
+                    <w:rPr>
+                      <w:rFonts w:cstheme="minorHAnsi"/>
+                      <w:sz w:val="20"/>
+                      <w:szCs w:val="20"/>
+                    </w:rPr>
+                    <w:t xml:space="preserve"> == ‘FULL_ADMISSION</w:t>
+                  </w:r>
+                  <w:proofErr w:type="gramStart"/>
+                  <w:r>
+                    <w:rPr>
+                      <w:rFonts w:cstheme="minorHAnsi"/>
+                      <w:sz w:val="20"/>
+                      <w:szCs w:val="20"/>
+                    </w:rPr>
+                    <w:t>’ }</w:t>
+                  </w:r>
+                  <w:proofErr w:type="gramEnd"/>
+                  <w:r>
+                    <w:rPr>
+                      <w:rFonts w:cstheme="minorHAnsi"/>
+                      <w:sz w:val="20"/>
+                      <w:szCs w:val="20"/>
+                    </w:rPr>
+                    <w:t>&gt;&gt;</w:t>
                   </w:r>
                   <w:r>
                     <w:rPr>
@@ -2654,7 +3593,25 @@
                       <w:color w:val="0A0A0A"/>
                       <w:shd w:val="clear" w:color="auto" w:fill="FFFFFF"/>
                     </w:rPr>
-                    <w:t>The above amount does not include the claim fee and any fixed costs claimed which are payable in addition and if judgment is entered on an admission will be included in the total judgment sum.</w:t>
+                    <w:t xml:space="preserve">The above amount does not include the claim </w:t>
+                  </w:r>
+                  <w:proofErr w:type="gramStart"/>
+                  <w:r>
+                    <w:rPr>
+                      <w:rFonts w:ascii="GDSTransportWebsite" w:hAnsi="GDSTransportWebsite"/>
+                      <w:color w:val="0A0A0A"/>
+                      <w:shd w:val="clear" w:color="auto" w:fill="FFFFFF"/>
+                    </w:rPr>
+                    <w:t>fee</w:t>
+                  </w:r>
+                  <w:proofErr w:type="gramEnd"/>
+                  <w:r>
+                    <w:rPr>
+                      <w:rFonts w:ascii="GDSTransportWebsite" w:hAnsi="GDSTransportWebsite"/>
+                      <w:color w:val="0A0A0A"/>
+                      <w:shd w:val="clear" w:color="auto" w:fill="FFFFFF"/>
+                    </w:rPr>
+                    <w:t xml:space="preserve"> and any fixed costs claimed which are payable in addition and if judgment is entered on an admission will be included in the total judgment sum.</w:t>
                   </w:r>
                   <w:r>
                     <w:rPr>
@@ -2710,13 +3667,51 @@
                     </w:rPr>
                     <w:t>s</w:t>
                   </w:r>
+                  <w:proofErr w:type="gramStart"/>
                   <w:r>
                     <w:rPr>
                       <w:rFonts w:cstheme="minorHAnsi"/>
                       <w:sz w:val="20"/>
                       <w:szCs w:val="20"/>
                     </w:rPr>
-                    <w:t>_{commonDetails.responseType == ‘PART_ADMISSION’ }&gt;&gt;</w:t>
+                    <w:t>_{</w:t>
+                  </w:r>
+                  <w:proofErr w:type="spellStart"/>
+                  <w:proofErr w:type="gramEnd"/>
+                  <w:r>
+                    <w:rPr>
+                      <w:rFonts w:cstheme="minorHAnsi"/>
+                      <w:sz w:val="20"/>
+                      <w:szCs w:val="20"/>
+                    </w:rPr>
+                    <w:t>commonDetails.responseType</w:t>
+                  </w:r>
+                  <w:proofErr w:type="spellEnd"/>
+                  <w:r>
+                    <w:rPr>
+                      <w:rFonts w:cstheme="minorHAnsi"/>
+                      <w:sz w:val="20"/>
+                      <w:szCs w:val="20"/>
+                    </w:rPr>
+                    <w:t xml:space="preserve"> == ‘PART_ADMISSION</w:t>
+                  </w:r>
+                  <w:proofErr w:type="gramStart"/>
+                  <w:r>
+                    <w:rPr>
+                      <w:rFonts w:cstheme="minorHAnsi"/>
+                      <w:sz w:val="20"/>
+                      <w:szCs w:val="20"/>
+                    </w:rPr>
+                    <w:t>’ }</w:t>
+                  </w:r>
+                  <w:proofErr w:type="gramEnd"/>
+                  <w:r>
+                    <w:rPr>
+                      <w:rFonts w:cstheme="minorHAnsi"/>
+                      <w:sz w:val="20"/>
+                      <w:szCs w:val="20"/>
+                    </w:rPr>
+                    <w:t>&gt;&gt;</w:t>
                   </w:r>
                   <w:r>
                     <w:rPr>
@@ -2763,6 +3758,273 @@
                       <w:shd w:val="clear" w:color="auto" w:fill="FFFFFF"/>
                     </w:rPr>
                     <w:t>_&gt;&gt;</w:t>
+                  </w:r>
+                </w:p>
+              </w:tc>
+            </w:tr>
+            <w:tr>
+              <w:trPr>
+                <w:trHeight w:val="136"/>
+              </w:trPr>
+              <w:tc>
+                <w:tcPr>
+                  <w:tcW w:w="9026" w:type="dxa"/>
+                  <w:gridSpan w:val="2"/>
+                </w:tcPr>
+                <w:p>
+                  <w:pPr>
+                    <w:rPr>
+                      <w:rFonts w:cstheme="minorHAnsi"/>
+                      <w:sz w:val="20"/>
+                      <w:szCs w:val="20"/>
+                    </w:rPr>
+                  </w:pPr>
+                  <w:r>
+                    <w:rPr>
+                      <w:rFonts w:cstheme="minorHAnsi"/>
+                      <w:sz w:val="20"/>
+                      <w:szCs w:val="20"/>
+                    </w:rPr>
+                    <w:t>&lt;&lt;cs</w:t>
+                  </w:r>
+                  <w:proofErr w:type="gramStart"/>
+                  <w:r>
+                    <w:rPr>
+                      <w:rFonts w:cstheme="minorHAnsi"/>
+                      <w:sz w:val="20"/>
+                      <w:szCs w:val="20"/>
+                    </w:rPr>
+                    <w:t>_{</w:t>
+                  </w:r>
+                  <w:proofErr w:type="spellStart"/>
+                  <w:proofErr w:type="gramEnd"/>
+                  <w:r>
+                    <w:rPr>
+                      <w:rFonts w:cstheme="minorHAnsi"/>
+                      <w:sz w:val="20"/>
+                      <w:szCs w:val="20"/>
+                    </w:rPr>
+                    <w:t>commonDetails.responseType</w:t>
+                  </w:r>
+                  <w:proofErr w:type="spellEnd"/>
+                  <w:r>
+                    <w:rPr>
+                      <w:rFonts w:cstheme="minorHAnsi"/>
+                      <w:sz w:val="20"/>
+                      <w:szCs w:val="20"/>
+                    </w:rPr>
+                    <w:t xml:space="preserve"> == ‘FULL_ADMISSION</w:t>
+                  </w:r>
+                  <w:proofErr w:type="gramStart"/>
+                  <w:r>
+                    <w:rPr>
+                      <w:rFonts w:cstheme="minorHAnsi"/>
+                      <w:sz w:val="20"/>
+                      <w:szCs w:val="20"/>
+                    </w:rPr>
+                    <w:t>’ }</w:t>
+                  </w:r>
+                  <w:proofErr w:type="gramEnd"/>
+                  <w:r>
+                    <w:rPr>
+                      <w:rFonts w:cstheme="minorHAnsi"/>
+                      <w:sz w:val="20"/>
+                      <w:szCs w:val="20"/>
+                    </w:rPr>
+                    <w:t>&gt;&gt;</w:t>
+                  </w:r>
+                </w:p>
+                <w:p>
+                  <w:pPr>
+                    <w:rPr>
+                      <w:rFonts w:cstheme="minorHAnsi"/>
+                      <w:sz w:val="20"/>
+                      <w:szCs w:val="20"/>
+                    </w:rPr>
+                  </w:pPr>
+                </w:p>
+                <w:p>
+                  <w:pPr>
+                    <w:rPr>
+                      <w:rFonts w:cstheme="minorHAnsi"/>
+                      <w:sz w:val="12"/>
+                      <w:szCs w:val="12"/>
+                    </w:rPr>
+                  </w:pPr>
+                </w:p>
+                <w:tbl>
+                  <w:tblPr>
+                    <w:tblStyle w:val="TableGrid"/>
+                    <w:tblW w:w="0" w:type="auto"/>
+                    <w:tblBorders>
+                      <w:top w:val="none" w:sz="0" w:space="0" w:color="auto"/>
+                      <w:left w:val="none" w:sz="0" w:space="0" w:color="auto"/>
+                      <w:bottom w:val="none" w:sz="0" w:space="0" w:color="auto"/>
+                      <w:right w:val="none" w:sz="0" w:space="0" w:color="auto"/>
+                      <w:insideH w:val="none" w:sz="0" w:space="0" w:color="auto"/>
+                      <w:insideV w:val="none" w:sz="0" w:space="0" w:color="auto"/>
+                    </w:tblBorders>
+                    <w:tblLook w:val="04A0" w:firstRow="1" w:lastRow="0" w:firstColumn="1" w:lastColumn="0" w:noHBand="0" w:noVBand="1"/>
+                  </w:tblPr>
+                  <w:tblGrid>
+                    <w:gridCol w:w="2427"/>
+                    <w:gridCol w:w="6368"/>
+                  </w:tblGrid>
+                  <w:tr>
+                    <w:tc>
+                      <w:tcPr>
+                        <w:tcW w:w="2427" w:type="dxa"/>
+                      </w:tcPr>
+                      <w:p>
+                        <w:pPr>
+                          <w:rPr>
+                            <w:rFonts w:cstheme="minorHAnsi"/>
+                            <w:sz w:val="20"/>
+                            <w:szCs w:val="20"/>
+                          </w:rPr>
+                        </w:pPr>
+                        <w:r>
+                          <w:rPr>
+                            <w:rFonts w:ascii="GDSTransportWebsite" w:hAnsi="GDSTransportWebsite" w:cstheme="minorHAnsi"/>
+                            <w:b/>
+                            <w:bCs/>
+                          </w:rPr>
+                          <w:t>A payment by</w:t>
+                        </w:r>
+                      </w:p>
+                    </w:tc>
+                    <w:tc>
+                      <w:tcPr>
+                        <w:tcW w:w="6368" w:type="dxa"/>
+                      </w:tcPr>
+                      <w:p>
+                        <w:pPr>
+                          <w:rPr>
+                            <w:rFonts w:cstheme="minorHAnsi"/>
+                            <w:sz w:val="20"/>
+                            <w:szCs w:val="20"/>
+                          </w:rPr>
+                        </w:pPr>
+                        <w:r>
+                          <w:rPr>
+                            <w:rStyle w:val="eop"/>
+                            <w:rFonts w:ascii="Arial" w:hAnsi="Arial" w:cs="Arial"/>
+                            <w:color w:val="000000"/>
+                            <w:shd w:val="clear" w:color="auto" w:fill="FFFFFF"/>
+                          </w:rPr>
+                          <w:t>&lt;</w:t>
+                        </w:r>
+                        <w:proofErr w:type="gramStart"/>
+                        <w:r>
+                          <w:rPr>
+                            <w:rStyle w:val="eop"/>
+                            <w:rFonts w:ascii="Arial" w:hAnsi="Arial" w:cs="Arial"/>
+                            <w:color w:val="000000"/>
+                            <w:shd w:val="clear" w:color="auto" w:fill="FFFFFF"/>
+                          </w:rPr>
+                          <w:t>&lt;{</w:t>
+                        </w:r>
+                        <w:proofErr w:type="spellStart"/>
+                        <w:r>
+                          <w:rPr>
+                            <w:rStyle w:val="eop"/>
+                            <w:rFonts w:ascii="Arial" w:hAnsi="Arial" w:cs="Arial"/>
+                            <w:color w:val="000000"/>
+                            <w:shd w:val="clear" w:color="auto" w:fill="FFFFFF"/>
+                          </w:rPr>
+                          <w:t>dateFormat</w:t>
+                        </w:r>
+                        <w:proofErr w:type="spellEnd"/>
+                        <w:r>
+                          <w:rPr>
+                            <w:rStyle w:val="eop"/>
+                            <w:rFonts w:ascii="Arial" w:hAnsi="Arial" w:cs="Arial"/>
+                            <w:color w:val="000000"/>
+                            <w:shd w:val="clear" w:color="auto" w:fill="FFFFFF"/>
+                          </w:rPr>
+                          <w:t>(</w:t>
+                        </w:r>
+                        <w:proofErr w:type="spellStart"/>
+                        <w:proofErr w:type="gramEnd"/>
+                        <w:r>
+                          <w:rPr>
+                            <w:rStyle w:val="eop"/>
+                            <w:rFonts w:ascii="Arial" w:hAnsi="Arial" w:cs="Arial"/>
+                            <w:color w:val="000000"/>
+                            <w:shd w:val="clear" w:color="auto" w:fill="FFFFFF"/>
+                          </w:rPr>
+                          <w:t>commonDetails.payBy</w:t>
+                        </w:r>
+                        <w:proofErr w:type="spellEnd"/>
+                        <w:r>
+                          <w:rPr>
+                            <w:rStyle w:val="eop"/>
+                            <w:rFonts w:ascii="Arial" w:hAnsi="Arial" w:cs="Arial"/>
+                            <w:color w:val="000000"/>
+                            <w:shd w:val="clear" w:color="auto" w:fill="FFFFFF"/>
+                          </w:rPr>
+                          <w:t xml:space="preserve">, ‘dd MMMM </w:t>
+                        </w:r>
+                        <w:proofErr w:type="spellStart"/>
+                        <w:r>
+                          <w:rPr>
+                            <w:rStyle w:val="eop"/>
+                            <w:rFonts w:ascii="Arial" w:hAnsi="Arial" w:cs="Arial"/>
+                            <w:color w:val="000000"/>
+                            <w:shd w:val="clear" w:color="auto" w:fill="FFFFFF"/>
+                          </w:rPr>
+                          <w:t>yyyy</w:t>
+                        </w:r>
+                        <w:proofErr w:type="spellEnd"/>
+                        <w:r>
+                          <w:rPr>
+                            <w:rStyle w:val="eop"/>
+                            <w:rFonts w:ascii="Arial" w:hAnsi="Arial" w:cs="Arial"/>
+                            <w:color w:val="000000"/>
+                            <w:shd w:val="clear" w:color="auto" w:fill="FFFFFF"/>
+                          </w:rPr>
+                          <w:t>’, 'dd-MM-</w:t>
+                        </w:r>
+                        <w:proofErr w:type="spellStart"/>
+                        <w:r>
+                          <w:rPr>
+                            <w:rStyle w:val="eop"/>
+                            <w:rFonts w:ascii="Arial" w:hAnsi="Arial" w:cs="Arial"/>
+                            <w:color w:val="000000"/>
+                            <w:shd w:val="clear" w:color="auto" w:fill="FFFFFF"/>
+                          </w:rPr>
+                          <w:t>yyyy</w:t>
+                        </w:r>
+                        <w:proofErr w:type="spellEnd"/>
+                        <w:r>
+                          <w:rPr>
+                            <w:rStyle w:val="eop"/>
+                            <w:rFonts w:ascii="Arial" w:hAnsi="Arial" w:cs="Arial"/>
+                            <w:color w:val="000000"/>
+                            <w:shd w:val="clear" w:color="auto" w:fill="FFFFFF"/>
+                          </w:rPr>
+                          <w:t>')}&gt;&gt;</w:t>
+                        </w:r>
+                      </w:p>
+                    </w:tc>
+                  </w:tr>
+                </w:tbl>
+                <w:p>
+                  <w:pPr>
+                    <w:rPr>
+                      <w:rStyle w:val="eop"/>
+                      <w:rFonts w:ascii="Arial" w:hAnsi="Arial" w:cs="Arial"/>
+                      <w:color w:val="000000"/>
+                      <w:shd w:val="clear" w:color="auto" w:fill="FFFFFF"/>
+                    </w:rPr>
+                  </w:pPr>
+                  <w:r>
+                    <w:rPr>
+                      <w:rFonts w:cstheme="minorHAnsi"/>
+                      <w:sz w:val="20"/>
+                      <w:szCs w:val="20"/>
+                    </w:rPr>
+                    <w:t>&lt;&lt;es_&gt;&gt;</w:t>
                   </w:r>
                 </w:p>
               </w:tc>
@@ -2775,11 +4037,35 @@
                 <w:p>
                   <w:pPr>
                     <w:rPr>
-                      <w:rFonts w:ascii="GDSTransportWebsite" w:hAnsi="GDSTransportWebsite" w:cstheme="minorHAnsi"/>
-                      <w:b/>
-                      <w:bCs/>
+                      <w:rFonts w:cstheme="minorHAnsi"/>
+                      <w:sz w:val="20"/>
+                      <w:szCs w:val="20"/>
                     </w:rPr>
                   </w:pPr>
+                  <w:r>
+                    <w:rPr>
+                      <w:rFonts w:cstheme="minorHAnsi"/>
+                      <w:sz w:val="20"/>
+                      <w:szCs w:val="20"/>
+                    </w:rPr>
+                    <w:t>&lt;&lt;e</w:t>
+                  </w:r>
+                  <w:r>
+                    <w:rPr>
+                      <w:rFonts w:cstheme="minorHAnsi"/>
+                      <w:sz w:val="20"/>
+                      <w:szCs w:val="20"/>
+                    </w:rPr>
+                    <w:t>r</w:t>
+                  </w:r>
+                  <w:r>
+                    <w:rPr>
+                      <w:rFonts w:cstheme="minorHAnsi"/>
+                      <w:sz w:val="20"/>
+                      <w:szCs w:val="20"/>
+                    </w:rPr>
+                    <w:t>_&gt;&gt;</w:t>
+                  </w:r>
                 </w:p>
               </w:tc>
               <w:tc>
@@ -2806,55 +4092,6 @@
                 <w:p>
                   <w:pPr>
                     <w:rPr>
-                      <w:rFonts w:ascii="GDSTransportWebsite" w:hAnsi="GDSTransportWebsite" w:cstheme="minorHAnsi"/>
-                      <w:b/>
-                      <w:bCs/>
-                    </w:rPr>
-                  </w:pPr>
-                  <w:r>
-                    <w:rPr>
-                      <w:rFonts w:ascii="GDSTransportWebsite" w:hAnsi="GDSTransportWebsite" w:cstheme="minorHAnsi"/>
-                      <w:b/>
-                      <w:bCs/>
-                    </w:rPr>
-                    <w:t>A payment by</w:t>
-                  </w:r>
-                </w:p>
-              </w:tc>
-              <w:tc>
-                <w:tcPr>
-                  <w:tcW w:w="6475" w:type="dxa"/>
-                </w:tcPr>
-                <w:p>
-                  <w:pPr>
-                    <w:rPr>
-                      <w:rStyle w:val="eop"/>
-                      <w:rFonts w:ascii="Arial" w:hAnsi="Arial" w:cs="Arial"/>
-                      <w:color w:val="000000"/>
-                      <w:highlight w:val="yellow"/>
-                      <w:shd w:val="clear" w:color="auto" w:fill="FFFFFF"/>
-                    </w:rPr>
-                  </w:pPr>
-                  <w:r>
-                    <w:rPr>
-                      <w:rStyle w:val="eop"/>
-                      <w:rFonts w:ascii="Arial" w:hAnsi="Arial" w:cs="Arial"/>
-                      <w:color w:val="000000"/>
-                      <w:shd w:val="clear" w:color="auto" w:fill="FFFFFF"/>
-                    </w:rPr>
-                    <w:t>&lt;&lt;{dateFormat(commonDetails.payBy, ‘dd MMMM yyyy’, 'dd-MM-yyyy')}&gt;&gt;</w:t>
-                  </w:r>
-                </w:p>
-              </w:tc>
-            </w:tr>
-            <w:tr>
-              <w:tc>
-                <w:tcPr>
-                  <w:tcW w:w="2551" w:type="dxa"/>
-                </w:tcPr>
-                <w:p>
-                  <w:pPr>
-                    <w:rPr>
                       <w:rFonts w:cstheme="minorHAnsi"/>
                       <w:sz w:val="20"/>
                       <w:szCs w:val="20"/>
@@ -2866,46 +4103,45 @@
                       <w:sz w:val="20"/>
                       <w:szCs w:val="20"/>
                     </w:rPr>
-                    <w:t>&lt;&lt;er_&gt;&gt;</w:t>
-                  </w:r>
-                </w:p>
-              </w:tc>
-              <w:tc>
-                <w:tcPr>
-                  <w:tcW w:w="6475" w:type="dxa"/>
-                </w:tcPr>
-                <w:p>
-                  <w:pPr>
-                    <w:rPr>
-                      <w:rStyle w:val="eop"/>
-                      <w:rFonts w:ascii="Arial" w:hAnsi="Arial" w:cs="Arial"/>
-                      <w:color w:val="000000"/>
-                      <w:shd w:val="clear" w:color="auto" w:fill="FFFFFF"/>
-                    </w:rPr>
-                  </w:pPr>
-                </w:p>
-              </w:tc>
-            </w:tr>
-            <w:tr>
-              <w:tc>
-                <w:tcPr>
-                  <w:tcW w:w="2551" w:type="dxa"/>
-                </w:tcPr>
-                <w:p>
-                  <w:pPr>
+                    <w:t>&lt;&lt;</w:t>
+                  </w:r>
+                  <w:proofErr w:type="spellStart"/>
+                  <w:r>
                     <w:rPr>
                       <w:rFonts w:cstheme="minorHAnsi"/>
                       <w:sz w:val="20"/>
                       <w:szCs w:val="20"/>
                     </w:rPr>
-                  </w:pPr>
+                    <w:t>cr</w:t>
+                  </w:r>
+                  <w:proofErr w:type="spellEnd"/>
+                  <w:proofErr w:type="gramStart"/>
                   <w:r>
                     <w:rPr>
                       <w:rFonts w:cstheme="minorHAnsi"/>
                       <w:sz w:val="20"/>
                       <w:szCs w:val="20"/>
                     </w:rPr>
-                    <w:t>&lt;&lt;cr_{commonDetails.howToPay== ‘BY_SET_DATE’}&gt;&gt;</w:t>
+                    <w:t>_{</w:t>
+                  </w:r>
+                  <w:proofErr w:type="spellStart"/>
+                  <w:proofErr w:type="gramEnd"/>
+                  <w:r>
+                    <w:rPr>
+                      <w:rFonts w:cstheme="minorHAnsi"/>
+                      <w:sz w:val="20"/>
+                      <w:szCs w:val="20"/>
+                    </w:rPr>
+                    <w:t>commonDetails.howToPay</w:t>
+                  </w:r>
+                  <w:proofErr w:type="spellEnd"/>
+                  <w:r>
+                    <w:rPr>
+                      <w:rFonts w:cstheme="minorHAnsi"/>
+                      <w:sz w:val="20"/>
+                      <w:szCs w:val="20"/>
+                    </w:rPr>
+                    <w:t>== ‘BY_SET_DATE’}&gt;&gt;</w:t>
                   </w:r>
                 </w:p>
               </w:tc>
@@ -2971,8 +4207,9 @@
                       <w:color w:val="000000"/>
                       <w:shd w:val="clear" w:color="auto" w:fill="FFFFFF"/>
                     </w:rPr>
-                    <w:t>£&lt;&lt;commonDetails.amountToPay&gt;&gt; no later than</w:t>
-                  </w:r>
+                    <w:t>£&lt;&lt;</w:t>
+                  </w:r>
+                  <w:proofErr w:type="spellStart"/>
                   <w:r>
                     <w:rPr>
                       <w:rStyle w:val="eop"/>
@@ -2980,8 +4217,9 @@
                       <w:color w:val="000000"/>
                       <w:shd w:val="clear" w:color="auto" w:fill="FFFFFF"/>
                     </w:rPr>
-                    <w:t xml:space="preserve"> </w:t>
-                  </w:r>
+                    <w:t>commonDetails.amountToPay</w:t>
+                  </w:r>
+                  <w:proofErr w:type="spellEnd"/>
                   <w:r>
                     <w:rPr>
                       <w:rStyle w:val="eop"/>
@@ -2989,7 +4227,116 @@
                       <w:color w:val="000000"/>
                       <w:shd w:val="clear" w:color="auto" w:fill="FFFFFF"/>
                     </w:rPr>
-                    <w:t xml:space="preserve"> &lt;&lt;{dateFormat(commonDetails.payBy, ‘dd MMMM yyyy’, 'dd-MM-yyyy')}&gt;&gt;</w:t>
+                    <w:t xml:space="preserve">&gt;&gt; no later </w:t>
+                  </w:r>
+                  <w:proofErr w:type="gramStart"/>
+                  <w:r>
+                    <w:rPr>
+                      <w:rStyle w:val="eop"/>
+                      <w:rFonts w:ascii="Arial" w:hAnsi="Arial" w:cs="Arial"/>
+                      <w:color w:val="000000"/>
+                      <w:shd w:val="clear" w:color="auto" w:fill="FFFFFF"/>
+                    </w:rPr>
+                    <w:t>than</w:t>
+                  </w:r>
+                  <w:r>
+                    <w:rPr>
+                      <w:rStyle w:val="eop"/>
+                      <w:rFonts w:ascii="Arial" w:hAnsi="Arial" w:cs="Arial"/>
+                      <w:color w:val="000000"/>
+                      <w:shd w:val="clear" w:color="auto" w:fill="FFFFFF"/>
+                    </w:rPr>
+                    <w:t xml:space="preserve"> </w:t>
+                  </w:r>
+                  <w:r>
+                    <w:rPr>
+                      <w:rStyle w:val="eop"/>
+                      <w:rFonts w:ascii="Arial" w:hAnsi="Arial" w:cs="Arial"/>
+                      <w:color w:val="000000"/>
+                      <w:shd w:val="clear" w:color="auto" w:fill="FFFFFF"/>
+                    </w:rPr>
+                    <w:t xml:space="preserve"> &lt;&lt;{</w:t>
+                  </w:r>
+                  <w:proofErr w:type="spellStart"/>
+                  <w:r>
+                    <w:rPr>
+                      <w:rStyle w:val="eop"/>
+                      <w:rFonts w:ascii="Arial" w:hAnsi="Arial" w:cs="Arial"/>
+                      <w:color w:val="000000"/>
+                      <w:shd w:val="clear" w:color="auto" w:fill="FFFFFF"/>
+                    </w:rPr>
+                    <w:t>dateFormat</w:t>
+                  </w:r>
+                  <w:proofErr w:type="spellEnd"/>
+                  <w:r>
+                    <w:rPr>
+                      <w:rStyle w:val="eop"/>
+                      <w:rFonts w:ascii="Arial" w:hAnsi="Arial" w:cs="Arial"/>
+                      <w:color w:val="000000"/>
+                      <w:shd w:val="clear" w:color="auto" w:fill="FFFFFF"/>
+                    </w:rPr>
+                    <w:t>(</w:t>
+                  </w:r>
+                  <w:proofErr w:type="spellStart"/>
+                  <w:proofErr w:type="gramEnd"/>
+                  <w:r>
+                    <w:rPr>
+                      <w:rStyle w:val="eop"/>
+                      <w:rFonts w:ascii="Arial" w:hAnsi="Arial" w:cs="Arial"/>
+                      <w:color w:val="000000"/>
+                      <w:shd w:val="clear" w:color="auto" w:fill="FFFFFF"/>
+                    </w:rPr>
+                    <w:t>commonDetails.payBy</w:t>
+                  </w:r>
+                  <w:proofErr w:type="spellEnd"/>
+                  <w:r>
+                    <w:rPr>
+                      <w:rStyle w:val="eop"/>
+                      <w:rFonts w:ascii="Arial" w:hAnsi="Arial" w:cs="Arial"/>
+                      <w:color w:val="000000"/>
+                      <w:shd w:val="clear" w:color="auto" w:fill="FFFFFF"/>
+                    </w:rPr>
+                    <w:t xml:space="preserve">, ‘dd MMMM </w:t>
+                  </w:r>
+                  <w:proofErr w:type="spellStart"/>
+                  <w:r>
+                    <w:rPr>
+                      <w:rStyle w:val="eop"/>
+                      <w:rFonts w:ascii="Arial" w:hAnsi="Arial" w:cs="Arial"/>
+                      <w:color w:val="000000"/>
+                      <w:shd w:val="clear" w:color="auto" w:fill="FFFFFF"/>
+                    </w:rPr>
+                    <w:t>yyyy</w:t>
+                  </w:r>
+                  <w:proofErr w:type="spellEnd"/>
+                  <w:r>
+                    <w:rPr>
+                      <w:rStyle w:val="eop"/>
+                      <w:rFonts w:ascii="Arial" w:hAnsi="Arial" w:cs="Arial"/>
+                      <w:color w:val="000000"/>
+                      <w:shd w:val="clear" w:color="auto" w:fill="FFFFFF"/>
+                    </w:rPr>
+                    <w:t>’, 'dd-MM-</w:t>
+                  </w:r>
+                  <w:proofErr w:type="spellStart"/>
+                  <w:r>
+                    <w:rPr>
+                      <w:rStyle w:val="eop"/>
+                      <w:rFonts w:ascii="Arial" w:hAnsi="Arial" w:cs="Arial"/>
+                      <w:color w:val="000000"/>
+                      <w:shd w:val="clear" w:color="auto" w:fill="FFFFFF"/>
+                    </w:rPr>
+                    <w:t>yyyy</w:t>
+                  </w:r>
+                  <w:proofErr w:type="spellEnd"/>
+                  <w:r>
+                    <w:rPr>
+                      <w:rStyle w:val="eop"/>
+                      <w:rFonts w:ascii="Arial" w:hAnsi="Arial" w:cs="Arial"/>
+                      <w:color w:val="000000"/>
+                      <w:shd w:val="clear" w:color="auto" w:fill="FFFFFF"/>
+                    </w:rPr>
+                    <w:t>')}&gt;&gt;</w:t>
                   </w:r>
                 </w:p>
               </w:tc>
@@ -3024,13 +4371,51 @@
                     </w:rPr>
                     <w:t>s</w:t>
                   </w:r>
+                  <w:proofErr w:type="gramStart"/>
                   <w:r>
                     <w:rPr>
                       <w:rFonts w:cstheme="minorHAnsi"/>
                       <w:sz w:val="20"/>
                       <w:szCs w:val="20"/>
                     </w:rPr>
-                    <w:t>_{commonDetails.responseType == ‘FULL_ADMISSION’ }&gt;&gt;</w:t>
+                    <w:t>_{</w:t>
+                  </w:r>
+                  <w:proofErr w:type="spellStart"/>
+                  <w:proofErr w:type="gramEnd"/>
+                  <w:r>
+                    <w:rPr>
+                      <w:rFonts w:cstheme="minorHAnsi"/>
+                      <w:sz w:val="20"/>
+                      <w:szCs w:val="20"/>
+                    </w:rPr>
+                    <w:t>commonDetails.responseType</w:t>
+                  </w:r>
+                  <w:proofErr w:type="spellEnd"/>
+                  <w:r>
+                    <w:rPr>
+                      <w:rFonts w:cstheme="minorHAnsi"/>
+                      <w:sz w:val="20"/>
+                      <w:szCs w:val="20"/>
+                    </w:rPr>
+                    <w:t xml:space="preserve"> == ‘FULL_ADMISSION</w:t>
+                  </w:r>
+                  <w:proofErr w:type="gramStart"/>
+                  <w:r>
+                    <w:rPr>
+                      <w:rFonts w:cstheme="minorHAnsi"/>
+                      <w:sz w:val="20"/>
+                      <w:szCs w:val="20"/>
+                    </w:rPr>
+                    <w:t>’ }</w:t>
+                  </w:r>
+                  <w:proofErr w:type="gramEnd"/>
+                  <w:r>
+                    <w:rPr>
+                      <w:rFonts w:cstheme="minorHAnsi"/>
+                      <w:sz w:val="20"/>
+                      <w:szCs w:val="20"/>
+                    </w:rPr>
+                    <w:t>&gt;&gt;</w:t>
                   </w:r>
                   <w:r>
                     <w:rPr>
@@ -3072,16 +4457,26 @@
                       <w:color w:val="0A0A0A"/>
                       <w:shd w:val="clear" w:color="auto" w:fill="FFFFFF"/>
                     </w:rPr>
-                    <w:t xml:space="preserve">The above amount does not include the claim fee and any fixed costs claimed which are payable in addition and if judgment is entered on an admission will be included in </w:t>
-                  </w:r>
+                    <w:lastRenderedPageBreak/>
+                    <w:t xml:space="preserve">The above amount does not include the claim </w:t>
+                  </w:r>
+                  <w:proofErr w:type="gramStart"/>
                   <w:r>
                     <w:rPr>
                       <w:rFonts w:ascii="GDSTransportWebsite" w:hAnsi="GDSTransportWebsite"/>
                       <w:color w:val="0A0A0A"/>
                       <w:shd w:val="clear" w:color="auto" w:fill="FFFFFF"/>
                     </w:rPr>
-                    <w:lastRenderedPageBreak/>
-                    <w:t>the total judgment sum.</w:t>
+                    <w:t>fee</w:t>
+                  </w:r>
+                  <w:proofErr w:type="gramEnd"/>
+                  <w:r>
+                    <w:rPr>
+                      <w:rFonts w:ascii="GDSTransportWebsite" w:hAnsi="GDSTransportWebsite"/>
+                      <w:color w:val="0A0A0A"/>
+                      <w:shd w:val="clear" w:color="auto" w:fill="FFFFFF"/>
+                    </w:rPr>
+                    <w:t xml:space="preserve"> and any fixed costs claimed which are payable in addition and if judgment is entered on an admission will be included in the total judgment sum.</w:t>
                   </w:r>
                   <w:r>
                     <w:rPr>
@@ -3137,13 +4532,51 @@
                     </w:rPr>
                     <w:t>s</w:t>
                   </w:r>
+                  <w:proofErr w:type="gramStart"/>
                   <w:r>
                     <w:rPr>
                       <w:rFonts w:cstheme="minorHAnsi"/>
                       <w:sz w:val="20"/>
                       <w:szCs w:val="20"/>
                     </w:rPr>
-                    <w:t>_{commonDetails.responseType == ‘PART_ADMISSION’ }&gt;&gt;</w:t>
+                    <w:t>_{</w:t>
+                  </w:r>
+                  <w:proofErr w:type="spellStart"/>
+                  <w:proofErr w:type="gramEnd"/>
+                  <w:r>
+                    <w:rPr>
+                      <w:rFonts w:cstheme="minorHAnsi"/>
+                      <w:sz w:val="20"/>
+                      <w:szCs w:val="20"/>
+                    </w:rPr>
+                    <w:t>commonDetails.responseType</w:t>
+                  </w:r>
+                  <w:proofErr w:type="spellEnd"/>
+                  <w:r>
+                    <w:rPr>
+                      <w:rFonts w:cstheme="minorHAnsi"/>
+                      <w:sz w:val="20"/>
+                      <w:szCs w:val="20"/>
+                    </w:rPr>
+                    <w:t xml:space="preserve"> == ‘PART_ADMISSION</w:t>
+                  </w:r>
+                  <w:proofErr w:type="gramStart"/>
+                  <w:r>
+                    <w:rPr>
+                      <w:rFonts w:cstheme="minorHAnsi"/>
+                      <w:sz w:val="20"/>
+                      <w:szCs w:val="20"/>
+                    </w:rPr>
+                    <w:t>’ }</w:t>
+                  </w:r>
+                  <w:proofErr w:type="gramEnd"/>
+                  <w:r>
+                    <w:rPr>
+                      <w:rFonts w:cstheme="minorHAnsi"/>
+                      <w:sz w:val="20"/>
+                      <w:szCs w:val="20"/>
+                    </w:rPr>
+                    <w:t>&gt;&gt;</w:t>
                   </w:r>
                   <w:r>
                     <w:rPr>
@@ -3268,7 +4701,27 @@
                       <w:color w:val="000000"/>
                       <w:shd w:val="clear" w:color="auto" w:fill="FFFFFF"/>
                     </w:rPr>
-                    <w:t>&lt;&lt;commonDetails.whyNotPayImmediately&gt;&gt;</w:t>
+                    <w:t>&lt;&lt;</w:t>
+                  </w:r>
+                  <w:proofErr w:type="spellStart"/>
+                  <w:r>
+                    <w:rPr>
+                      <w:rStyle w:val="eop"/>
+                      <w:rFonts w:ascii="Arial" w:hAnsi="Arial" w:cs="Arial"/>
+                      <w:color w:val="000000"/>
+                      <w:shd w:val="clear" w:color="auto" w:fill="FFFFFF"/>
+                    </w:rPr>
+                    <w:t>commonDetails.whyNotPayImmediately</w:t>
+                  </w:r>
+                  <w:proofErr w:type="spellEnd"/>
+                  <w:r>
+                    <w:rPr>
+                      <w:rStyle w:val="eop"/>
+                      <w:rFonts w:ascii="Arial" w:hAnsi="Arial" w:cs="Arial"/>
+                      <w:color w:val="000000"/>
+                      <w:shd w:val="clear" w:color="auto" w:fill="FFFFFF"/>
+                    </w:rPr>
+                    <w:t>&gt;&gt;</w:t>
                   </w:r>
                 </w:p>
               </w:tc>
@@ -3331,7 +4784,45 @@
                       <w:sz w:val="20"/>
                       <w:szCs w:val="20"/>
                     </w:rPr>
-                    <w:t>&lt;&lt;cr_{commonDetails.howToPay== ‘SUGGESTION_OF_REPAYMENT_PLAN’}&gt;&gt;</w:t>
+                    <w:t>&lt;&lt;</w:t>
+                  </w:r>
+                  <w:proofErr w:type="spellStart"/>
+                  <w:r>
+                    <w:rPr>
+                      <w:rFonts w:cstheme="minorHAnsi"/>
+                      <w:sz w:val="20"/>
+                      <w:szCs w:val="20"/>
+                    </w:rPr>
+                    <w:t>cr</w:t>
+                  </w:r>
+                  <w:proofErr w:type="spellEnd"/>
+                  <w:proofErr w:type="gramStart"/>
+                  <w:r>
+                    <w:rPr>
+                      <w:rFonts w:cstheme="minorHAnsi"/>
+                      <w:sz w:val="20"/>
+                      <w:szCs w:val="20"/>
+                    </w:rPr>
+                    <w:t>_{</w:t>
+                  </w:r>
+                  <w:proofErr w:type="spellStart"/>
+                  <w:proofErr w:type="gramEnd"/>
+                  <w:r>
+                    <w:rPr>
+                      <w:rFonts w:cstheme="minorHAnsi"/>
+                      <w:sz w:val="20"/>
+                      <w:szCs w:val="20"/>
+                    </w:rPr>
+                    <w:t>commonDetails.howToPay</w:t>
+                  </w:r>
+                  <w:proofErr w:type="spellEnd"/>
+                  <w:r>
+                    <w:rPr>
+                      <w:rFonts w:cstheme="minorHAnsi"/>
+                      <w:sz w:val="20"/>
+                      <w:szCs w:val="20"/>
+                    </w:rPr>
+                    <w:t>== ‘SUGGESTION_OF_REPAYMENT_PLAN’}&gt;&gt;</w:t>
                   </w:r>
                 </w:p>
               </w:tc>
@@ -3425,7 +4916,98 @@
                       <w:color w:val="000000"/>
                       <w:shd w:val="clear" w:color="auto" w:fill="FFFFFF"/>
                     </w:rPr>
-                    <w:t>&lt;&lt;{dateFormat(commonDetails.repaymentPlan.firstRepaymentDate, ‘dd MMMM yyyy’, 'yyyy-MM-dd')}&gt;&gt;</w:t>
+                    <w:t>&lt;</w:t>
+                  </w:r>
+                  <w:proofErr w:type="gramStart"/>
+                  <w:r>
+                    <w:rPr>
+                      <w:rStyle w:val="eop"/>
+                      <w:rFonts w:ascii="Arial" w:hAnsi="Arial" w:cs="Arial"/>
+                      <w:color w:val="000000"/>
+                      <w:shd w:val="clear" w:color="auto" w:fill="FFFFFF"/>
+                    </w:rPr>
+                    <w:t>&lt;{</w:t>
+                  </w:r>
+                  <w:proofErr w:type="spellStart"/>
+                  <w:r>
+                    <w:rPr>
+                      <w:rStyle w:val="eop"/>
+                      <w:rFonts w:ascii="Arial" w:hAnsi="Arial" w:cs="Arial"/>
+                      <w:color w:val="000000"/>
+                      <w:shd w:val="clear" w:color="auto" w:fill="FFFFFF"/>
+                    </w:rPr>
+                    <w:t>dateFormat</w:t>
+                  </w:r>
+                  <w:proofErr w:type="spellEnd"/>
+                  <w:r>
+                    <w:rPr>
+                      <w:rStyle w:val="eop"/>
+                      <w:rFonts w:ascii="Arial" w:hAnsi="Arial" w:cs="Arial"/>
+                      <w:color w:val="000000"/>
+                      <w:shd w:val="clear" w:color="auto" w:fill="FFFFFF"/>
+                    </w:rPr>
+                    <w:t>(</w:t>
+                  </w:r>
+                  <w:proofErr w:type="spellStart"/>
+                  <w:r>
+                    <w:rPr>
+                      <w:rStyle w:val="eop"/>
+                      <w:rFonts w:ascii="Arial" w:hAnsi="Arial" w:cs="Arial"/>
+                      <w:color w:val="000000"/>
+                      <w:shd w:val="clear" w:color="auto" w:fill="FFFFFF"/>
+                    </w:rPr>
+                    <w:t>commonDetails.repaymentPlan.firstRepaymentDate</w:t>
+                  </w:r>
+                  <w:proofErr w:type="spellEnd"/>
+                  <w:proofErr w:type="gramEnd"/>
+                  <w:r>
+                    <w:rPr>
+                      <w:rStyle w:val="eop"/>
+                      <w:rFonts w:ascii="Arial" w:hAnsi="Arial" w:cs="Arial"/>
+                      <w:color w:val="000000"/>
+                      <w:shd w:val="clear" w:color="auto" w:fill="FFFFFF"/>
+                    </w:rPr>
+                    <w:t xml:space="preserve">, ‘dd MMMM </w:t>
+                  </w:r>
+                  <w:proofErr w:type="spellStart"/>
+                  <w:r>
+                    <w:rPr>
+                      <w:rStyle w:val="eop"/>
+                      <w:rFonts w:ascii="Arial" w:hAnsi="Arial" w:cs="Arial"/>
+                      <w:color w:val="000000"/>
+                      <w:shd w:val="clear" w:color="auto" w:fill="FFFFFF"/>
+                    </w:rPr>
+                    <w:t>yyyy</w:t>
+                  </w:r>
+                  <w:proofErr w:type="spellEnd"/>
+                  <w:r>
+                    <w:rPr>
+                      <w:rStyle w:val="eop"/>
+                      <w:rFonts w:ascii="Arial" w:hAnsi="Arial" w:cs="Arial"/>
+                      <w:color w:val="000000"/>
+                      <w:shd w:val="clear" w:color="auto" w:fill="FFFFFF"/>
+                    </w:rPr>
+                    <w:t>’, '</w:t>
+                  </w:r>
+                  <w:proofErr w:type="spellStart"/>
+                  <w:r>
+                    <w:rPr>
+                      <w:rStyle w:val="eop"/>
+                      <w:rFonts w:ascii="Arial" w:hAnsi="Arial" w:cs="Arial"/>
+                      <w:color w:val="000000"/>
+                      <w:shd w:val="clear" w:color="auto" w:fill="FFFFFF"/>
+                    </w:rPr>
+                    <w:t>yyyy</w:t>
+                  </w:r>
+                  <w:proofErr w:type="spellEnd"/>
+                  <w:r>
+                    <w:rPr>
+                      <w:rStyle w:val="eop"/>
+                      <w:rFonts w:ascii="Arial" w:hAnsi="Arial" w:cs="Arial"/>
+                      <w:color w:val="000000"/>
+                      <w:shd w:val="clear" w:color="auto" w:fill="FFFFFF"/>
+                    </w:rPr>
+                    <w:t>-MM-dd')}&gt;&gt;</w:t>
                   </w:r>
                 </w:p>
               </w:tc>
@@ -3497,6 +5079,7 @@
                       <w:shd w:val="clear" w:color="auto" w:fill="FFFFFF"/>
                     </w:rPr>
                   </w:pPr>
+                  <w:proofErr w:type="gramStart"/>
                   <w:r>
                     <w:rPr>
                       <w:rStyle w:val="eop"/>
@@ -3504,7 +5087,28 @@
                       <w:color w:val="000000"/>
                       <w:shd w:val="clear" w:color="auto" w:fill="FFFFFF"/>
                     </w:rPr>
-                    <w:t>£&lt;&lt;commonDetails.repaymentPlan.paymentAmount&gt;&gt;</w:t>
+                    <w:t>£&lt;&lt;</w:t>
+                  </w:r>
+                  <w:proofErr w:type="spellStart"/>
+                  <w:r>
+                    <w:rPr>
+                      <w:rStyle w:val="eop"/>
+                      <w:rFonts w:ascii="Arial" w:hAnsi="Arial" w:cs="Arial"/>
+                      <w:color w:val="000000"/>
+                      <w:shd w:val="clear" w:color="auto" w:fill="FFFFFF"/>
+                    </w:rPr>
+                    <w:t>commonDetails.repaymentPlan.paymentAmount</w:t>
+                  </w:r>
+                  <w:proofErr w:type="spellEnd"/>
+                  <w:proofErr w:type="gramEnd"/>
+                  <w:r>
+                    <w:rPr>
+                      <w:rStyle w:val="eop"/>
+                      <w:rFonts w:ascii="Arial" w:hAnsi="Arial" w:cs="Arial"/>
+                      <w:color w:val="000000"/>
+                      <w:shd w:val="clear" w:color="auto" w:fill="FFFFFF"/>
+                    </w:rPr>
+                    <w:t>&gt;&gt;</w:t>
                   </w:r>
                 </w:p>
               </w:tc>
@@ -3576,6 +5180,7 @@
                       <w:shd w:val="clear" w:color="auto" w:fill="FFFFFF"/>
                     </w:rPr>
                   </w:pPr>
+                  <w:proofErr w:type="gramStart"/>
                   <w:r>
                     <w:rPr>
                       <w:rStyle w:val="eop"/>
@@ -3583,7 +5188,28 @@
                       <w:color w:val="000000"/>
                       <w:shd w:val="clear" w:color="auto" w:fill="FFFFFF"/>
                     </w:rPr>
-                    <w:t>&lt;&lt;commonDetails.repaymentPlan.paymentFrequencyDisplay&gt;&gt;</w:t>
+                    <w:t>&lt;&lt;</w:t>
+                  </w:r>
+                  <w:proofErr w:type="spellStart"/>
+                  <w:r>
+                    <w:rPr>
+                      <w:rStyle w:val="eop"/>
+                      <w:rFonts w:ascii="Arial" w:hAnsi="Arial" w:cs="Arial"/>
+                      <w:color w:val="000000"/>
+                      <w:shd w:val="clear" w:color="auto" w:fill="FFFFFF"/>
+                    </w:rPr>
+                    <w:t>commonDetails.repaymentPlan.paymentFrequencyDisplay</w:t>
+                  </w:r>
+                  <w:proofErr w:type="spellEnd"/>
+                  <w:proofErr w:type="gramEnd"/>
+                  <w:r>
+                    <w:rPr>
+                      <w:rStyle w:val="eop"/>
+                      <w:rFonts w:ascii="Arial" w:hAnsi="Arial" w:cs="Arial"/>
+                      <w:color w:val="000000"/>
+                      <w:shd w:val="clear" w:color="auto" w:fill="FFFFFF"/>
+                    </w:rPr>
+                    <w:t>&gt;&gt;</w:t>
                   </w:r>
                 </w:p>
               </w:tc>
@@ -3662,7 +5288,98 @@
                       <w:color w:val="000000"/>
                       <w:shd w:val="clear" w:color="auto" w:fill="FFFFFF"/>
                     </w:rPr>
-                    <w:t>&lt;&lt;{dateFormat(commonDetails.payBy, ‘dd MMMM yyyy’, 'dd-MM-yyyy')}&gt;&gt;</w:t>
+                    <w:t>&lt;</w:t>
+                  </w:r>
+                  <w:proofErr w:type="gramStart"/>
+                  <w:r>
+                    <w:rPr>
+                      <w:rStyle w:val="eop"/>
+                      <w:rFonts w:ascii="Arial" w:hAnsi="Arial" w:cs="Arial"/>
+                      <w:color w:val="000000"/>
+                      <w:shd w:val="clear" w:color="auto" w:fill="FFFFFF"/>
+                    </w:rPr>
+                    <w:t>&lt;{</w:t>
+                  </w:r>
+                  <w:proofErr w:type="spellStart"/>
+                  <w:r>
+                    <w:rPr>
+                      <w:rStyle w:val="eop"/>
+                      <w:rFonts w:ascii="Arial" w:hAnsi="Arial" w:cs="Arial"/>
+                      <w:color w:val="000000"/>
+                      <w:shd w:val="clear" w:color="auto" w:fill="FFFFFF"/>
+                    </w:rPr>
+                    <w:t>dateFormat</w:t>
+                  </w:r>
+                  <w:proofErr w:type="spellEnd"/>
+                  <w:r>
+                    <w:rPr>
+                      <w:rStyle w:val="eop"/>
+                      <w:rFonts w:ascii="Arial" w:hAnsi="Arial" w:cs="Arial"/>
+                      <w:color w:val="000000"/>
+                      <w:shd w:val="clear" w:color="auto" w:fill="FFFFFF"/>
+                    </w:rPr>
+                    <w:t>(</w:t>
+                  </w:r>
+                  <w:proofErr w:type="spellStart"/>
+                  <w:proofErr w:type="gramEnd"/>
+                  <w:r>
+                    <w:rPr>
+                      <w:rStyle w:val="eop"/>
+                      <w:rFonts w:ascii="Arial" w:hAnsi="Arial" w:cs="Arial"/>
+                      <w:color w:val="000000"/>
+                      <w:shd w:val="clear" w:color="auto" w:fill="FFFFFF"/>
+                    </w:rPr>
+                    <w:t>commonDetails.payBy</w:t>
+                  </w:r>
+                  <w:proofErr w:type="spellEnd"/>
+                  <w:r>
+                    <w:rPr>
+                      <w:rStyle w:val="eop"/>
+                      <w:rFonts w:ascii="Arial" w:hAnsi="Arial" w:cs="Arial"/>
+                      <w:color w:val="000000"/>
+                      <w:shd w:val="clear" w:color="auto" w:fill="FFFFFF"/>
+                    </w:rPr>
+                    <w:t xml:space="preserve">, ‘dd MMMM </w:t>
+                  </w:r>
+                  <w:proofErr w:type="spellStart"/>
+                  <w:r>
+                    <w:rPr>
+                      <w:rStyle w:val="eop"/>
+                      <w:rFonts w:ascii="Arial" w:hAnsi="Arial" w:cs="Arial"/>
+                      <w:color w:val="000000"/>
+                      <w:shd w:val="clear" w:color="auto" w:fill="FFFFFF"/>
+                    </w:rPr>
+                    <w:t>yyyy</w:t>
+                  </w:r>
+                  <w:proofErr w:type="spellEnd"/>
+                  <w:r>
+                    <w:rPr>
+                      <w:rStyle w:val="eop"/>
+                      <w:rFonts w:ascii="Arial" w:hAnsi="Arial" w:cs="Arial"/>
+                      <w:color w:val="000000"/>
+                      <w:shd w:val="clear" w:color="auto" w:fill="FFFFFF"/>
+                    </w:rPr>
+                    <w:t>’, 'dd-MM-</w:t>
+                  </w:r>
+                  <w:proofErr w:type="spellStart"/>
+                  <w:r>
+                    <w:rPr>
+                      <w:rStyle w:val="eop"/>
+                      <w:rFonts w:ascii="Arial" w:hAnsi="Arial" w:cs="Arial"/>
+                      <w:color w:val="000000"/>
+                      <w:shd w:val="clear" w:color="auto" w:fill="FFFFFF"/>
+                    </w:rPr>
+                    <w:t>yyyy</w:t>
+                  </w:r>
+                  <w:proofErr w:type="spellEnd"/>
+                  <w:r>
+                    <w:rPr>
+                      <w:rStyle w:val="eop"/>
+                      <w:rFonts w:ascii="Arial" w:hAnsi="Arial" w:cs="Arial"/>
+                      <w:color w:val="000000"/>
+                      <w:shd w:val="clear" w:color="auto" w:fill="FFFFFF"/>
+                    </w:rPr>
+                    <w:t>')}&gt;&gt;</w:t>
                   </w:r>
                 </w:p>
               </w:tc>
@@ -3752,7 +5469,27 @@
                       <w:color w:val="000000"/>
                       <w:shd w:val="clear" w:color="auto" w:fill="FFFFFF"/>
                     </w:rPr>
-                    <w:t>&lt;&lt;commonDetails.whyNotPayImmediately&gt;&gt;</w:t>
+                    <w:t>&lt;&lt;</w:t>
+                  </w:r>
+                  <w:proofErr w:type="spellStart"/>
+                  <w:r>
+                    <w:rPr>
+                      <w:rStyle w:val="eop"/>
+                      <w:rFonts w:ascii="Arial" w:hAnsi="Arial" w:cs="Arial"/>
+                      <w:color w:val="000000"/>
+                      <w:shd w:val="clear" w:color="auto" w:fill="FFFFFF"/>
+                    </w:rPr>
+                    <w:t>commonDetails.whyNotPayImmediately</w:t>
+                  </w:r>
+                  <w:proofErr w:type="spellEnd"/>
+                  <w:r>
+                    <w:rPr>
+                      <w:rStyle w:val="eop"/>
+                      <w:rFonts w:ascii="Arial" w:hAnsi="Arial" w:cs="Arial"/>
+                      <w:color w:val="000000"/>
+                      <w:shd w:val="clear" w:color="auto" w:fill="FFFFFF"/>
+                    </w:rPr>
+                    <w:t>&gt;&gt;</w:t>
                   </w:r>
                 </w:p>
               </w:tc>
@@ -3824,7 +5561,25 @@
                 <w:sz w:val="21"/>
                 <w:szCs w:val="21"/>
               </w:rPr>
-              <w:t>&lt;&lt;cs_{allocatedTrack=='SMALL_CLAIM'}&gt;&gt;</w:t>
+              <w:t>&lt;&lt;cs_{</w:t>
+            </w:r>
+            <w:proofErr w:type="spellStart"/>
+            <w:r>
+              <w:rPr>
+                <w:rFonts w:ascii="Segoe UI" w:hAnsi="Segoe UI" w:cs="Segoe UI"/>
+                <w:sz w:val="21"/>
+                <w:szCs w:val="21"/>
+              </w:rPr>
+              <w:t>allocatedTrack</w:t>
+            </w:r>
+            <w:proofErr w:type="spellEnd"/>
+            <w:r>
+              <w:rPr>
+                <w:rFonts w:ascii="Segoe UI" w:hAnsi="Segoe UI" w:cs="Segoe UI"/>
+                <w:sz w:val="21"/>
+                <w:szCs w:val="21"/>
+              </w:rPr>
+              <w:t>=='SMALL_CLAIM'}&gt;&gt;</w:t>
             </w:r>
           </w:p>
           <w:p>
@@ -3841,7 +5596,53 @@
                 <w:sz w:val="21"/>
                 <w:szCs w:val="21"/>
               </w:rPr>
-              <w:t>&lt;&lt;cs_{responseType == ‘FULL_DEFENCE’|| responseType == ‘PART_ADMISSION’}&gt;&gt;</w:t>
+              <w:t>&lt;&lt;cs</w:t>
+            </w:r>
+            <w:proofErr w:type="gramStart"/>
+            <w:r>
+              <w:rPr>
+                <w:rFonts w:ascii="Segoe UI" w:hAnsi="Segoe UI" w:cs="Segoe UI"/>
+                <w:sz w:val="21"/>
+                <w:szCs w:val="21"/>
+              </w:rPr>
+              <w:t>_{</w:t>
+            </w:r>
+            <w:proofErr w:type="spellStart"/>
+            <w:proofErr w:type="gramEnd"/>
+            <w:r>
+              <w:rPr>
+                <w:rFonts w:ascii="Segoe UI" w:hAnsi="Segoe UI" w:cs="Segoe UI"/>
+                <w:sz w:val="21"/>
+                <w:szCs w:val="21"/>
+              </w:rPr>
+              <w:t>responseType</w:t>
+            </w:r>
+            <w:proofErr w:type="spellEnd"/>
+            <w:r>
+              <w:rPr>
+                <w:rFonts w:ascii="Segoe UI" w:hAnsi="Segoe UI" w:cs="Segoe UI"/>
+                <w:sz w:val="21"/>
+                <w:szCs w:val="21"/>
+              </w:rPr>
+              <w:t xml:space="preserve"> == ‘FULL_DEFENCE’|| </w:t>
+            </w:r>
+            <w:proofErr w:type="spellStart"/>
+            <w:r>
+              <w:rPr>
+                <w:rFonts w:ascii="Segoe UI" w:hAnsi="Segoe UI" w:cs="Segoe UI"/>
+                <w:sz w:val="21"/>
+                <w:szCs w:val="21"/>
+              </w:rPr>
+              <w:t>responseType</w:t>
+            </w:r>
+            <w:proofErr w:type="spellEnd"/>
+            <w:r>
+              <w:rPr>
+                <w:rFonts w:ascii="Segoe UI" w:hAnsi="Segoe UI" w:cs="Segoe UI"/>
+                <w:sz w:val="21"/>
+                <w:szCs w:val="21"/>
+              </w:rPr>
+              <w:t xml:space="preserve"> == ‘PART_ADMISSION’}&gt;&gt;</w:t>
             </w:r>
           </w:p>
           <w:p>
@@ -3910,7 +5711,51 @@
                       <w:szCs w:val="21"/>
                       <w:shd w:val="clear" w:color="auto" w:fill="FFFFFF"/>
                     </w:rPr>
-                    <w:t>&lt;&lt;cr_{checkCarmToggle==false}&gt;&gt;</w:t>
+                    <w:t>&lt;&lt;</w:t>
+                  </w:r>
+                  <w:proofErr w:type="spellStart"/>
+                  <w:r>
+                    <w:rPr>
+                      <w:rFonts w:ascii="Segoe UI" w:hAnsi="Segoe UI" w:cs="Segoe UI"/>
+                      <w:color w:val="000000"/>
+                      <w:sz w:val="21"/>
+                      <w:szCs w:val="21"/>
+                      <w:shd w:val="clear" w:color="auto" w:fill="FFFFFF"/>
+                    </w:rPr>
+                    <w:t>cr</w:t>
+                  </w:r>
+                  <w:proofErr w:type="spellEnd"/>
+                  <w:r>
+                    <w:rPr>
+                      <w:rFonts w:ascii="Segoe UI" w:hAnsi="Segoe UI" w:cs="Segoe UI"/>
+                      <w:color w:val="000000"/>
+                      <w:sz w:val="21"/>
+                      <w:szCs w:val="21"/>
+                      <w:shd w:val="clear" w:color="auto" w:fill="FFFFFF"/>
+                    </w:rPr>
+                    <w:t>_{</w:t>
+                  </w:r>
+                  <w:proofErr w:type="spellStart"/>
+                  <w:r>
+                    <w:rPr>
+                      <w:rFonts w:ascii="Segoe UI" w:hAnsi="Segoe UI" w:cs="Segoe UI"/>
+                      <w:color w:val="000000"/>
+                      <w:sz w:val="21"/>
+                      <w:szCs w:val="21"/>
+                      <w:shd w:val="clear" w:color="auto" w:fill="FFFFFF"/>
+                    </w:rPr>
+                    <w:t>checkCarmToggle</w:t>
+                  </w:r>
+                  <w:proofErr w:type="spellEnd"/>
+                  <w:r>
+                    <w:rPr>
+                      <w:rFonts w:ascii="Segoe UI" w:hAnsi="Segoe UI" w:cs="Segoe UI"/>
+                      <w:color w:val="000000"/>
+                      <w:sz w:val="21"/>
+                      <w:szCs w:val="21"/>
+                      <w:shd w:val="clear" w:color="auto" w:fill="FFFFFF"/>
+                    </w:rPr>
+                    <w:t>==false}&gt;&gt;</w:t>
                   </w:r>
                 </w:p>
               </w:tc>
@@ -4065,6 +5910,7 @@
                       <w:szCs w:val="21"/>
                       <w:shd w:val="clear" w:color="auto" w:fill="FFFFFF"/>
                     </w:rPr>
+                    <w:lastRenderedPageBreak/>
                     <w:t>&lt;&lt;else&gt;&gt;</w:t>
                   </w:r>
                 </w:p>
@@ -4111,7 +5957,6 @@
                       <w:szCs w:val="21"/>
                       <w:shd w:val="clear" w:color="auto" w:fill="FFFFFF"/>
                     </w:rPr>
-                    <w:lastRenderedPageBreak/>
                     <w:t>&lt;&lt;es_&gt;&gt;</w:t>
                   </w:r>
                 </w:p>
@@ -4208,7 +6053,51 @@
                       <w:szCs w:val="21"/>
                       <w:shd w:val="clear" w:color="auto" w:fill="FFFFFF"/>
                     </w:rPr>
-                    <w:t>&lt;&lt;cr_{checkCarmToggle==true}&gt;&gt;</w:t>
+                    <w:t>&lt;&lt;</w:t>
+                  </w:r>
+                  <w:proofErr w:type="spellStart"/>
+                  <w:r>
+                    <w:rPr>
+                      <w:rFonts w:ascii="Segoe UI" w:hAnsi="Segoe UI" w:cs="Segoe UI"/>
+                      <w:color w:val="000000"/>
+                      <w:sz w:val="21"/>
+                      <w:szCs w:val="21"/>
+                      <w:shd w:val="clear" w:color="auto" w:fill="FFFFFF"/>
+                    </w:rPr>
+                    <w:t>cr</w:t>
+                  </w:r>
+                  <w:proofErr w:type="spellEnd"/>
+                  <w:r>
+                    <w:rPr>
+                      <w:rFonts w:ascii="Segoe UI" w:hAnsi="Segoe UI" w:cs="Segoe UI"/>
+                      <w:color w:val="000000"/>
+                      <w:sz w:val="21"/>
+                      <w:szCs w:val="21"/>
+                      <w:shd w:val="clear" w:color="auto" w:fill="FFFFFF"/>
+                    </w:rPr>
+                    <w:t>_{</w:t>
+                  </w:r>
+                  <w:proofErr w:type="spellStart"/>
+                  <w:r>
+                    <w:rPr>
+                      <w:rFonts w:ascii="Segoe UI" w:hAnsi="Segoe UI" w:cs="Segoe UI"/>
+                      <w:color w:val="000000"/>
+                      <w:sz w:val="21"/>
+                      <w:szCs w:val="21"/>
+                      <w:shd w:val="clear" w:color="auto" w:fill="FFFFFF"/>
+                    </w:rPr>
+                    <w:t>checkCarmToggle</w:t>
+                  </w:r>
+                  <w:proofErr w:type="spellEnd"/>
+                  <w:r>
+                    <w:rPr>
+                      <w:rFonts w:ascii="Segoe UI" w:hAnsi="Segoe UI" w:cs="Segoe UI"/>
+                      <w:color w:val="000000"/>
+                      <w:sz w:val="21"/>
+                      <w:szCs w:val="21"/>
+                      <w:shd w:val="clear" w:color="auto" w:fill="FFFFFF"/>
+                    </w:rPr>
+                    <w:t>==true}&gt;&gt;</w:t>
                   </w:r>
                 </w:p>
               </w:tc>
@@ -4271,7 +6160,25 @@
                       <w:sz w:val="21"/>
                       <w:szCs w:val="21"/>
                     </w:rPr>
-                    <w:t>&lt;&lt;mediationFirstName&gt;&gt;</w:t>
+                    <w:t>&lt;&lt;</w:t>
+                  </w:r>
+                  <w:proofErr w:type="spellStart"/>
+                  <w:r>
+                    <w:rPr>
+                      <w:rFonts w:ascii="Segoe UI" w:hAnsi="Segoe UI" w:cs="Segoe UI"/>
+                      <w:sz w:val="21"/>
+                      <w:szCs w:val="21"/>
+                    </w:rPr>
+                    <w:t>mediationFirstName</w:t>
+                  </w:r>
+                  <w:proofErr w:type="spellEnd"/>
+                  <w:r>
+                    <w:rPr>
+                      <w:rFonts w:ascii="Segoe UI" w:hAnsi="Segoe UI" w:cs="Segoe UI"/>
+                      <w:sz w:val="21"/>
+                      <w:szCs w:val="21"/>
+                    </w:rPr>
+                    <w:t>&gt;&gt;</w:t>
                   </w:r>
                 </w:p>
                 <w:p>
@@ -4346,7 +6253,25 @@
                       <w:sz w:val="21"/>
                       <w:szCs w:val="21"/>
                     </w:rPr>
-                    <w:t>&lt;&lt;mediationLastName&gt;&gt;</w:t>
+                    <w:t>&lt;&lt;</w:t>
+                  </w:r>
+                  <w:proofErr w:type="spellStart"/>
+                  <w:r>
+                    <w:rPr>
+                      <w:rFonts w:ascii="Segoe UI" w:hAnsi="Segoe UI" w:cs="Segoe UI"/>
+                      <w:sz w:val="21"/>
+                      <w:szCs w:val="21"/>
+                    </w:rPr>
+                    <w:t>mediationLastName</w:t>
+                  </w:r>
+                  <w:proofErr w:type="spellEnd"/>
+                  <w:r>
+                    <w:rPr>
+                      <w:rFonts w:ascii="Segoe UI" w:hAnsi="Segoe UI" w:cs="Segoe UI"/>
+                      <w:sz w:val="21"/>
+                      <w:szCs w:val="21"/>
+                    </w:rPr>
+                    <w:t>&gt;&gt;</w:t>
                   </w:r>
                 </w:p>
                 <w:p>
@@ -4427,7 +6352,25 @@
                       <w:sz w:val="21"/>
                       <w:szCs w:val="21"/>
                     </w:rPr>
-                    <w:t>&lt;&lt;mediationContactNumber&gt;&gt;</w:t>
+                    <w:t>&lt;&lt;</w:t>
+                  </w:r>
+                  <w:proofErr w:type="spellStart"/>
+                  <w:r>
+                    <w:rPr>
+                      <w:rFonts w:ascii="Segoe UI" w:hAnsi="Segoe UI" w:cs="Segoe UI"/>
+                      <w:sz w:val="21"/>
+                      <w:szCs w:val="21"/>
+                    </w:rPr>
+                    <w:t>mediationContactNumber</w:t>
+                  </w:r>
+                  <w:proofErr w:type="spellEnd"/>
+                  <w:r>
+                    <w:rPr>
+                      <w:rFonts w:ascii="Segoe UI" w:hAnsi="Segoe UI" w:cs="Segoe UI"/>
+                      <w:sz w:val="21"/>
+                      <w:szCs w:val="21"/>
+                    </w:rPr>
+                    <w:t>&gt;&gt;</w:t>
                   </w:r>
                 </w:p>
               </w:tc>
@@ -4490,7 +6433,25 @@
                       <w:sz w:val="21"/>
                       <w:szCs w:val="21"/>
                     </w:rPr>
-                    <w:t>&lt;&lt;mediationEmail&gt;&gt;</w:t>
+                    <w:t>&lt;&lt;</w:t>
+                  </w:r>
+                  <w:proofErr w:type="spellStart"/>
+                  <w:r>
+                    <w:rPr>
+                      <w:rFonts w:ascii="Segoe UI" w:hAnsi="Segoe UI" w:cs="Segoe UI"/>
+                      <w:sz w:val="21"/>
+                      <w:szCs w:val="21"/>
+                    </w:rPr>
+                    <w:t>mediationEmail</w:t>
+                  </w:r>
+                  <w:proofErr w:type="spellEnd"/>
+                  <w:r>
+                    <w:rPr>
+                      <w:rFonts w:ascii="Segoe UI" w:hAnsi="Segoe UI" w:cs="Segoe UI"/>
+                      <w:sz w:val="21"/>
+                      <w:szCs w:val="21"/>
+                    </w:rPr>
+                    <w:t>&gt;&gt;</w:t>
                   </w:r>
                 </w:p>
                 <w:p>
@@ -4530,7 +6491,43 @@
                       <w:sz w:val="21"/>
                       <w:szCs w:val="21"/>
                     </w:rPr>
-                    <w:t>&lt;&lt;cr_{mediationUnavailableDatesExists==false}&gt;&gt;</w:t>
+                    <w:t>&lt;&lt;</w:t>
+                  </w:r>
+                  <w:proofErr w:type="spellStart"/>
+                  <w:r>
+                    <w:rPr>
+                      <w:rFonts w:ascii="Segoe UI" w:hAnsi="Segoe UI" w:cs="Segoe UI"/>
+                      <w:sz w:val="21"/>
+                      <w:szCs w:val="21"/>
+                    </w:rPr>
+                    <w:t>cr</w:t>
+                  </w:r>
+                  <w:proofErr w:type="spellEnd"/>
+                  <w:r>
+                    <w:rPr>
+                      <w:rFonts w:ascii="Segoe UI" w:hAnsi="Segoe UI" w:cs="Segoe UI"/>
+                      <w:sz w:val="21"/>
+                      <w:szCs w:val="21"/>
+                    </w:rPr>
+                    <w:t>_{</w:t>
+                  </w:r>
+                  <w:proofErr w:type="spellStart"/>
+                  <w:r>
+                    <w:rPr>
+                      <w:rFonts w:ascii="Segoe UI" w:hAnsi="Segoe UI" w:cs="Segoe UI"/>
+                      <w:sz w:val="21"/>
+                      <w:szCs w:val="21"/>
+                    </w:rPr>
+                    <w:t>mediationUnavailableDatesExists</w:t>
+                  </w:r>
+                  <w:proofErr w:type="spellEnd"/>
+                  <w:r>
+                    <w:rPr>
+                      <w:rFonts w:ascii="Segoe UI" w:hAnsi="Segoe UI" w:cs="Segoe UI"/>
+                      <w:sz w:val="21"/>
+                      <w:szCs w:val="21"/>
+                    </w:rPr>
+                    <w:t>==false}&gt;&gt;</w:t>
                   </w:r>
                 </w:p>
               </w:tc>
@@ -4666,7 +6663,43 @@
                       <w:sz w:val="21"/>
                       <w:szCs w:val="21"/>
                     </w:rPr>
-                    <w:t>&lt;&lt;cr_{mediationUnavailableDatesExists==true}&gt;&gt;</w:t>
+                    <w:t>&lt;&lt;</w:t>
+                  </w:r>
+                  <w:proofErr w:type="spellStart"/>
+                  <w:r>
+                    <w:rPr>
+                      <w:rFonts w:ascii="Segoe UI" w:hAnsi="Segoe UI" w:cs="Segoe UI"/>
+                      <w:sz w:val="21"/>
+                      <w:szCs w:val="21"/>
+                    </w:rPr>
+                    <w:t>cr</w:t>
+                  </w:r>
+                  <w:proofErr w:type="spellEnd"/>
+                  <w:r>
+                    <w:rPr>
+                      <w:rFonts w:ascii="Segoe UI" w:hAnsi="Segoe UI" w:cs="Segoe UI"/>
+                      <w:sz w:val="21"/>
+                      <w:szCs w:val="21"/>
+                    </w:rPr>
+                    <w:t>_{</w:t>
+                  </w:r>
+                  <w:proofErr w:type="spellStart"/>
+                  <w:r>
+                    <w:rPr>
+                      <w:rFonts w:ascii="Segoe UI" w:hAnsi="Segoe UI" w:cs="Segoe UI"/>
+                      <w:sz w:val="21"/>
+                      <w:szCs w:val="21"/>
+                    </w:rPr>
+                    <w:t>mediationUnavailableDatesExists</w:t>
+                  </w:r>
+                  <w:proofErr w:type="spellEnd"/>
+                  <w:r>
+                    <w:rPr>
+                      <w:rFonts w:ascii="Segoe UI" w:hAnsi="Segoe UI" w:cs="Segoe UI"/>
+                      <w:sz w:val="21"/>
+                      <w:szCs w:val="21"/>
+                    </w:rPr>
+                    <w:t>==true}&gt;&gt;</w:t>
                   </w:r>
                 </w:p>
               </w:tc>
@@ -4699,15 +6732,35 @@
                       <w:sz w:val="21"/>
                       <w:szCs w:val="21"/>
                     </w:rPr>
-                    <w:t>&lt;&lt;rr_</w:t>
-                  </w:r>
-                  <w:r>
-                    <w:rPr>
-                      <w:rFonts w:ascii="Segoe UI" w:hAnsi="Segoe UI" w:cs="Segoe UI"/>
-                      <w:sz w:val="21"/>
-                      <w:szCs w:val="21"/>
-                    </w:rPr>
-                    <w:t>mediationUnavailableDatesList&gt;&gt;</w:t>
+                    <w:t>&lt;&lt;</w:t>
+                  </w:r>
+                  <w:proofErr w:type="spellStart"/>
+                  <w:r>
+                    <w:rPr>
+                      <w:rFonts w:ascii="Segoe UI" w:hAnsi="Segoe UI" w:cs="Segoe UI"/>
+                      <w:i/>
+                      <w:iCs/>
+                      <w:sz w:val="21"/>
+                      <w:szCs w:val="21"/>
+                    </w:rPr>
+                    <w:t>rr_</w:t>
+                  </w:r>
+                  <w:r>
+                    <w:rPr>
+                      <w:rFonts w:ascii="Segoe UI" w:hAnsi="Segoe UI" w:cs="Segoe UI"/>
+                      <w:sz w:val="21"/>
+                      <w:szCs w:val="21"/>
+                    </w:rPr>
+                    <w:t>mediationUnavailableDatesList</w:t>
+                  </w:r>
+                  <w:proofErr w:type="spellEnd"/>
+                  <w:r>
+                    <w:rPr>
+                      <w:rFonts w:ascii="Segoe UI" w:hAnsi="Segoe UI" w:cs="Segoe UI"/>
+                      <w:sz w:val="21"/>
+                      <w:szCs w:val="21"/>
+                    </w:rPr>
+                    <w:t>&gt;&gt;</w:t>
                   </w:r>
                 </w:p>
               </w:tc>
@@ -4738,7 +6791,45 @@
                       <w:sz w:val="21"/>
                       <w:szCs w:val="21"/>
                     </w:rPr>
-                    <w:t>&lt;&lt;cr_{value.toDate==null}&gt;&gt;</w:t>
+                    <w:t>&lt;&lt;</w:t>
+                  </w:r>
+                  <w:proofErr w:type="spellStart"/>
+                  <w:r>
+                    <w:rPr>
+                      <w:rFonts w:ascii="Segoe UI" w:hAnsi="Segoe UI" w:cs="Segoe UI"/>
+                      <w:sz w:val="21"/>
+                      <w:szCs w:val="21"/>
+                    </w:rPr>
+                    <w:t>cr</w:t>
+                  </w:r>
+                  <w:proofErr w:type="spellEnd"/>
+                  <w:r>
+                    <w:rPr>
+                      <w:rFonts w:ascii="Segoe UI" w:hAnsi="Segoe UI" w:cs="Segoe UI"/>
+                      <w:sz w:val="21"/>
+                      <w:szCs w:val="21"/>
+                    </w:rPr>
+                    <w:t>_{</w:t>
+                  </w:r>
+                  <w:proofErr w:type="spellStart"/>
+                  <w:proofErr w:type="gramStart"/>
+                  <w:r>
+                    <w:rPr>
+                      <w:rFonts w:ascii="Segoe UI" w:hAnsi="Segoe UI" w:cs="Segoe UI"/>
+                      <w:sz w:val="21"/>
+                      <w:szCs w:val="21"/>
+                    </w:rPr>
+                    <w:t>value.toDate</w:t>
+                  </w:r>
+                  <w:proofErr w:type="spellEnd"/>
+                  <w:proofErr w:type="gramEnd"/>
+                  <w:r>
+                    <w:rPr>
+                      <w:rFonts w:ascii="Segoe UI" w:hAnsi="Segoe UI" w:cs="Segoe UI"/>
+                      <w:sz w:val="21"/>
+                      <w:szCs w:val="21"/>
+                    </w:rPr>
+                    <w:t>==null}&gt;&gt;</w:t>
                   </w:r>
                 </w:p>
               </w:tc>
@@ -4801,7 +6892,27 @@
                       <w:sz w:val="21"/>
                       <w:szCs w:val="21"/>
                     </w:rPr>
-                    <w:t>&lt;&lt;value.date&gt;&gt;</w:t>
+                    <w:t>&lt;&lt;</w:t>
+                  </w:r>
+                  <w:proofErr w:type="spellStart"/>
+                  <w:proofErr w:type="gramStart"/>
+                  <w:r>
+                    <w:rPr>
+                      <w:rFonts w:ascii="Segoe UI" w:hAnsi="Segoe UI" w:cs="Segoe UI"/>
+                      <w:sz w:val="21"/>
+                      <w:szCs w:val="21"/>
+                    </w:rPr>
+                    <w:t>value.date</w:t>
+                  </w:r>
+                  <w:proofErr w:type="spellEnd"/>
+                  <w:proofErr w:type="gramEnd"/>
+                  <w:r>
+                    <w:rPr>
+                      <w:rFonts w:ascii="Segoe UI" w:hAnsi="Segoe UI" w:cs="Segoe UI"/>
+                      <w:sz w:val="21"/>
+                      <w:szCs w:val="21"/>
+                    </w:rPr>
+                    <w:t>&gt;&gt;</w:t>
                   </w:r>
                 </w:p>
                 <w:p>
@@ -4872,7 +6983,45 @@
                       <w:sz w:val="21"/>
                       <w:szCs w:val="21"/>
                     </w:rPr>
-                    <w:t>&lt;&lt;cr_{value.toDate!=null}&gt;&gt;</w:t>
+                    <w:t>&lt;&lt;</w:t>
+                  </w:r>
+                  <w:proofErr w:type="spellStart"/>
+                  <w:r>
+                    <w:rPr>
+                      <w:rFonts w:ascii="Segoe UI" w:hAnsi="Segoe UI" w:cs="Segoe UI"/>
+                      <w:sz w:val="21"/>
+                      <w:szCs w:val="21"/>
+                    </w:rPr>
+                    <w:t>cr</w:t>
+                  </w:r>
+                  <w:proofErr w:type="spellEnd"/>
+                  <w:r>
+                    <w:rPr>
+                      <w:rFonts w:ascii="Segoe UI" w:hAnsi="Segoe UI" w:cs="Segoe UI"/>
+                      <w:sz w:val="21"/>
+                      <w:szCs w:val="21"/>
+                    </w:rPr>
+                    <w:t>_{</w:t>
+                  </w:r>
+                  <w:proofErr w:type="spellStart"/>
+                  <w:proofErr w:type="gramStart"/>
+                  <w:r>
+                    <w:rPr>
+                      <w:rFonts w:ascii="Segoe UI" w:hAnsi="Segoe UI" w:cs="Segoe UI"/>
+                      <w:sz w:val="21"/>
+                      <w:szCs w:val="21"/>
+                    </w:rPr>
+                    <w:t>value.toDate</w:t>
+                  </w:r>
+                  <w:proofErr w:type="spellEnd"/>
+                  <w:proofErr w:type="gramEnd"/>
+                  <w:r>
+                    <w:rPr>
+                      <w:rFonts w:ascii="Segoe UI" w:hAnsi="Segoe UI" w:cs="Segoe UI"/>
+                      <w:sz w:val="21"/>
+                      <w:szCs w:val="21"/>
+                    </w:rPr>
+                    <w:t>!=null}&gt;&gt;</w:t>
                   </w:r>
                 </w:p>
               </w:tc>
@@ -4986,7 +7135,27 @@
                       <w:sz w:val="21"/>
                       <w:szCs w:val="21"/>
                     </w:rPr>
-                    <w:t>&lt;&lt;value.fromDate&gt;&gt;</w:t>
+                    <w:t>&lt;&lt;</w:t>
+                  </w:r>
+                  <w:proofErr w:type="spellStart"/>
+                  <w:proofErr w:type="gramStart"/>
+                  <w:r>
+                    <w:rPr>
+                      <w:rFonts w:ascii="Segoe UI" w:hAnsi="Segoe UI" w:cs="Segoe UI"/>
+                      <w:sz w:val="21"/>
+                      <w:szCs w:val="21"/>
+                    </w:rPr>
+                    <w:t>value.fromDate</w:t>
+                  </w:r>
+                  <w:proofErr w:type="spellEnd"/>
+                  <w:proofErr w:type="gramEnd"/>
+                  <w:r>
+                    <w:rPr>
+                      <w:rFonts w:ascii="Segoe UI" w:hAnsi="Segoe UI" w:cs="Segoe UI"/>
+                      <w:sz w:val="21"/>
+                      <w:szCs w:val="21"/>
+                    </w:rPr>
+                    <w:t>&gt;&gt;</w:t>
                   </w:r>
                 </w:p>
                 <w:p>
@@ -5003,7 +7172,27 @@
                       <w:sz w:val="21"/>
                       <w:szCs w:val="21"/>
                     </w:rPr>
-                    <w:t>&lt;&lt;value.toDate&gt;&gt;</w:t>
+                    <w:t>&lt;&lt;</w:t>
+                  </w:r>
+                  <w:proofErr w:type="spellStart"/>
+                  <w:proofErr w:type="gramStart"/>
+                  <w:r>
+                    <w:rPr>
+                      <w:rFonts w:ascii="Segoe UI" w:hAnsi="Segoe UI" w:cs="Segoe UI"/>
+                      <w:sz w:val="21"/>
+                      <w:szCs w:val="21"/>
+                    </w:rPr>
+                    <w:t>value.toDate</w:t>
+                  </w:r>
+                  <w:proofErr w:type="spellEnd"/>
+                  <w:proofErr w:type="gramEnd"/>
+                  <w:r>
+                    <w:rPr>
+                      <w:rFonts w:ascii="Segoe UI" w:hAnsi="Segoe UI" w:cs="Segoe UI"/>
+                      <w:sz w:val="21"/>
+                      <w:szCs w:val="21"/>
+                    </w:rPr>
+                    <w:t>&gt;&gt;</w:t>
                   </w:r>
                 </w:p>
                 <w:p>
@@ -5074,7 +7263,25 @@
                       <w:sz w:val="21"/>
                       <w:szCs w:val="21"/>
                     </w:rPr>
-                    <w:t>&lt;&lt;er_mediationUnavailableDatesList&gt;&gt;</w:t>
+                    <w:t>&lt;&lt;</w:t>
+                  </w:r>
+                  <w:proofErr w:type="spellStart"/>
+                  <w:r>
+                    <w:rPr>
+                      <w:rFonts w:ascii="Segoe UI" w:hAnsi="Segoe UI" w:cs="Segoe UI"/>
+                      <w:sz w:val="21"/>
+                      <w:szCs w:val="21"/>
+                    </w:rPr>
+                    <w:t>er_mediationUnavailableDatesList</w:t>
+                  </w:r>
+                  <w:proofErr w:type="spellEnd"/>
+                  <w:r>
+                    <w:rPr>
+                      <w:rFonts w:ascii="Segoe UI" w:hAnsi="Segoe UI" w:cs="Segoe UI"/>
+                      <w:sz w:val="21"/>
+                      <w:szCs w:val="21"/>
+                    </w:rPr>
+                    <w:t>&gt;&gt;</w:t>
                   </w:r>
                 </w:p>
               </w:tc>
@@ -5331,6 +7538,7 @@
           <w:color w:val="0A0A0A"/>
           <w:shd w:val="clear" w:color="auto" w:fill="FFFFFF"/>
         </w:rPr>
+        <w:lastRenderedPageBreak/>
         <w:t>The defendant understands that proceedings for contempt of court may be brought against anyone who makes, or causes to be made, a false statement in a document verified by a statement of truth without an honest belief in its truth.</w:t>
       </w:r>
     </w:p>
@@ -5373,7 +7581,6 @@
                 <w:color w:val="0A0A0A"/>
                 <w:shd w:val="clear" w:color="auto" w:fill="FFFFFF"/>
               </w:rPr>
-              <w:lastRenderedPageBreak/>
               <w:t xml:space="preserve">Name  </w:t>
             </w:r>
             <w:r>
@@ -5400,7 +7607,23 @@
                 <w:rFonts w:ascii="GDSTransportWebsite" w:hAnsi="GDSTransportWebsite"/>
                 <w:shd w:val="clear" w:color="auto" w:fill="FFFFFF"/>
               </w:rPr>
-              <w:t xml:space="preserve"> &lt;&lt;statementOfTruth.role&gt;&gt;</w:t>
+              <w:t xml:space="preserve"> &lt;&lt;</w:t>
+            </w:r>
+            <w:proofErr w:type="spellStart"/>
+            <w:r>
+              <w:rPr>
+                <w:rFonts w:ascii="GDSTransportWebsite" w:hAnsi="GDSTransportWebsite"/>
+                <w:shd w:val="clear" w:color="auto" w:fill="FFFFFF"/>
+              </w:rPr>
+              <w:t>statementOfTruth.role</w:t>
+            </w:r>
+            <w:proofErr w:type="spellEnd"/>
+            <w:r>
+              <w:rPr>
+                <w:rFonts w:ascii="GDSTransportWebsite" w:hAnsi="GDSTransportWebsite"/>
+                <w:shd w:val="clear" w:color="auto" w:fill="FFFFFF"/>
+              </w:rPr>
+              <w:t>&gt;&gt;</w:t>
             </w:r>
           </w:p>
         </w:tc>

</xml_diff>

<commit_message>
CIV-17460 Part Admit - pay immediately - Static text updates (#6822)
Co-authored-by: Azam <106387766+Azam-Hmcts@users.noreply.github.com>
Co-authored-by: krishnanuthalapati <32389208+krishnanuthalapati@users.noreply.github.com>
</commit_message>
<xml_diff>
--- a/docker/docmosis/templates/CV-SPC-HRN-ENG-01364.docx
+++ b/docker/docmosis/templates/CV-SPC-HRN-ENG-01364.docx
@@ -129,7 +129,27 @@
                 <w:sz w:val="28"/>
                 <w:szCs w:val="28"/>
               </w:rPr>
-              <w:t>Claim number: &lt;&lt;referenceNumber&gt;&gt;</w:t>
+              <w:t>Claim number: &lt;&lt;</w:t>
+            </w:r>
+            <w:proofErr w:type="spellStart"/>
+            <w:r>
+              <w:rPr>
+                <w:rFonts w:ascii="GDSTransportWebsite" w:hAnsi="GDSTransportWebsite"/>
+                <w:color w:val="60686D"/>
+                <w:sz w:val="28"/>
+                <w:szCs w:val="28"/>
+              </w:rPr>
+              <w:t>referenceNumber</w:t>
+            </w:r>
+            <w:proofErr w:type="spellEnd"/>
+            <w:r>
+              <w:rPr>
+                <w:rFonts w:ascii="GDSTransportWebsite" w:hAnsi="GDSTransportWebsite"/>
+                <w:color w:val="60686D"/>
+                <w:sz w:val="28"/>
+                <w:szCs w:val="28"/>
+              </w:rPr>
+              <w:t>&gt;&gt;</w:t>
             </w:r>
           </w:p>
         </w:tc>
@@ -240,7 +260,27 @@
                 <w:sz w:val="28"/>
                 <w:szCs w:val="28"/>
               </w:rPr>
-              <w:t>Case name: &lt;&lt;caseName&gt;&gt;</w:t>
+              <w:t>Case name: &lt;&lt;</w:t>
+            </w:r>
+            <w:proofErr w:type="spellStart"/>
+            <w:r>
+              <w:rPr>
+                <w:rFonts w:ascii="GDSTransportWebsite" w:hAnsi="GDSTransportWebsite"/>
+                <w:color w:val="60686D"/>
+                <w:sz w:val="28"/>
+                <w:szCs w:val="28"/>
+              </w:rPr>
+              <w:t>caseName</w:t>
+            </w:r>
+            <w:proofErr w:type="spellEnd"/>
+            <w:r>
+              <w:rPr>
+                <w:rFonts w:ascii="GDSTransportWebsite" w:hAnsi="GDSTransportWebsite"/>
+                <w:color w:val="60686D"/>
+                <w:sz w:val="28"/>
+                <w:szCs w:val="28"/>
+              </w:rPr>
+              <w:t>&gt;&gt;</w:t>
             </w:r>
           </w:p>
         </w:tc>
@@ -404,7 +444,98 @@
                 <w:sz w:val="20"/>
                 <w:szCs w:val="20"/>
               </w:rPr>
-              <w:t>Received: &lt;&lt;{dateFormat(submittedOn, ‘d MMMM yyyy’, ‘dd-MM-yyyy’)}&gt;&gt;</w:t>
+              <w:t>Received: &lt;</w:t>
+            </w:r>
+            <w:proofErr w:type="gramStart"/>
+            <w:r>
+              <w:rPr>
+                <w:rFonts w:ascii="GDSTransportWebsite" w:eastAsia="Times New Roman" w:hAnsi="GDSTransportWebsite" w:cs="Times New Roman"/>
+                <w:color w:val="60686D"/>
+                <w:sz w:val="20"/>
+                <w:szCs w:val="20"/>
+              </w:rPr>
+              <w:t>&lt;{</w:t>
+            </w:r>
+            <w:proofErr w:type="spellStart"/>
+            <w:r>
+              <w:rPr>
+                <w:rFonts w:ascii="GDSTransportWebsite" w:eastAsia="Times New Roman" w:hAnsi="GDSTransportWebsite" w:cs="Times New Roman"/>
+                <w:color w:val="60686D"/>
+                <w:sz w:val="20"/>
+                <w:szCs w:val="20"/>
+              </w:rPr>
+              <w:t>dateFormat</w:t>
+            </w:r>
+            <w:proofErr w:type="spellEnd"/>
+            <w:r>
+              <w:rPr>
+                <w:rFonts w:ascii="GDSTransportWebsite" w:eastAsia="Times New Roman" w:hAnsi="GDSTransportWebsite" w:cs="Times New Roman"/>
+                <w:color w:val="60686D"/>
+                <w:sz w:val="20"/>
+                <w:szCs w:val="20"/>
+              </w:rPr>
+              <w:t>(</w:t>
+            </w:r>
+            <w:proofErr w:type="spellStart"/>
+            <w:proofErr w:type="gramEnd"/>
+            <w:r>
+              <w:rPr>
+                <w:rFonts w:ascii="GDSTransportWebsite" w:eastAsia="Times New Roman" w:hAnsi="GDSTransportWebsite" w:cs="Times New Roman"/>
+                <w:color w:val="60686D"/>
+                <w:sz w:val="20"/>
+                <w:szCs w:val="20"/>
+              </w:rPr>
+              <w:t>submittedOn</w:t>
+            </w:r>
+            <w:proofErr w:type="spellEnd"/>
+            <w:r>
+              <w:rPr>
+                <w:rFonts w:ascii="GDSTransportWebsite" w:eastAsia="Times New Roman" w:hAnsi="GDSTransportWebsite" w:cs="Times New Roman"/>
+                <w:color w:val="60686D"/>
+                <w:sz w:val="20"/>
+                <w:szCs w:val="20"/>
+              </w:rPr>
+              <w:t xml:space="preserve">, ‘d MMMM </w:t>
+            </w:r>
+            <w:proofErr w:type="spellStart"/>
+            <w:r>
+              <w:rPr>
+                <w:rFonts w:ascii="GDSTransportWebsite" w:eastAsia="Times New Roman" w:hAnsi="GDSTransportWebsite" w:cs="Times New Roman"/>
+                <w:color w:val="60686D"/>
+                <w:sz w:val="20"/>
+                <w:szCs w:val="20"/>
+              </w:rPr>
+              <w:t>yyyy</w:t>
+            </w:r>
+            <w:proofErr w:type="spellEnd"/>
+            <w:r>
+              <w:rPr>
+                <w:rFonts w:ascii="GDSTransportWebsite" w:eastAsia="Times New Roman" w:hAnsi="GDSTransportWebsite" w:cs="Times New Roman"/>
+                <w:color w:val="60686D"/>
+                <w:sz w:val="20"/>
+                <w:szCs w:val="20"/>
+              </w:rPr>
+              <w:t>’, ‘dd-MM-</w:t>
+            </w:r>
+            <w:proofErr w:type="spellStart"/>
+            <w:r>
+              <w:rPr>
+                <w:rFonts w:ascii="GDSTransportWebsite" w:eastAsia="Times New Roman" w:hAnsi="GDSTransportWebsite" w:cs="Times New Roman"/>
+                <w:color w:val="60686D"/>
+                <w:sz w:val="20"/>
+                <w:szCs w:val="20"/>
+              </w:rPr>
+              <w:t>yyyy</w:t>
+            </w:r>
+            <w:proofErr w:type="spellEnd"/>
+            <w:r>
+              <w:rPr>
+                <w:rFonts w:ascii="GDSTransportWebsite" w:eastAsia="Times New Roman" w:hAnsi="GDSTransportWebsite" w:cs="Times New Roman"/>
+                <w:color w:val="60686D"/>
+                <w:sz w:val="20"/>
+                <w:szCs w:val="20"/>
+              </w:rPr>
+              <w:t>’)}&gt;&gt;</w:t>
             </w:r>
           </w:p>
         </w:tc>
@@ -746,7 +877,41 @@
                 <w:szCs w:val="21"/>
                 <w:shd w:val="clear" w:color="auto" w:fill="FFFFFF"/>
               </w:rPr>
-              <w:t>&lt;&lt;cr_{ respondent1.individualDateOfBirth!=null}&gt;&gt;</w:t>
+              <w:t>&lt;&lt;</w:t>
+            </w:r>
+            <w:proofErr w:type="spellStart"/>
+            <w:r>
+              <w:rPr>
+                <w:rFonts w:ascii="Segoe UI" w:hAnsi="Segoe UI" w:cs="Segoe UI"/>
+                <w:color w:val="000000" w:themeColor="text1"/>
+                <w:sz w:val="21"/>
+                <w:szCs w:val="21"/>
+                <w:shd w:val="clear" w:color="auto" w:fill="FFFFFF"/>
+              </w:rPr>
+              <w:t>cr</w:t>
+            </w:r>
+            <w:proofErr w:type="spellEnd"/>
+            <w:proofErr w:type="gramStart"/>
+            <w:r>
+              <w:rPr>
+                <w:rFonts w:ascii="Segoe UI" w:hAnsi="Segoe UI" w:cs="Segoe UI"/>
+                <w:color w:val="000000" w:themeColor="text1"/>
+                <w:sz w:val="21"/>
+                <w:szCs w:val="21"/>
+                <w:shd w:val="clear" w:color="auto" w:fill="FFFFFF"/>
+              </w:rPr>
+              <w:t>_{ respondent1.individualDateOfBirth</w:t>
+            </w:r>
+            <w:proofErr w:type="gramEnd"/>
+            <w:r>
+              <w:rPr>
+                <w:rFonts w:ascii="Segoe UI" w:hAnsi="Segoe UI" w:cs="Segoe UI"/>
+                <w:color w:val="000000" w:themeColor="text1"/>
+                <w:sz w:val="21"/>
+                <w:szCs w:val="21"/>
+                <w:shd w:val="clear" w:color="auto" w:fill="FFFFFF"/>
+              </w:rPr>
+              <w:t>!=null}&gt;&gt;</w:t>
             </w:r>
           </w:p>
         </w:tc>
@@ -926,8 +1091,9 @@
                 <w:szCs w:val="21"/>
                 <w:shd w:val="clear" w:color="auto" w:fill="FFFFFF"/>
               </w:rPr>
-              <w:t>&lt;&lt;cr_{ respondent1.representative.phone</w:t>
-            </w:r>
+              <w:t>&lt;&lt;</w:t>
+            </w:r>
+            <w:proofErr w:type="spellStart"/>
             <w:r>
               <w:rPr>
                 <w:rFonts w:ascii="Segoe UI" w:hAnsi="Segoe UI" w:cs="Segoe UI"/>
@@ -936,8 +1102,63 @@
                 <w:szCs w:val="21"/>
                 <w:shd w:val="clear" w:color="auto" w:fill="FFFFFF"/>
               </w:rPr>
+              <w:t>cr</w:t>
+            </w:r>
+            <w:proofErr w:type="spellEnd"/>
+            <w:proofErr w:type="gramStart"/>
+            <w:r>
+              <w:rPr>
+                <w:rFonts w:ascii="Segoe UI" w:hAnsi="Segoe UI" w:cs="Segoe UI"/>
+                <w:color w:val="000000" w:themeColor="text1"/>
+                <w:sz w:val="21"/>
+                <w:szCs w:val="21"/>
+                <w:shd w:val="clear" w:color="auto" w:fill="FFFFFF"/>
+              </w:rPr>
+              <w:t>_{ respondent1.representative</w:t>
+            </w:r>
+            <w:proofErr w:type="gramEnd"/>
+            <w:r>
+              <w:rPr>
+                <w:rFonts w:ascii="Segoe UI" w:hAnsi="Segoe UI" w:cs="Segoe UI"/>
+                <w:color w:val="000000" w:themeColor="text1"/>
+                <w:sz w:val="21"/>
+                <w:szCs w:val="21"/>
+                <w:shd w:val="clear" w:color="auto" w:fill="FFFFFF"/>
+              </w:rPr>
+              <w:t>.</w:t>
+            </w:r>
+            <w:proofErr w:type="gramStart"/>
+            <w:r>
+              <w:rPr>
+                <w:rFonts w:ascii="Segoe UI" w:hAnsi="Segoe UI" w:cs="Segoe UI"/>
+                <w:color w:val="000000" w:themeColor="text1"/>
+                <w:sz w:val="21"/>
+                <w:szCs w:val="21"/>
+                <w:shd w:val="clear" w:color="auto" w:fill="FFFFFF"/>
+              </w:rPr>
+              <w:t>phone</w:t>
+            </w:r>
+            <w:r>
+              <w:rPr>
+                <w:rFonts w:ascii="Segoe UI" w:hAnsi="Segoe UI" w:cs="Segoe UI"/>
+                <w:color w:val="000000" w:themeColor="text1"/>
+                <w:sz w:val="21"/>
+                <w:szCs w:val="21"/>
+                <w:shd w:val="clear" w:color="auto" w:fill="FFFFFF"/>
+              </w:rPr>
               <w:lastRenderedPageBreak/>
-              <w:t>Number!=null}&gt;&gt;</w:t>
+              <w:t>Number!=</w:t>
+            </w:r>
+            <w:proofErr w:type="gramEnd"/>
+            <w:r>
+              <w:rPr>
+                <w:rFonts w:ascii="Segoe UI" w:hAnsi="Segoe UI" w:cs="Segoe UI"/>
+                <w:color w:val="000000" w:themeColor="text1"/>
+                <w:sz w:val="21"/>
+                <w:szCs w:val="21"/>
+                <w:shd w:val="clear" w:color="auto" w:fill="FFFFFF"/>
+              </w:rPr>
+              <w:t>null}&gt;&gt;</w:t>
             </w:r>
           </w:p>
         </w:tc>
@@ -1011,6 +1232,7 @@
                 <w:color w:val="000000" w:themeColor="text1"/>
               </w:rPr>
             </w:pPr>
+            <w:proofErr w:type="gramStart"/>
             <w:r>
               <w:rPr>
                 <w:rFonts w:ascii="Segoe UI" w:hAnsi="Segoe UI" w:cs="Segoe UI"/>
@@ -1019,7 +1241,18 @@
                 <w:szCs w:val="21"/>
                 <w:shd w:val="clear" w:color="auto" w:fill="FFFFFF"/>
               </w:rPr>
-              <w:t>&lt;&lt;respondent1.representative.phoneNumber&gt;&gt;</w:t>
+              <w:t>&lt;&lt;respondent1.representative.phoneNumber</w:t>
+            </w:r>
+            <w:proofErr w:type="gramEnd"/>
+            <w:r>
+              <w:rPr>
+                <w:rFonts w:ascii="Segoe UI" w:hAnsi="Segoe UI" w:cs="Segoe UI"/>
+                <w:color w:val="000000" w:themeColor="text1"/>
+                <w:sz w:val="21"/>
+                <w:szCs w:val="21"/>
+                <w:shd w:val="clear" w:color="auto" w:fill="FFFFFF"/>
+              </w:rPr>
+              <w:t>&gt;&gt;</w:t>
             </w:r>
           </w:p>
         </w:tc>
@@ -1113,7 +1346,63 @@
                 <w:szCs w:val="21"/>
                 <w:shd w:val="clear" w:color="auto" w:fill="FFFFFF"/>
               </w:rPr>
-              <w:t>&lt;&lt;cr_{ respondent1.representative.emailAddress!=null}&gt;&gt;</w:t>
+              <w:t>&lt;&lt;</w:t>
+            </w:r>
+            <w:proofErr w:type="spellStart"/>
+            <w:r>
+              <w:rPr>
+                <w:rFonts w:ascii="Segoe UI" w:hAnsi="Segoe UI" w:cs="Segoe UI"/>
+                <w:color w:val="000000" w:themeColor="text1"/>
+                <w:sz w:val="21"/>
+                <w:szCs w:val="21"/>
+                <w:shd w:val="clear" w:color="auto" w:fill="FFFFFF"/>
+              </w:rPr>
+              <w:t>cr</w:t>
+            </w:r>
+            <w:proofErr w:type="spellEnd"/>
+            <w:proofErr w:type="gramStart"/>
+            <w:r>
+              <w:rPr>
+                <w:rFonts w:ascii="Segoe UI" w:hAnsi="Segoe UI" w:cs="Segoe UI"/>
+                <w:color w:val="000000" w:themeColor="text1"/>
+                <w:sz w:val="21"/>
+                <w:szCs w:val="21"/>
+                <w:shd w:val="clear" w:color="auto" w:fill="FFFFFF"/>
+              </w:rPr>
+              <w:t>_{ respondent1.representative</w:t>
+            </w:r>
+            <w:proofErr w:type="gramEnd"/>
+            <w:r>
+              <w:rPr>
+                <w:rFonts w:ascii="Segoe UI" w:hAnsi="Segoe UI" w:cs="Segoe UI"/>
+                <w:color w:val="000000" w:themeColor="text1"/>
+                <w:sz w:val="21"/>
+                <w:szCs w:val="21"/>
+                <w:shd w:val="clear" w:color="auto" w:fill="FFFFFF"/>
+              </w:rPr>
+              <w:t>.</w:t>
+            </w:r>
+            <w:proofErr w:type="gramStart"/>
+            <w:r>
+              <w:rPr>
+                <w:rFonts w:ascii="Segoe UI" w:hAnsi="Segoe UI" w:cs="Segoe UI"/>
+                <w:color w:val="000000" w:themeColor="text1"/>
+                <w:sz w:val="21"/>
+                <w:szCs w:val="21"/>
+                <w:shd w:val="clear" w:color="auto" w:fill="FFFFFF"/>
+              </w:rPr>
+              <w:t>emailAddress!=</w:t>
+            </w:r>
+            <w:proofErr w:type="gramEnd"/>
+            <w:r>
+              <w:rPr>
+                <w:rFonts w:ascii="Segoe UI" w:hAnsi="Segoe UI" w:cs="Segoe UI"/>
+                <w:color w:val="000000" w:themeColor="text1"/>
+                <w:sz w:val="21"/>
+                <w:szCs w:val="21"/>
+                <w:shd w:val="clear" w:color="auto" w:fill="FFFFFF"/>
+              </w:rPr>
+              <w:t>null}&gt;&gt;</w:t>
             </w:r>
           </w:p>
         </w:tc>
@@ -1189,6 +1478,7 @@
                 <w:color w:val="000000" w:themeColor="text1"/>
               </w:rPr>
             </w:pPr>
+            <w:proofErr w:type="gramStart"/>
             <w:r>
               <w:rPr>
                 <w:rFonts w:ascii="Segoe UI" w:hAnsi="Segoe UI" w:cs="Segoe UI"/>
@@ -1197,7 +1487,18 @@
                 <w:szCs w:val="21"/>
                 <w:shd w:val="clear" w:color="auto" w:fill="FFFFFF"/>
               </w:rPr>
-              <w:t>&lt;&lt;respondent1.representative.emailAddress&gt;&gt;</w:t>
+              <w:t>&lt;&lt;respondent1.representative.emailAddress</w:t>
+            </w:r>
+            <w:proofErr w:type="gramEnd"/>
+            <w:r>
+              <w:rPr>
+                <w:rFonts w:ascii="Segoe UI" w:hAnsi="Segoe UI" w:cs="Segoe UI"/>
+                <w:color w:val="000000" w:themeColor="text1"/>
+                <w:sz w:val="21"/>
+                <w:szCs w:val="21"/>
+                <w:shd w:val="clear" w:color="auto" w:fill="FFFFFF"/>
+              </w:rPr>
+              <w:t>&gt;&gt;</w:t>
             </w:r>
           </w:p>
         </w:tc>
@@ -1383,6 +1684,7 @@
               </w:rPr>
               <w:t>&lt;&lt;</w:t>
             </w:r>
+            <w:proofErr w:type="spellStart"/>
             <w:r>
               <w:rPr>
                 <w:rFonts w:ascii="GDS Transport Website Light" w:hAnsi="GDS Transport Website Light"/>
@@ -1393,6 +1695,7 @@
               </w:rPr>
               <w:t>hearingCourtLocation</w:t>
             </w:r>
+            <w:proofErr w:type="spellEnd"/>
             <w:r>
               <w:rPr>
                 <w:rFonts w:ascii="GDS Transport Website Light" w:hAnsi="GDS Transport Website Light" w:cs="Segoe UI"/>
@@ -1477,7 +1780,27 @@
                 <w:sz w:val="21"/>
                 <w:szCs w:val="21"/>
               </w:rPr>
-              <w:t>&lt;&lt;defendantResponse&gt;&gt;</w:t>
+              <w:t>&lt;&lt;</w:t>
+            </w:r>
+            <w:proofErr w:type="spellStart"/>
+            <w:r>
+              <w:rPr>
+                <w:rFonts w:ascii="GDS Transport Website Light" w:hAnsi="GDS Transport Website Light" w:cs="Segoe UI"/>
+                <w:color w:val="000000" w:themeColor="text1"/>
+                <w:sz w:val="21"/>
+                <w:szCs w:val="21"/>
+              </w:rPr>
+              <w:t>defendantResponse</w:t>
+            </w:r>
+            <w:proofErr w:type="spellEnd"/>
+            <w:r>
+              <w:rPr>
+                <w:rFonts w:ascii="GDS Transport Website Light" w:hAnsi="GDS Transport Website Light" w:cs="Segoe UI"/>
+                <w:color w:val="000000" w:themeColor="text1"/>
+                <w:sz w:val="21"/>
+                <w:szCs w:val="21"/>
+              </w:rPr>
+              <w:t>&gt;&gt;</w:t>
             </w:r>
           </w:p>
         </w:tc>
@@ -1508,7 +1831,51 @@
               <w:rPr>
                 <w:rFonts w:ascii="GDSTransportWebsite" w:hAnsi="GDSTransportWebsite" w:cs="Calibri"/>
               </w:rPr>
-              <w:t>&lt;&lt;cr_{commonDetails.responseType == ‘PART_ADMISSION’ &amp;&amp; poundsPaid==null}&gt;&gt;</w:t>
+              <w:t>&lt;&lt;</w:t>
+            </w:r>
+            <w:proofErr w:type="spellStart"/>
+            <w:r>
+              <w:rPr>
+                <w:rFonts w:ascii="GDSTransportWebsite" w:hAnsi="GDSTransportWebsite" w:cs="Calibri"/>
+              </w:rPr>
+              <w:t>cr</w:t>
+            </w:r>
+            <w:proofErr w:type="spellEnd"/>
+            <w:proofErr w:type="gramStart"/>
+            <w:r>
+              <w:rPr>
+                <w:rFonts w:ascii="GDSTransportWebsite" w:hAnsi="GDSTransportWebsite" w:cs="Calibri"/>
+              </w:rPr>
+              <w:t>_{</w:t>
+            </w:r>
+            <w:proofErr w:type="spellStart"/>
+            <w:proofErr w:type="gramEnd"/>
+            <w:r>
+              <w:rPr>
+                <w:rFonts w:ascii="GDSTransportWebsite" w:hAnsi="GDSTransportWebsite" w:cs="Calibri"/>
+              </w:rPr>
+              <w:t>commonDetails.responseType</w:t>
+            </w:r>
+            <w:proofErr w:type="spellEnd"/>
+            <w:r>
+              <w:rPr>
+                <w:rFonts w:ascii="GDSTransportWebsite" w:hAnsi="GDSTransportWebsite" w:cs="Calibri"/>
+              </w:rPr>
+              <w:t xml:space="preserve"> == ‘PART_ADMISSION’ &amp;&amp; </w:t>
+            </w:r>
+            <w:proofErr w:type="spellStart"/>
+            <w:r>
+              <w:rPr>
+                <w:rFonts w:ascii="GDSTransportWebsite" w:hAnsi="GDSTransportWebsite" w:cs="Calibri"/>
+              </w:rPr>
+              <w:t>poundsPaid</w:t>
+            </w:r>
+            <w:proofErr w:type="spellEnd"/>
+            <w:r>
+              <w:rPr>
+                <w:rFonts w:ascii="GDSTransportWebsite" w:hAnsi="GDSTransportWebsite" w:cs="Calibri"/>
+              </w:rPr>
+              <w:t>==null}&gt;&gt;</w:t>
             </w:r>
           </w:p>
         </w:tc>
@@ -1607,7 +1974,27 @@
                 <w:sz w:val="21"/>
                 <w:szCs w:val="21"/>
               </w:rPr>
-              <w:t>&lt;&lt;commonDetails.amountToPay&gt;&gt;</w:t>
+              <w:t>&lt;&lt;</w:t>
+            </w:r>
+            <w:proofErr w:type="spellStart"/>
+            <w:r>
+              <w:rPr>
+                <w:rFonts w:ascii="GDS Transport Website Light" w:hAnsi="GDS Transport Website Light" w:cs="Segoe UI"/>
+                <w:color w:val="000000" w:themeColor="text1"/>
+                <w:sz w:val="21"/>
+                <w:szCs w:val="21"/>
+              </w:rPr>
+              <w:t>commonDetails.amountToPay</w:t>
+            </w:r>
+            <w:proofErr w:type="spellEnd"/>
+            <w:r>
+              <w:rPr>
+                <w:rFonts w:ascii="GDS Transport Website Light" w:hAnsi="GDS Transport Website Light" w:cs="Segoe UI"/>
+                <w:color w:val="000000" w:themeColor="text1"/>
+                <w:sz w:val="21"/>
+                <w:szCs w:val="21"/>
+              </w:rPr>
+              <w:t>&gt;&gt;</w:t>
             </w:r>
           </w:p>
         </w:tc>
@@ -1737,7 +2124,27 @@
                 <w:sz w:val="21"/>
                 <w:szCs w:val="21"/>
               </w:rPr>
-              <w:t>&lt;&lt;whyDisputeTheClaim&gt;&gt;</w:t>
+              <w:t>&lt;&lt;</w:t>
+            </w:r>
+            <w:proofErr w:type="spellStart"/>
+            <w:r>
+              <w:rPr>
+                <w:rFonts w:ascii="GDS Transport Website Light" w:hAnsi="GDS Transport Website Light" w:cs="Segoe UI"/>
+                <w:color w:val="000000" w:themeColor="text1"/>
+                <w:sz w:val="21"/>
+                <w:szCs w:val="21"/>
+              </w:rPr>
+              <w:t>whyDisputeTheClaim</w:t>
+            </w:r>
+            <w:proofErr w:type="spellEnd"/>
+            <w:r>
+              <w:rPr>
+                <w:rFonts w:ascii="GDS Transport Website Light" w:hAnsi="GDS Transport Website Light" w:cs="Segoe UI"/>
+                <w:color w:val="000000" w:themeColor="text1"/>
+                <w:sz w:val="21"/>
+                <w:szCs w:val="21"/>
+              </w:rPr>
+              <w:t>&gt;&gt;</w:t>
             </w:r>
           </w:p>
         </w:tc>
@@ -1803,7 +2210,39 @@
                 <w:rFonts w:ascii="GDS Transport Website Light" w:hAnsi="GDS Transport Website Light"/>
                 <w:color w:val="000000" w:themeColor="text1"/>
               </w:rPr>
-              <w:t>&lt;&lt;cs_{timelineUploaded}&gt;&gt;&lt;&lt; specResponseTimelineDocumentFiles &gt;&gt;&lt;&lt;es_&gt;&gt;</w:t>
+              <w:t>&lt;&lt;cs_{</w:t>
+            </w:r>
+            <w:proofErr w:type="spellStart"/>
+            <w:r>
+              <w:rPr>
+                <w:rFonts w:ascii="GDS Transport Website Light" w:hAnsi="GDS Transport Website Light"/>
+                <w:color w:val="000000" w:themeColor="text1"/>
+              </w:rPr>
+              <w:t>timelineUploaded</w:t>
+            </w:r>
+            <w:proofErr w:type="spellEnd"/>
+            <w:r>
+              <w:rPr>
+                <w:rFonts w:ascii="GDS Transport Website Light" w:hAnsi="GDS Transport Website Light"/>
+                <w:color w:val="000000" w:themeColor="text1"/>
+              </w:rPr>
+              <w:t xml:space="preserve">}&gt;&gt;&lt;&lt; </w:t>
+            </w:r>
+            <w:proofErr w:type="spellStart"/>
+            <w:r>
+              <w:rPr>
+                <w:rFonts w:ascii="GDS Transport Website Light" w:hAnsi="GDS Transport Website Light"/>
+                <w:color w:val="000000" w:themeColor="text1"/>
+              </w:rPr>
+              <w:t>specResponseTimelineDocumentFiles</w:t>
+            </w:r>
+            <w:proofErr w:type="spellEnd"/>
+            <w:r>
+              <w:rPr>
+                <w:rFonts w:ascii="GDS Transport Website Light" w:hAnsi="GDS Transport Website Light"/>
+                <w:color w:val="000000" w:themeColor="text1"/>
+              </w:rPr>
+              <w:t xml:space="preserve"> &gt;&gt;&lt;&lt;es_&gt;&gt;</w:t>
             </w:r>
           </w:p>
           <w:p>
@@ -1819,12 +2258,81 @@
                 <w:rFonts w:ascii="GDS Transport Website Light" w:hAnsi="GDS Transport Website Light"/>
                 <w:color w:val="000000" w:themeColor="text1"/>
               </w:rPr>
-              <w:t>&lt;&lt;rs_timeline&gt;&gt;</w:t>
+              <w:t>&lt;&lt;</w:t>
+            </w:r>
+            <w:proofErr w:type="spellStart"/>
+            <w:r>
+              <w:rPr>
+                <w:rFonts w:ascii="GDS Transport Website Light" w:hAnsi="GDS Transport Website Light"/>
+                <w:color w:val="000000" w:themeColor="text1"/>
+              </w:rPr>
+              <w:t>rs_timeline</w:t>
+            </w:r>
+            <w:proofErr w:type="spellEnd"/>
+            <w:r>
+              <w:rPr>
+                <w:rFonts w:ascii="GDS Transport Website Light" w:hAnsi="GDS Transport Website Light"/>
+                <w:color w:val="000000" w:themeColor="text1"/>
+              </w:rPr>
+              <w:t>&gt;&gt;</w:t>
             </w:r>
           </w:p>
           <w:p>
             <w:r>
-              <w:t>&lt;&lt;{dateFormat(timelineDate,‘d MMMM yyyy’,‘dd-MM-yyyy’)}&gt;&gt;: &lt;&lt;timelineDescription&gt;&gt;</w:t>
+              <w:t>&lt;</w:t>
+            </w:r>
+            <w:proofErr w:type="gramStart"/>
+            <w:r>
+              <w:t>&lt;{</w:t>
+            </w:r>
+            <w:proofErr w:type="spellStart"/>
+            <w:r>
+              <w:t>dateFormat</w:t>
+            </w:r>
+            <w:proofErr w:type="spellEnd"/>
+            <w:r>
+              <w:t>(</w:t>
+            </w:r>
+            <w:proofErr w:type="spellStart"/>
+            <w:r>
+              <w:t>timelineDate</w:t>
+            </w:r>
+            <w:proofErr w:type="spellEnd"/>
+            <w:r>
+              <w:t>,‘</w:t>
+            </w:r>
+            <w:proofErr w:type="gramEnd"/>
+            <w:r>
+              <w:t xml:space="preserve">d MMMM </w:t>
+            </w:r>
+            <w:proofErr w:type="spellStart"/>
+            <w:r>
+              <w:t>yyyy</w:t>
+            </w:r>
+            <w:proofErr w:type="spellEnd"/>
+            <w:proofErr w:type="gramStart"/>
+            <w:r>
+              <w:t>’,‘</w:t>
+            </w:r>
+            <w:proofErr w:type="gramEnd"/>
+            <w:r>
+              <w:t>dd-MM-</w:t>
+            </w:r>
+            <w:proofErr w:type="spellStart"/>
+            <w:r>
+              <w:t>yyyy</w:t>
+            </w:r>
+            <w:proofErr w:type="spellEnd"/>
+            <w:r>
+              <w:t>’)}&gt;&gt;: &lt;&lt;</w:t>
+            </w:r>
+            <w:proofErr w:type="spellStart"/>
+            <w:r>
+              <w:t>timelineDescription</w:t>
+            </w:r>
+            <w:proofErr w:type="spellEnd"/>
+            <w:r>
+              <w:t>&gt;&gt;</w:t>
             </w:r>
           </w:p>
           <w:p>
@@ -1840,7 +2348,23 @@
                 <w:rFonts w:ascii="GDS Transport Website Light" w:hAnsi="GDS Transport Website Light"/>
                 <w:color w:val="000000" w:themeColor="text1"/>
               </w:rPr>
-              <w:t>&lt;&lt;es_timeline&gt;&gt;</w:t>
+              <w:t>&lt;&lt;</w:t>
+            </w:r>
+            <w:proofErr w:type="spellStart"/>
+            <w:r>
+              <w:rPr>
+                <w:rFonts w:ascii="GDS Transport Website Light" w:hAnsi="GDS Transport Website Light"/>
+                <w:color w:val="000000" w:themeColor="text1"/>
+              </w:rPr>
+              <w:t>es_timeline</w:t>
+            </w:r>
+            <w:proofErr w:type="spellEnd"/>
+            <w:r>
+              <w:rPr>
+                <w:rFonts w:ascii="GDS Transport Website Light" w:hAnsi="GDS Transport Website Light"/>
+                <w:color w:val="000000" w:themeColor="text1"/>
+              </w:rPr>
+              <w:t>&gt;&gt;</w:t>
             </w:r>
           </w:p>
         </w:tc>
@@ -1872,7 +2396,48 @@
                 <w:rFonts w:ascii="GDS Transport Website Light" w:hAnsi="GDS Transport Website Light"/>
                 <w:color w:val="000000" w:themeColor="text1"/>
               </w:rPr>
-              <w:t>&lt;&lt;cr_{ respondent1SpecDefenceResponseDocument !=null}&gt;&gt;</w:t>
+              <w:t>&lt;&lt;</w:t>
+            </w:r>
+            <w:proofErr w:type="spellStart"/>
+            <w:r>
+              <w:rPr>
+                <w:rFonts w:ascii="GDS Transport Website Light" w:hAnsi="GDS Transport Website Light"/>
+                <w:color w:val="000000" w:themeColor="text1"/>
+              </w:rPr>
+              <w:t>cr</w:t>
+            </w:r>
+            <w:proofErr w:type="spellEnd"/>
+            <w:proofErr w:type="gramStart"/>
+            <w:r>
+              <w:rPr>
+                <w:rFonts w:ascii="GDS Transport Website Light" w:hAnsi="GDS Transport Website Light"/>
+                <w:color w:val="000000" w:themeColor="text1"/>
+              </w:rPr>
+              <w:t>_{ respondent</w:t>
+            </w:r>
+            <w:proofErr w:type="gramEnd"/>
+            <w:r>
+              <w:rPr>
+                <w:rFonts w:ascii="GDS Transport Website Light" w:hAnsi="GDS Transport Website Light"/>
+                <w:color w:val="000000" w:themeColor="text1"/>
+              </w:rPr>
+              <w:t>1</w:t>
+            </w:r>
+            <w:proofErr w:type="gramStart"/>
+            <w:r>
+              <w:rPr>
+                <w:rFonts w:ascii="GDS Transport Website Light" w:hAnsi="GDS Transport Website Light"/>
+                <w:color w:val="000000" w:themeColor="text1"/>
+              </w:rPr>
+              <w:t>SpecDefenceResponseDocument !</w:t>
+            </w:r>
+            <w:proofErr w:type="gramEnd"/>
+            <w:r>
+              <w:rPr>
+                <w:rFonts w:ascii="GDS Transport Website Light" w:hAnsi="GDS Transport Website Light"/>
+                <w:color w:val="000000" w:themeColor="text1"/>
+              </w:rPr>
+              <w:t>=null}&gt;&gt;</w:t>
             </w:r>
           </w:p>
         </w:tc>
@@ -2062,7 +2627,63 @@
                 <w:szCs w:val="21"/>
                 <w:shd w:val="clear" w:color="auto" w:fill="FFFFFF"/>
               </w:rPr>
-              <w:t>&lt;&lt;cr_{poundsPaid!=null}&gt;&gt;</w:t>
+              <w:t>&lt;&lt;</w:t>
+            </w:r>
+            <w:proofErr w:type="spellStart"/>
+            <w:r>
+              <w:rPr>
+                <w:rFonts w:ascii="Segoe UI" w:hAnsi="Segoe UI" w:cs="Segoe UI"/>
+                <w:color w:val="000000" w:themeColor="text1"/>
+                <w:sz w:val="21"/>
+                <w:szCs w:val="21"/>
+                <w:shd w:val="clear" w:color="auto" w:fill="FFFFFF"/>
+              </w:rPr>
+              <w:t>cr</w:t>
+            </w:r>
+            <w:proofErr w:type="spellEnd"/>
+            <w:r>
+              <w:rPr>
+                <w:rFonts w:ascii="Segoe UI" w:hAnsi="Segoe UI" w:cs="Segoe UI"/>
+                <w:color w:val="000000" w:themeColor="text1"/>
+                <w:sz w:val="21"/>
+                <w:szCs w:val="21"/>
+                <w:shd w:val="clear" w:color="auto" w:fill="FFFFFF"/>
+              </w:rPr>
+              <w:t>_{</w:t>
+            </w:r>
+            <w:proofErr w:type="spellStart"/>
+            <w:proofErr w:type="gramStart"/>
+            <w:r>
+              <w:rPr>
+                <w:rFonts w:ascii="Segoe UI" w:hAnsi="Segoe UI" w:cs="Segoe UI"/>
+                <w:color w:val="000000" w:themeColor="text1"/>
+                <w:sz w:val="21"/>
+                <w:szCs w:val="21"/>
+                <w:shd w:val="clear" w:color="auto" w:fill="FFFFFF"/>
+              </w:rPr>
+              <w:t>poundsPaid</w:t>
+            </w:r>
+            <w:proofErr w:type="spellEnd"/>
+            <w:r>
+              <w:rPr>
+                <w:rFonts w:ascii="Segoe UI" w:hAnsi="Segoe UI" w:cs="Segoe UI"/>
+                <w:color w:val="000000" w:themeColor="text1"/>
+                <w:sz w:val="21"/>
+                <w:szCs w:val="21"/>
+                <w:shd w:val="clear" w:color="auto" w:fill="FFFFFF"/>
+              </w:rPr>
+              <w:t>!=</w:t>
+            </w:r>
+            <w:proofErr w:type="gramEnd"/>
+            <w:r>
+              <w:rPr>
+                <w:rFonts w:ascii="Segoe UI" w:hAnsi="Segoe UI" w:cs="Segoe UI"/>
+                <w:color w:val="000000" w:themeColor="text1"/>
+                <w:sz w:val="21"/>
+                <w:szCs w:val="21"/>
+                <w:shd w:val="clear" w:color="auto" w:fill="FFFFFF"/>
+              </w:rPr>
+              <w:t>null}&gt;&gt;</w:t>
             </w:r>
           </w:p>
         </w:tc>
@@ -2152,7 +2773,29 @@
                 <w:szCs w:val="21"/>
                 <w:shd w:val="clear" w:color="auto" w:fill="FFFFFF"/>
               </w:rPr>
-              <w:t>&lt;&lt;poundsPaid&gt;&gt;</w:t>
+              <w:t>&lt;&lt;</w:t>
+            </w:r>
+            <w:proofErr w:type="spellStart"/>
+            <w:r>
+              <w:rPr>
+                <w:rFonts w:ascii="Segoe UI" w:hAnsi="Segoe UI" w:cs="Segoe UI"/>
+                <w:color w:val="000000" w:themeColor="text1"/>
+                <w:sz w:val="21"/>
+                <w:szCs w:val="21"/>
+                <w:shd w:val="clear" w:color="auto" w:fill="FFFFFF"/>
+              </w:rPr>
+              <w:t>poundsPaid</w:t>
+            </w:r>
+            <w:proofErr w:type="spellEnd"/>
+            <w:r>
+              <w:rPr>
+                <w:rFonts w:ascii="Segoe UI" w:hAnsi="Segoe UI" w:cs="Segoe UI"/>
+                <w:color w:val="000000" w:themeColor="text1"/>
+                <w:sz w:val="21"/>
+                <w:szCs w:val="21"/>
+                <w:shd w:val="clear" w:color="auto" w:fill="FFFFFF"/>
+              </w:rPr>
+              <w:t>&gt;&gt;</w:t>
             </w:r>
           </w:p>
           <w:p>
@@ -2258,7 +2901,63 @@
                 <w:szCs w:val="21"/>
                 <w:shd w:val="clear" w:color="auto" w:fill="FFFFFF"/>
               </w:rPr>
-              <w:t>&lt;&lt;cs_{paymentDate!=null}&gt;&gt;&lt;&lt;paymentDate&gt;&gt;&lt;&lt;es_&gt;&gt;</w:t>
+              <w:t>&lt;&lt;cs_{</w:t>
+            </w:r>
+            <w:proofErr w:type="spellStart"/>
+            <w:proofErr w:type="gramStart"/>
+            <w:r>
+              <w:rPr>
+                <w:rFonts w:ascii="Segoe UI" w:hAnsi="Segoe UI" w:cs="Segoe UI"/>
+                <w:color w:val="000000" w:themeColor="text1"/>
+                <w:sz w:val="21"/>
+                <w:szCs w:val="21"/>
+                <w:shd w:val="clear" w:color="auto" w:fill="FFFFFF"/>
+              </w:rPr>
+              <w:t>paymentDate</w:t>
+            </w:r>
+            <w:proofErr w:type="spellEnd"/>
+            <w:r>
+              <w:rPr>
+                <w:rFonts w:ascii="Segoe UI" w:hAnsi="Segoe UI" w:cs="Segoe UI"/>
+                <w:color w:val="000000" w:themeColor="text1"/>
+                <w:sz w:val="21"/>
+                <w:szCs w:val="21"/>
+                <w:shd w:val="clear" w:color="auto" w:fill="FFFFFF"/>
+              </w:rPr>
+              <w:t>!=</w:t>
+            </w:r>
+            <w:proofErr w:type="gramEnd"/>
+            <w:r>
+              <w:rPr>
+                <w:rFonts w:ascii="Segoe UI" w:hAnsi="Segoe UI" w:cs="Segoe UI"/>
+                <w:color w:val="000000" w:themeColor="text1"/>
+                <w:sz w:val="21"/>
+                <w:szCs w:val="21"/>
+                <w:shd w:val="clear" w:color="auto" w:fill="FFFFFF"/>
+              </w:rPr>
+              <w:t>null}&gt;&gt;&lt;&lt;</w:t>
+            </w:r>
+            <w:proofErr w:type="spellStart"/>
+            <w:r>
+              <w:rPr>
+                <w:rFonts w:ascii="Segoe UI" w:hAnsi="Segoe UI" w:cs="Segoe UI"/>
+                <w:color w:val="000000" w:themeColor="text1"/>
+                <w:sz w:val="21"/>
+                <w:szCs w:val="21"/>
+                <w:shd w:val="clear" w:color="auto" w:fill="FFFFFF"/>
+              </w:rPr>
+              <w:t>paymentDate</w:t>
+            </w:r>
+            <w:proofErr w:type="spellEnd"/>
+            <w:r>
+              <w:rPr>
+                <w:rFonts w:ascii="Segoe UI" w:hAnsi="Segoe UI" w:cs="Segoe UI"/>
+                <w:color w:val="000000" w:themeColor="text1"/>
+                <w:sz w:val="21"/>
+                <w:szCs w:val="21"/>
+                <w:shd w:val="clear" w:color="auto" w:fill="FFFFFF"/>
+              </w:rPr>
+              <w:t>&gt;&gt;&lt;&lt;es_&gt;&gt;</w:t>
             </w:r>
           </w:p>
           <w:p>
@@ -2308,7 +3007,63 @@
                 <w:szCs w:val="21"/>
                 <w:shd w:val="clear" w:color="auto" w:fill="FFFFFF"/>
               </w:rPr>
-              <w:t>&lt;&lt;cs_{paymentMethod!=null}&gt;&gt;&lt;&lt;paymentMethod&gt;&gt;&lt;&lt;es_&gt;&gt;</w:t>
+              <w:t>&lt;&lt;cs_{</w:t>
+            </w:r>
+            <w:proofErr w:type="spellStart"/>
+            <w:proofErr w:type="gramStart"/>
+            <w:r>
+              <w:rPr>
+                <w:rFonts w:ascii="Segoe UI" w:hAnsi="Segoe UI" w:cs="Segoe UI"/>
+                <w:color w:val="000000" w:themeColor="text1"/>
+                <w:sz w:val="21"/>
+                <w:szCs w:val="21"/>
+                <w:shd w:val="clear" w:color="auto" w:fill="FFFFFF"/>
+              </w:rPr>
+              <w:t>paymentMethod</w:t>
+            </w:r>
+            <w:proofErr w:type="spellEnd"/>
+            <w:r>
+              <w:rPr>
+                <w:rFonts w:ascii="Segoe UI" w:hAnsi="Segoe UI" w:cs="Segoe UI"/>
+                <w:color w:val="000000" w:themeColor="text1"/>
+                <w:sz w:val="21"/>
+                <w:szCs w:val="21"/>
+                <w:shd w:val="clear" w:color="auto" w:fill="FFFFFF"/>
+              </w:rPr>
+              <w:t>!=</w:t>
+            </w:r>
+            <w:proofErr w:type="gramEnd"/>
+            <w:r>
+              <w:rPr>
+                <w:rFonts w:ascii="Segoe UI" w:hAnsi="Segoe UI" w:cs="Segoe UI"/>
+                <w:color w:val="000000" w:themeColor="text1"/>
+                <w:sz w:val="21"/>
+                <w:szCs w:val="21"/>
+                <w:shd w:val="clear" w:color="auto" w:fill="FFFFFF"/>
+              </w:rPr>
+              <w:t>null}&gt;&gt;&lt;&lt;</w:t>
+            </w:r>
+            <w:proofErr w:type="spellStart"/>
+            <w:r>
+              <w:rPr>
+                <w:rFonts w:ascii="Segoe UI" w:hAnsi="Segoe UI" w:cs="Segoe UI"/>
+                <w:color w:val="000000" w:themeColor="text1"/>
+                <w:sz w:val="21"/>
+                <w:szCs w:val="21"/>
+                <w:shd w:val="clear" w:color="auto" w:fill="FFFFFF"/>
+              </w:rPr>
+              <w:t>paymentMethod</w:t>
+            </w:r>
+            <w:proofErr w:type="spellEnd"/>
+            <w:r>
+              <w:rPr>
+                <w:rFonts w:ascii="Segoe UI" w:hAnsi="Segoe UI" w:cs="Segoe UI"/>
+                <w:color w:val="000000" w:themeColor="text1"/>
+                <w:sz w:val="21"/>
+                <w:szCs w:val="21"/>
+                <w:shd w:val="clear" w:color="auto" w:fill="FFFFFF"/>
+              </w:rPr>
+              <w:t>&gt;&gt;&lt;&lt;es_&gt;&gt;</w:t>
             </w:r>
           </w:p>
           <w:p>
@@ -2431,7 +3186,87 @@
               <w:rPr>
                 <w:rFonts w:cstheme="minorHAnsi"/>
               </w:rPr>
-              <w:t>&lt;&lt;cs_{commonDetails.responseType == ‘FULL_ADMISSION’ || (commonDetails.responseType == ‘PART_ADMISSION’ &amp;&amp; commonDetails.howToPay != null &amp;&amp; commonDetails.whyReject!= ‘ALREADY_PAID’)}&gt;&gt;</w:t>
+              <w:t>&lt;&lt;cs</w:t>
+            </w:r>
+            <w:proofErr w:type="gramStart"/>
+            <w:r>
+              <w:rPr>
+                <w:rFonts w:cstheme="minorHAnsi"/>
+              </w:rPr>
+              <w:t>_{</w:t>
+            </w:r>
+            <w:proofErr w:type="spellStart"/>
+            <w:proofErr w:type="gramEnd"/>
+            <w:r>
+              <w:rPr>
+                <w:rFonts w:cstheme="minorHAnsi"/>
+              </w:rPr>
+              <w:t>commonDetails.responseType</w:t>
+            </w:r>
+            <w:proofErr w:type="spellEnd"/>
+            <w:r>
+              <w:rPr>
+                <w:rFonts w:cstheme="minorHAnsi"/>
+              </w:rPr>
+              <w:t xml:space="preserve"> == ‘FULL_ADMISSION’ || (</w:t>
+            </w:r>
+            <w:proofErr w:type="spellStart"/>
+            <w:r>
+              <w:rPr>
+                <w:rFonts w:cstheme="minorHAnsi"/>
+              </w:rPr>
+              <w:t>commonDetails.responseType</w:t>
+            </w:r>
+            <w:proofErr w:type="spellEnd"/>
+            <w:r>
+              <w:rPr>
+                <w:rFonts w:cstheme="minorHAnsi"/>
+              </w:rPr>
+              <w:t xml:space="preserve"> == ‘PART_ADMISSION’ &amp;&amp; </w:t>
+            </w:r>
+            <w:proofErr w:type="spellStart"/>
+            <w:proofErr w:type="gramStart"/>
+            <w:r>
+              <w:rPr>
+                <w:rFonts w:cstheme="minorHAnsi"/>
+              </w:rPr>
+              <w:t>commonDetails.howToPay</w:t>
+            </w:r>
+            <w:proofErr w:type="spellEnd"/>
+            <w:r>
+              <w:rPr>
+                <w:rFonts w:cstheme="minorHAnsi"/>
+              </w:rPr>
+              <w:t xml:space="preserve"> !</w:t>
+            </w:r>
+            <w:proofErr w:type="gramEnd"/>
+            <w:r>
+              <w:rPr>
+                <w:rFonts w:cstheme="minorHAnsi"/>
+              </w:rPr>
+              <w:t xml:space="preserve">= null &amp;&amp; </w:t>
+            </w:r>
+            <w:proofErr w:type="spellStart"/>
+            <w:proofErr w:type="gramStart"/>
+            <w:r>
+              <w:rPr>
+                <w:rFonts w:cstheme="minorHAnsi"/>
+              </w:rPr>
+              <w:t>commonDetails.whyReject</w:t>
+            </w:r>
+            <w:proofErr w:type="spellEnd"/>
+            <w:r>
+              <w:rPr>
+                <w:rFonts w:cstheme="minorHAnsi"/>
+              </w:rPr>
+              <w:t>!=</w:t>
+            </w:r>
+            <w:proofErr w:type="gramEnd"/>
+            <w:r>
+              <w:rPr>
+                <w:rFonts w:cstheme="minorHAnsi"/>
+              </w:rPr>
+              <w:t xml:space="preserve"> ‘ALREADY_PAID’)}&gt;&gt;</w:t>
             </w:r>
           </w:p>
           <w:p>
@@ -2495,7 +3330,53 @@
                       <w:sz w:val="20"/>
                       <w:szCs w:val="20"/>
                     </w:rPr>
-                    <w:t>&lt;&lt;cr_{commonDetails.howToPay== ‘IMMEDIATELY’}&gt;&gt;</w:t>
+                    <w:t>&lt;&lt;</w:t>
+                  </w:r>
+                  <w:proofErr w:type="spellStart"/>
+                  <w:r>
+                    <w:rPr>
+                      <w:rFonts w:cstheme="minorHAnsi"/>
+                      <w:sz w:val="20"/>
+                      <w:szCs w:val="20"/>
+                    </w:rPr>
+                    <w:t>c</w:t>
+                  </w:r>
+                  <w:r>
+                    <w:rPr>
+                      <w:rFonts w:cstheme="minorHAnsi"/>
+                      <w:sz w:val="20"/>
+                      <w:szCs w:val="20"/>
+                    </w:rPr>
+                    <w:t>r</w:t>
+                  </w:r>
+                  <w:proofErr w:type="spellEnd"/>
+                  <w:proofErr w:type="gramStart"/>
+                  <w:r>
+                    <w:rPr>
+                      <w:rFonts w:cstheme="minorHAnsi"/>
+                      <w:sz w:val="20"/>
+                      <w:szCs w:val="20"/>
+                    </w:rPr>
+                    <w:t>_{</w:t>
+                  </w:r>
+                  <w:proofErr w:type="spellStart"/>
+                  <w:proofErr w:type="gramEnd"/>
+                  <w:r>
+                    <w:rPr>
+                      <w:rFonts w:cstheme="minorHAnsi"/>
+                      <w:sz w:val="20"/>
+                      <w:szCs w:val="20"/>
+                    </w:rPr>
+                    <w:t>commonDetails.howToPay</w:t>
+                  </w:r>
+                  <w:proofErr w:type="spellEnd"/>
+                  <w:r>
+                    <w:rPr>
+                      <w:rFonts w:cstheme="minorHAnsi"/>
+                      <w:sz w:val="20"/>
+                      <w:szCs w:val="20"/>
+                    </w:rPr>
+                    <w:t>== ‘IMMEDIATELY’}&gt;&gt;</w:t>
                   </w:r>
                 </w:p>
               </w:tc>
@@ -2571,7 +3452,27 @@
                       <w:color w:val="000000"/>
                       <w:shd w:val="clear" w:color="auto" w:fill="FFFFFF"/>
                     </w:rPr>
-                    <w:t>£&lt;&lt;commonDetails.amountToPay&gt;&gt;</w:t>
+                    <w:t>£&lt;&lt;</w:t>
+                  </w:r>
+                  <w:proofErr w:type="spellStart"/>
+                  <w:r>
+                    <w:rPr>
+                      <w:rStyle w:val="eop"/>
+                      <w:rFonts w:ascii="Arial" w:hAnsi="Arial" w:cs="Arial"/>
+                      <w:color w:val="000000"/>
+                      <w:shd w:val="clear" w:color="auto" w:fill="FFFFFF"/>
+                    </w:rPr>
+                    <w:t>commonDetails.amountToPay</w:t>
+                  </w:r>
+                  <w:proofErr w:type="spellEnd"/>
+                  <w:r>
+                    <w:rPr>
+                      <w:rStyle w:val="eop"/>
+                      <w:rFonts w:ascii="Arial" w:hAnsi="Arial" w:cs="Arial"/>
+                      <w:color w:val="000000"/>
+                      <w:shd w:val="clear" w:color="auto" w:fill="FFFFFF"/>
+                    </w:rPr>
+                    <w:t>&gt;&gt;</w:t>
                   </w:r>
                 </w:p>
               </w:tc>
@@ -2606,13 +3507,51 @@
                     </w:rPr>
                     <w:t>s</w:t>
                   </w:r>
+                  <w:proofErr w:type="gramStart"/>
                   <w:r>
                     <w:rPr>
                       <w:rFonts w:cstheme="minorHAnsi"/>
                       <w:sz w:val="20"/>
                       <w:szCs w:val="20"/>
                     </w:rPr>
-                    <w:t>_{commonDetails.responseType == ‘FULL_ADMISSION’ }&gt;&gt;</w:t>
+                    <w:t>_{</w:t>
+                  </w:r>
+                  <w:proofErr w:type="spellStart"/>
+                  <w:proofErr w:type="gramEnd"/>
+                  <w:r>
+                    <w:rPr>
+                      <w:rFonts w:cstheme="minorHAnsi"/>
+                      <w:sz w:val="20"/>
+                      <w:szCs w:val="20"/>
+                    </w:rPr>
+                    <w:t>commonDetails.responseType</w:t>
+                  </w:r>
+                  <w:proofErr w:type="spellEnd"/>
+                  <w:r>
+                    <w:rPr>
+                      <w:rFonts w:cstheme="minorHAnsi"/>
+                      <w:sz w:val="20"/>
+                      <w:szCs w:val="20"/>
+                    </w:rPr>
+                    <w:t xml:space="preserve"> == ‘FULL_ADMISSION</w:t>
+                  </w:r>
+                  <w:proofErr w:type="gramStart"/>
+                  <w:r>
+                    <w:rPr>
+                      <w:rFonts w:cstheme="minorHAnsi"/>
+                      <w:sz w:val="20"/>
+                      <w:szCs w:val="20"/>
+                    </w:rPr>
+                    <w:t>’ }</w:t>
+                  </w:r>
+                  <w:proofErr w:type="gramEnd"/>
+                  <w:r>
+                    <w:rPr>
+                      <w:rFonts w:cstheme="minorHAnsi"/>
+                      <w:sz w:val="20"/>
+                      <w:szCs w:val="20"/>
+                    </w:rPr>
+                    <w:t>&gt;&gt;</w:t>
                   </w:r>
                   <w:r>
                     <w:rPr>
@@ -2654,7 +3593,25 @@
                       <w:color w:val="0A0A0A"/>
                       <w:shd w:val="clear" w:color="auto" w:fill="FFFFFF"/>
                     </w:rPr>
-                    <w:t>The above amount does not include the claim fee and any fixed costs claimed which are payable in addition and if judgment is entered on an admission will be included in the total judgment sum.</w:t>
+                    <w:t xml:space="preserve">The above amount does not include the claim </w:t>
+                  </w:r>
+                  <w:proofErr w:type="gramStart"/>
+                  <w:r>
+                    <w:rPr>
+                      <w:rFonts w:ascii="GDSTransportWebsite" w:hAnsi="GDSTransportWebsite"/>
+                      <w:color w:val="0A0A0A"/>
+                      <w:shd w:val="clear" w:color="auto" w:fill="FFFFFF"/>
+                    </w:rPr>
+                    <w:t>fee</w:t>
+                  </w:r>
+                  <w:proofErr w:type="gramEnd"/>
+                  <w:r>
+                    <w:rPr>
+                      <w:rFonts w:ascii="GDSTransportWebsite" w:hAnsi="GDSTransportWebsite"/>
+                      <w:color w:val="0A0A0A"/>
+                      <w:shd w:val="clear" w:color="auto" w:fill="FFFFFF"/>
+                    </w:rPr>
+                    <w:t xml:space="preserve"> and any fixed costs claimed which are payable in addition and if judgment is entered on an admission will be included in the total judgment sum.</w:t>
                   </w:r>
                   <w:r>
                     <w:rPr>
@@ -2710,13 +3667,51 @@
                     </w:rPr>
                     <w:t>s</w:t>
                   </w:r>
+                  <w:proofErr w:type="gramStart"/>
                   <w:r>
                     <w:rPr>
                       <w:rFonts w:cstheme="minorHAnsi"/>
                       <w:sz w:val="20"/>
                       <w:szCs w:val="20"/>
                     </w:rPr>
-                    <w:t>_{commonDetails.responseType == ‘PART_ADMISSION’ }&gt;&gt;</w:t>
+                    <w:t>_{</w:t>
+                  </w:r>
+                  <w:proofErr w:type="spellStart"/>
+                  <w:proofErr w:type="gramEnd"/>
+                  <w:r>
+                    <w:rPr>
+                      <w:rFonts w:cstheme="minorHAnsi"/>
+                      <w:sz w:val="20"/>
+                      <w:szCs w:val="20"/>
+                    </w:rPr>
+                    <w:t>commonDetails.responseType</w:t>
+                  </w:r>
+                  <w:proofErr w:type="spellEnd"/>
+                  <w:r>
+                    <w:rPr>
+                      <w:rFonts w:cstheme="minorHAnsi"/>
+                      <w:sz w:val="20"/>
+                      <w:szCs w:val="20"/>
+                    </w:rPr>
+                    <w:t xml:space="preserve"> == ‘PART_ADMISSION</w:t>
+                  </w:r>
+                  <w:proofErr w:type="gramStart"/>
+                  <w:r>
+                    <w:rPr>
+                      <w:rFonts w:cstheme="minorHAnsi"/>
+                      <w:sz w:val="20"/>
+                      <w:szCs w:val="20"/>
+                    </w:rPr>
+                    <w:t>’ }</w:t>
+                  </w:r>
+                  <w:proofErr w:type="gramEnd"/>
+                  <w:r>
+                    <w:rPr>
+                      <w:rFonts w:cstheme="minorHAnsi"/>
+                      <w:sz w:val="20"/>
+                      <w:szCs w:val="20"/>
+                    </w:rPr>
+                    <w:t>&gt;&gt;</w:t>
                   </w:r>
                   <w:r>
                     <w:rPr>
@@ -2763,6 +3758,273 @@
                       <w:shd w:val="clear" w:color="auto" w:fill="FFFFFF"/>
                     </w:rPr>
                     <w:t>_&gt;&gt;</w:t>
+                  </w:r>
+                </w:p>
+              </w:tc>
+            </w:tr>
+            <w:tr>
+              <w:trPr>
+                <w:trHeight w:val="136"/>
+              </w:trPr>
+              <w:tc>
+                <w:tcPr>
+                  <w:tcW w:w="9026" w:type="dxa"/>
+                  <w:gridSpan w:val="2"/>
+                </w:tcPr>
+                <w:p>
+                  <w:pPr>
+                    <w:rPr>
+                      <w:rFonts w:cstheme="minorHAnsi"/>
+                      <w:sz w:val="20"/>
+                      <w:szCs w:val="20"/>
+                    </w:rPr>
+                  </w:pPr>
+                  <w:r>
+                    <w:rPr>
+                      <w:rFonts w:cstheme="minorHAnsi"/>
+                      <w:sz w:val="20"/>
+                      <w:szCs w:val="20"/>
+                    </w:rPr>
+                    <w:t>&lt;&lt;cs</w:t>
+                  </w:r>
+                  <w:proofErr w:type="gramStart"/>
+                  <w:r>
+                    <w:rPr>
+                      <w:rFonts w:cstheme="minorHAnsi"/>
+                      <w:sz w:val="20"/>
+                      <w:szCs w:val="20"/>
+                    </w:rPr>
+                    <w:t>_{</w:t>
+                  </w:r>
+                  <w:proofErr w:type="spellStart"/>
+                  <w:proofErr w:type="gramEnd"/>
+                  <w:r>
+                    <w:rPr>
+                      <w:rFonts w:cstheme="minorHAnsi"/>
+                      <w:sz w:val="20"/>
+                      <w:szCs w:val="20"/>
+                    </w:rPr>
+                    <w:t>commonDetails.responseType</w:t>
+                  </w:r>
+                  <w:proofErr w:type="spellEnd"/>
+                  <w:r>
+                    <w:rPr>
+                      <w:rFonts w:cstheme="minorHAnsi"/>
+                      <w:sz w:val="20"/>
+                      <w:szCs w:val="20"/>
+                    </w:rPr>
+                    <w:t xml:space="preserve"> == ‘FULL_ADMISSION</w:t>
+                  </w:r>
+                  <w:proofErr w:type="gramStart"/>
+                  <w:r>
+                    <w:rPr>
+                      <w:rFonts w:cstheme="minorHAnsi"/>
+                      <w:sz w:val="20"/>
+                      <w:szCs w:val="20"/>
+                    </w:rPr>
+                    <w:t>’ }</w:t>
+                  </w:r>
+                  <w:proofErr w:type="gramEnd"/>
+                  <w:r>
+                    <w:rPr>
+                      <w:rFonts w:cstheme="minorHAnsi"/>
+                      <w:sz w:val="20"/>
+                      <w:szCs w:val="20"/>
+                    </w:rPr>
+                    <w:t>&gt;&gt;</w:t>
+                  </w:r>
+                </w:p>
+                <w:p>
+                  <w:pPr>
+                    <w:rPr>
+                      <w:rFonts w:cstheme="minorHAnsi"/>
+                      <w:sz w:val="20"/>
+                      <w:szCs w:val="20"/>
+                    </w:rPr>
+                  </w:pPr>
+                </w:p>
+                <w:p>
+                  <w:pPr>
+                    <w:rPr>
+                      <w:rFonts w:cstheme="minorHAnsi"/>
+                      <w:sz w:val="12"/>
+                      <w:szCs w:val="12"/>
+                    </w:rPr>
+                  </w:pPr>
+                </w:p>
+                <w:tbl>
+                  <w:tblPr>
+                    <w:tblStyle w:val="TableGrid"/>
+                    <w:tblW w:w="0" w:type="auto"/>
+                    <w:tblBorders>
+                      <w:top w:val="none" w:sz="0" w:space="0" w:color="auto"/>
+                      <w:left w:val="none" w:sz="0" w:space="0" w:color="auto"/>
+                      <w:bottom w:val="none" w:sz="0" w:space="0" w:color="auto"/>
+                      <w:right w:val="none" w:sz="0" w:space="0" w:color="auto"/>
+                      <w:insideH w:val="none" w:sz="0" w:space="0" w:color="auto"/>
+                      <w:insideV w:val="none" w:sz="0" w:space="0" w:color="auto"/>
+                    </w:tblBorders>
+                    <w:tblLook w:val="04A0" w:firstRow="1" w:lastRow="0" w:firstColumn="1" w:lastColumn="0" w:noHBand="0" w:noVBand="1"/>
+                  </w:tblPr>
+                  <w:tblGrid>
+                    <w:gridCol w:w="2427"/>
+                    <w:gridCol w:w="6368"/>
+                  </w:tblGrid>
+                  <w:tr>
+                    <w:tc>
+                      <w:tcPr>
+                        <w:tcW w:w="2427" w:type="dxa"/>
+                      </w:tcPr>
+                      <w:p>
+                        <w:pPr>
+                          <w:rPr>
+                            <w:rFonts w:cstheme="minorHAnsi"/>
+                            <w:sz w:val="20"/>
+                            <w:szCs w:val="20"/>
+                          </w:rPr>
+                        </w:pPr>
+                        <w:r>
+                          <w:rPr>
+                            <w:rFonts w:ascii="GDSTransportWebsite" w:hAnsi="GDSTransportWebsite" w:cstheme="minorHAnsi"/>
+                            <w:b/>
+                            <w:bCs/>
+                          </w:rPr>
+                          <w:t>A payment by</w:t>
+                        </w:r>
+                      </w:p>
+                    </w:tc>
+                    <w:tc>
+                      <w:tcPr>
+                        <w:tcW w:w="6368" w:type="dxa"/>
+                      </w:tcPr>
+                      <w:p>
+                        <w:pPr>
+                          <w:rPr>
+                            <w:rFonts w:cstheme="minorHAnsi"/>
+                            <w:sz w:val="20"/>
+                            <w:szCs w:val="20"/>
+                          </w:rPr>
+                        </w:pPr>
+                        <w:r>
+                          <w:rPr>
+                            <w:rStyle w:val="eop"/>
+                            <w:rFonts w:ascii="Arial" w:hAnsi="Arial" w:cs="Arial"/>
+                            <w:color w:val="000000"/>
+                            <w:shd w:val="clear" w:color="auto" w:fill="FFFFFF"/>
+                          </w:rPr>
+                          <w:t>&lt;</w:t>
+                        </w:r>
+                        <w:proofErr w:type="gramStart"/>
+                        <w:r>
+                          <w:rPr>
+                            <w:rStyle w:val="eop"/>
+                            <w:rFonts w:ascii="Arial" w:hAnsi="Arial" w:cs="Arial"/>
+                            <w:color w:val="000000"/>
+                            <w:shd w:val="clear" w:color="auto" w:fill="FFFFFF"/>
+                          </w:rPr>
+                          <w:t>&lt;{</w:t>
+                        </w:r>
+                        <w:proofErr w:type="spellStart"/>
+                        <w:r>
+                          <w:rPr>
+                            <w:rStyle w:val="eop"/>
+                            <w:rFonts w:ascii="Arial" w:hAnsi="Arial" w:cs="Arial"/>
+                            <w:color w:val="000000"/>
+                            <w:shd w:val="clear" w:color="auto" w:fill="FFFFFF"/>
+                          </w:rPr>
+                          <w:t>dateFormat</w:t>
+                        </w:r>
+                        <w:proofErr w:type="spellEnd"/>
+                        <w:r>
+                          <w:rPr>
+                            <w:rStyle w:val="eop"/>
+                            <w:rFonts w:ascii="Arial" w:hAnsi="Arial" w:cs="Arial"/>
+                            <w:color w:val="000000"/>
+                            <w:shd w:val="clear" w:color="auto" w:fill="FFFFFF"/>
+                          </w:rPr>
+                          <w:t>(</w:t>
+                        </w:r>
+                        <w:proofErr w:type="spellStart"/>
+                        <w:proofErr w:type="gramEnd"/>
+                        <w:r>
+                          <w:rPr>
+                            <w:rStyle w:val="eop"/>
+                            <w:rFonts w:ascii="Arial" w:hAnsi="Arial" w:cs="Arial"/>
+                            <w:color w:val="000000"/>
+                            <w:shd w:val="clear" w:color="auto" w:fill="FFFFFF"/>
+                          </w:rPr>
+                          <w:t>commonDetails.payBy</w:t>
+                        </w:r>
+                        <w:proofErr w:type="spellEnd"/>
+                        <w:r>
+                          <w:rPr>
+                            <w:rStyle w:val="eop"/>
+                            <w:rFonts w:ascii="Arial" w:hAnsi="Arial" w:cs="Arial"/>
+                            <w:color w:val="000000"/>
+                            <w:shd w:val="clear" w:color="auto" w:fill="FFFFFF"/>
+                          </w:rPr>
+                          <w:t xml:space="preserve">, ‘dd MMMM </w:t>
+                        </w:r>
+                        <w:proofErr w:type="spellStart"/>
+                        <w:r>
+                          <w:rPr>
+                            <w:rStyle w:val="eop"/>
+                            <w:rFonts w:ascii="Arial" w:hAnsi="Arial" w:cs="Arial"/>
+                            <w:color w:val="000000"/>
+                            <w:shd w:val="clear" w:color="auto" w:fill="FFFFFF"/>
+                          </w:rPr>
+                          <w:t>yyyy</w:t>
+                        </w:r>
+                        <w:proofErr w:type="spellEnd"/>
+                        <w:r>
+                          <w:rPr>
+                            <w:rStyle w:val="eop"/>
+                            <w:rFonts w:ascii="Arial" w:hAnsi="Arial" w:cs="Arial"/>
+                            <w:color w:val="000000"/>
+                            <w:shd w:val="clear" w:color="auto" w:fill="FFFFFF"/>
+                          </w:rPr>
+                          <w:t>’, 'dd-MM-</w:t>
+                        </w:r>
+                        <w:proofErr w:type="spellStart"/>
+                        <w:r>
+                          <w:rPr>
+                            <w:rStyle w:val="eop"/>
+                            <w:rFonts w:ascii="Arial" w:hAnsi="Arial" w:cs="Arial"/>
+                            <w:color w:val="000000"/>
+                            <w:shd w:val="clear" w:color="auto" w:fill="FFFFFF"/>
+                          </w:rPr>
+                          <w:t>yyyy</w:t>
+                        </w:r>
+                        <w:proofErr w:type="spellEnd"/>
+                        <w:r>
+                          <w:rPr>
+                            <w:rStyle w:val="eop"/>
+                            <w:rFonts w:ascii="Arial" w:hAnsi="Arial" w:cs="Arial"/>
+                            <w:color w:val="000000"/>
+                            <w:shd w:val="clear" w:color="auto" w:fill="FFFFFF"/>
+                          </w:rPr>
+                          <w:t>')}&gt;&gt;</w:t>
+                        </w:r>
+                      </w:p>
+                    </w:tc>
+                  </w:tr>
+                </w:tbl>
+                <w:p>
+                  <w:pPr>
+                    <w:rPr>
+                      <w:rStyle w:val="eop"/>
+                      <w:rFonts w:ascii="Arial" w:hAnsi="Arial" w:cs="Arial"/>
+                      <w:color w:val="000000"/>
+                      <w:shd w:val="clear" w:color="auto" w:fill="FFFFFF"/>
+                    </w:rPr>
+                  </w:pPr>
+                  <w:r>
+                    <w:rPr>
+                      <w:rFonts w:cstheme="minorHAnsi"/>
+                      <w:sz w:val="20"/>
+                      <w:szCs w:val="20"/>
+                    </w:rPr>
+                    <w:t>&lt;&lt;es_&gt;&gt;</w:t>
                   </w:r>
                 </w:p>
               </w:tc>
@@ -2775,11 +4037,35 @@
                 <w:p>
                   <w:pPr>
                     <w:rPr>
-                      <w:rFonts w:ascii="GDSTransportWebsite" w:hAnsi="GDSTransportWebsite" w:cstheme="minorHAnsi"/>
-                      <w:b/>
-                      <w:bCs/>
+                      <w:rFonts w:cstheme="minorHAnsi"/>
+                      <w:sz w:val="20"/>
+                      <w:szCs w:val="20"/>
                     </w:rPr>
                   </w:pPr>
+                  <w:r>
+                    <w:rPr>
+                      <w:rFonts w:cstheme="minorHAnsi"/>
+                      <w:sz w:val="20"/>
+                      <w:szCs w:val="20"/>
+                    </w:rPr>
+                    <w:t>&lt;&lt;e</w:t>
+                  </w:r>
+                  <w:r>
+                    <w:rPr>
+                      <w:rFonts w:cstheme="minorHAnsi"/>
+                      <w:sz w:val="20"/>
+                      <w:szCs w:val="20"/>
+                    </w:rPr>
+                    <w:t>r</w:t>
+                  </w:r>
+                  <w:r>
+                    <w:rPr>
+                      <w:rFonts w:cstheme="minorHAnsi"/>
+                      <w:sz w:val="20"/>
+                      <w:szCs w:val="20"/>
+                    </w:rPr>
+                    <w:t>_&gt;&gt;</w:t>
+                  </w:r>
                 </w:p>
               </w:tc>
               <w:tc>
@@ -2806,55 +4092,6 @@
                 <w:p>
                   <w:pPr>
                     <w:rPr>
-                      <w:rFonts w:ascii="GDSTransportWebsite" w:hAnsi="GDSTransportWebsite" w:cstheme="minorHAnsi"/>
-                      <w:b/>
-                      <w:bCs/>
-                    </w:rPr>
-                  </w:pPr>
-                  <w:r>
-                    <w:rPr>
-                      <w:rFonts w:ascii="GDSTransportWebsite" w:hAnsi="GDSTransportWebsite" w:cstheme="minorHAnsi"/>
-                      <w:b/>
-                      <w:bCs/>
-                    </w:rPr>
-                    <w:t>A payment by</w:t>
-                  </w:r>
-                </w:p>
-              </w:tc>
-              <w:tc>
-                <w:tcPr>
-                  <w:tcW w:w="6475" w:type="dxa"/>
-                </w:tcPr>
-                <w:p>
-                  <w:pPr>
-                    <w:rPr>
-                      <w:rStyle w:val="eop"/>
-                      <w:rFonts w:ascii="Arial" w:hAnsi="Arial" w:cs="Arial"/>
-                      <w:color w:val="000000"/>
-                      <w:highlight w:val="yellow"/>
-                      <w:shd w:val="clear" w:color="auto" w:fill="FFFFFF"/>
-                    </w:rPr>
-                  </w:pPr>
-                  <w:r>
-                    <w:rPr>
-                      <w:rStyle w:val="eop"/>
-                      <w:rFonts w:ascii="Arial" w:hAnsi="Arial" w:cs="Arial"/>
-                      <w:color w:val="000000"/>
-                      <w:shd w:val="clear" w:color="auto" w:fill="FFFFFF"/>
-                    </w:rPr>
-                    <w:t>&lt;&lt;{dateFormat(commonDetails.payBy, ‘dd MMMM yyyy’, 'dd-MM-yyyy')}&gt;&gt;</w:t>
-                  </w:r>
-                </w:p>
-              </w:tc>
-            </w:tr>
-            <w:tr>
-              <w:tc>
-                <w:tcPr>
-                  <w:tcW w:w="2551" w:type="dxa"/>
-                </w:tcPr>
-                <w:p>
-                  <w:pPr>
-                    <w:rPr>
                       <w:rFonts w:cstheme="minorHAnsi"/>
                       <w:sz w:val="20"/>
                       <w:szCs w:val="20"/>
@@ -2866,46 +4103,45 @@
                       <w:sz w:val="20"/>
                       <w:szCs w:val="20"/>
                     </w:rPr>
-                    <w:t>&lt;&lt;er_&gt;&gt;</w:t>
-                  </w:r>
-                </w:p>
-              </w:tc>
-              <w:tc>
-                <w:tcPr>
-                  <w:tcW w:w="6475" w:type="dxa"/>
-                </w:tcPr>
-                <w:p>
-                  <w:pPr>
-                    <w:rPr>
-                      <w:rStyle w:val="eop"/>
-                      <w:rFonts w:ascii="Arial" w:hAnsi="Arial" w:cs="Arial"/>
-                      <w:color w:val="000000"/>
-                      <w:shd w:val="clear" w:color="auto" w:fill="FFFFFF"/>
-                    </w:rPr>
-                  </w:pPr>
-                </w:p>
-              </w:tc>
-            </w:tr>
-            <w:tr>
-              <w:tc>
-                <w:tcPr>
-                  <w:tcW w:w="2551" w:type="dxa"/>
-                </w:tcPr>
-                <w:p>
-                  <w:pPr>
+                    <w:t>&lt;&lt;</w:t>
+                  </w:r>
+                  <w:proofErr w:type="spellStart"/>
+                  <w:r>
                     <w:rPr>
                       <w:rFonts w:cstheme="minorHAnsi"/>
                       <w:sz w:val="20"/>
                       <w:szCs w:val="20"/>
                     </w:rPr>
-                  </w:pPr>
+                    <w:t>cr</w:t>
+                  </w:r>
+                  <w:proofErr w:type="spellEnd"/>
+                  <w:proofErr w:type="gramStart"/>
                   <w:r>
                     <w:rPr>
                       <w:rFonts w:cstheme="minorHAnsi"/>
                       <w:sz w:val="20"/>
                       <w:szCs w:val="20"/>
                     </w:rPr>
-                    <w:t>&lt;&lt;cr_{commonDetails.howToPay== ‘BY_SET_DATE’}&gt;&gt;</w:t>
+                    <w:t>_{</w:t>
+                  </w:r>
+                  <w:proofErr w:type="spellStart"/>
+                  <w:proofErr w:type="gramEnd"/>
+                  <w:r>
+                    <w:rPr>
+                      <w:rFonts w:cstheme="minorHAnsi"/>
+                      <w:sz w:val="20"/>
+                      <w:szCs w:val="20"/>
+                    </w:rPr>
+                    <w:t>commonDetails.howToPay</w:t>
+                  </w:r>
+                  <w:proofErr w:type="spellEnd"/>
+                  <w:r>
+                    <w:rPr>
+                      <w:rFonts w:cstheme="minorHAnsi"/>
+                      <w:sz w:val="20"/>
+                      <w:szCs w:val="20"/>
+                    </w:rPr>
+                    <w:t>== ‘BY_SET_DATE’}&gt;&gt;</w:t>
                   </w:r>
                 </w:p>
               </w:tc>
@@ -2971,8 +4207,9 @@
                       <w:color w:val="000000"/>
                       <w:shd w:val="clear" w:color="auto" w:fill="FFFFFF"/>
                     </w:rPr>
-                    <w:t>£&lt;&lt;commonDetails.amountToPay&gt;&gt; no later than</w:t>
-                  </w:r>
+                    <w:t>£&lt;&lt;</w:t>
+                  </w:r>
+                  <w:proofErr w:type="spellStart"/>
                   <w:r>
                     <w:rPr>
                       <w:rStyle w:val="eop"/>
@@ -2980,8 +4217,9 @@
                       <w:color w:val="000000"/>
                       <w:shd w:val="clear" w:color="auto" w:fill="FFFFFF"/>
                     </w:rPr>
-                    <w:t xml:space="preserve"> </w:t>
-                  </w:r>
+                    <w:t>commonDetails.amountToPay</w:t>
+                  </w:r>
+                  <w:proofErr w:type="spellEnd"/>
                   <w:r>
                     <w:rPr>
                       <w:rStyle w:val="eop"/>
@@ -2989,7 +4227,116 @@
                       <w:color w:val="000000"/>
                       <w:shd w:val="clear" w:color="auto" w:fill="FFFFFF"/>
                     </w:rPr>
-                    <w:t xml:space="preserve"> &lt;&lt;{dateFormat(commonDetails.payBy, ‘dd MMMM yyyy’, 'dd-MM-yyyy')}&gt;&gt;</w:t>
+                    <w:t xml:space="preserve">&gt;&gt; no later </w:t>
+                  </w:r>
+                  <w:proofErr w:type="gramStart"/>
+                  <w:r>
+                    <w:rPr>
+                      <w:rStyle w:val="eop"/>
+                      <w:rFonts w:ascii="Arial" w:hAnsi="Arial" w:cs="Arial"/>
+                      <w:color w:val="000000"/>
+                      <w:shd w:val="clear" w:color="auto" w:fill="FFFFFF"/>
+                    </w:rPr>
+                    <w:t>than</w:t>
+                  </w:r>
+                  <w:r>
+                    <w:rPr>
+                      <w:rStyle w:val="eop"/>
+                      <w:rFonts w:ascii="Arial" w:hAnsi="Arial" w:cs="Arial"/>
+                      <w:color w:val="000000"/>
+                      <w:shd w:val="clear" w:color="auto" w:fill="FFFFFF"/>
+                    </w:rPr>
+                    <w:t xml:space="preserve"> </w:t>
+                  </w:r>
+                  <w:r>
+                    <w:rPr>
+                      <w:rStyle w:val="eop"/>
+                      <w:rFonts w:ascii="Arial" w:hAnsi="Arial" w:cs="Arial"/>
+                      <w:color w:val="000000"/>
+                      <w:shd w:val="clear" w:color="auto" w:fill="FFFFFF"/>
+                    </w:rPr>
+                    <w:t xml:space="preserve"> &lt;&lt;{</w:t>
+                  </w:r>
+                  <w:proofErr w:type="spellStart"/>
+                  <w:r>
+                    <w:rPr>
+                      <w:rStyle w:val="eop"/>
+                      <w:rFonts w:ascii="Arial" w:hAnsi="Arial" w:cs="Arial"/>
+                      <w:color w:val="000000"/>
+                      <w:shd w:val="clear" w:color="auto" w:fill="FFFFFF"/>
+                    </w:rPr>
+                    <w:t>dateFormat</w:t>
+                  </w:r>
+                  <w:proofErr w:type="spellEnd"/>
+                  <w:r>
+                    <w:rPr>
+                      <w:rStyle w:val="eop"/>
+                      <w:rFonts w:ascii="Arial" w:hAnsi="Arial" w:cs="Arial"/>
+                      <w:color w:val="000000"/>
+                      <w:shd w:val="clear" w:color="auto" w:fill="FFFFFF"/>
+                    </w:rPr>
+                    <w:t>(</w:t>
+                  </w:r>
+                  <w:proofErr w:type="spellStart"/>
+                  <w:proofErr w:type="gramEnd"/>
+                  <w:r>
+                    <w:rPr>
+                      <w:rStyle w:val="eop"/>
+                      <w:rFonts w:ascii="Arial" w:hAnsi="Arial" w:cs="Arial"/>
+                      <w:color w:val="000000"/>
+                      <w:shd w:val="clear" w:color="auto" w:fill="FFFFFF"/>
+                    </w:rPr>
+                    <w:t>commonDetails.payBy</w:t>
+                  </w:r>
+                  <w:proofErr w:type="spellEnd"/>
+                  <w:r>
+                    <w:rPr>
+                      <w:rStyle w:val="eop"/>
+                      <w:rFonts w:ascii="Arial" w:hAnsi="Arial" w:cs="Arial"/>
+                      <w:color w:val="000000"/>
+                      <w:shd w:val="clear" w:color="auto" w:fill="FFFFFF"/>
+                    </w:rPr>
+                    <w:t xml:space="preserve">, ‘dd MMMM </w:t>
+                  </w:r>
+                  <w:proofErr w:type="spellStart"/>
+                  <w:r>
+                    <w:rPr>
+                      <w:rStyle w:val="eop"/>
+                      <w:rFonts w:ascii="Arial" w:hAnsi="Arial" w:cs="Arial"/>
+                      <w:color w:val="000000"/>
+                      <w:shd w:val="clear" w:color="auto" w:fill="FFFFFF"/>
+                    </w:rPr>
+                    <w:t>yyyy</w:t>
+                  </w:r>
+                  <w:proofErr w:type="spellEnd"/>
+                  <w:r>
+                    <w:rPr>
+                      <w:rStyle w:val="eop"/>
+                      <w:rFonts w:ascii="Arial" w:hAnsi="Arial" w:cs="Arial"/>
+                      <w:color w:val="000000"/>
+                      <w:shd w:val="clear" w:color="auto" w:fill="FFFFFF"/>
+                    </w:rPr>
+                    <w:t>’, 'dd-MM-</w:t>
+                  </w:r>
+                  <w:proofErr w:type="spellStart"/>
+                  <w:r>
+                    <w:rPr>
+                      <w:rStyle w:val="eop"/>
+                      <w:rFonts w:ascii="Arial" w:hAnsi="Arial" w:cs="Arial"/>
+                      <w:color w:val="000000"/>
+                      <w:shd w:val="clear" w:color="auto" w:fill="FFFFFF"/>
+                    </w:rPr>
+                    <w:t>yyyy</w:t>
+                  </w:r>
+                  <w:proofErr w:type="spellEnd"/>
+                  <w:r>
+                    <w:rPr>
+                      <w:rStyle w:val="eop"/>
+                      <w:rFonts w:ascii="Arial" w:hAnsi="Arial" w:cs="Arial"/>
+                      <w:color w:val="000000"/>
+                      <w:shd w:val="clear" w:color="auto" w:fill="FFFFFF"/>
+                    </w:rPr>
+                    <w:t>')}&gt;&gt;</w:t>
                   </w:r>
                 </w:p>
               </w:tc>
@@ -3024,13 +4371,51 @@
                     </w:rPr>
                     <w:t>s</w:t>
                   </w:r>
+                  <w:proofErr w:type="gramStart"/>
                   <w:r>
                     <w:rPr>
                       <w:rFonts w:cstheme="minorHAnsi"/>
                       <w:sz w:val="20"/>
                       <w:szCs w:val="20"/>
                     </w:rPr>
-                    <w:t>_{commonDetails.responseType == ‘FULL_ADMISSION’ }&gt;&gt;</w:t>
+                    <w:t>_{</w:t>
+                  </w:r>
+                  <w:proofErr w:type="spellStart"/>
+                  <w:proofErr w:type="gramEnd"/>
+                  <w:r>
+                    <w:rPr>
+                      <w:rFonts w:cstheme="minorHAnsi"/>
+                      <w:sz w:val="20"/>
+                      <w:szCs w:val="20"/>
+                    </w:rPr>
+                    <w:t>commonDetails.responseType</w:t>
+                  </w:r>
+                  <w:proofErr w:type="spellEnd"/>
+                  <w:r>
+                    <w:rPr>
+                      <w:rFonts w:cstheme="minorHAnsi"/>
+                      <w:sz w:val="20"/>
+                      <w:szCs w:val="20"/>
+                    </w:rPr>
+                    <w:t xml:space="preserve"> == ‘FULL_ADMISSION</w:t>
+                  </w:r>
+                  <w:proofErr w:type="gramStart"/>
+                  <w:r>
+                    <w:rPr>
+                      <w:rFonts w:cstheme="minorHAnsi"/>
+                      <w:sz w:val="20"/>
+                      <w:szCs w:val="20"/>
+                    </w:rPr>
+                    <w:t>’ }</w:t>
+                  </w:r>
+                  <w:proofErr w:type="gramEnd"/>
+                  <w:r>
+                    <w:rPr>
+                      <w:rFonts w:cstheme="minorHAnsi"/>
+                      <w:sz w:val="20"/>
+                      <w:szCs w:val="20"/>
+                    </w:rPr>
+                    <w:t>&gt;&gt;</w:t>
                   </w:r>
                   <w:r>
                     <w:rPr>
@@ -3072,16 +4457,26 @@
                       <w:color w:val="0A0A0A"/>
                       <w:shd w:val="clear" w:color="auto" w:fill="FFFFFF"/>
                     </w:rPr>
-                    <w:t xml:space="preserve">The above amount does not include the claim fee and any fixed costs claimed which are payable in addition and if judgment is entered on an admission will be included in </w:t>
-                  </w:r>
+                    <w:lastRenderedPageBreak/>
+                    <w:t xml:space="preserve">The above amount does not include the claim </w:t>
+                  </w:r>
+                  <w:proofErr w:type="gramStart"/>
                   <w:r>
                     <w:rPr>
                       <w:rFonts w:ascii="GDSTransportWebsite" w:hAnsi="GDSTransportWebsite"/>
                       <w:color w:val="0A0A0A"/>
                       <w:shd w:val="clear" w:color="auto" w:fill="FFFFFF"/>
                     </w:rPr>
-                    <w:lastRenderedPageBreak/>
-                    <w:t>the total judgment sum.</w:t>
+                    <w:t>fee</w:t>
+                  </w:r>
+                  <w:proofErr w:type="gramEnd"/>
+                  <w:r>
+                    <w:rPr>
+                      <w:rFonts w:ascii="GDSTransportWebsite" w:hAnsi="GDSTransportWebsite"/>
+                      <w:color w:val="0A0A0A"/>
+                      <w:shd w:val="clear" w:color="auto" w:fill="FFFFFF"/>
+                    </w:rPr>
+                    <w:t xml:space="preserve"> and any fixed costs claimed which are payable in addition and if judgment is entered on an admission will be included in the total judgment sum.</w:t>
                   </w:r>
                   <w:r>
                     <w:rPr>
@@ -3137,13 +4532,51 @@
                     </w:rPr>
                     <w:t>s</w:t>
                   </w:r>
+                  <w:proofErr w:type="gramStart"/>
                   <w:r>
                     <w:rPr>
                       <w:rFonts w:cstheme="minorHAnsi"/>
                       <w:sz w:val="20"/>
                       <w:szCs w:val="20"/>
                     </w:rPr>
-                    <w:t>_{commonDetails.responseType == ‘PART_ADMISSION’ }&gt;&gt;</w:t>
+                    <w:t>_{</w:t>
+                  </w:r>
+                  <w:proofErr w:type="spellStart"/>
+                  <w:proofErr w:type="gramEnd"/>
+                  <w:r>
+                    <w:rPr>
+                      <w:rFonts w:cstheme="minorHAnsi"/>
+                      <w:sz w:val="20"/>
+                      <w:szCs w:val="20"/>
+                    </w:rPr>
+                    <w:t>commonDetails.responseType</w:t>
+                  </w:r>
+                  <w:proofErr w:type="spellEnd"/>
+                  <w:r>
+                    <w:rPr>
+                      <w:rFonts w:cstheme="minorHAnsi"/>
+                      <w:sz w:val="20"/>
+                      <w:szCs w:val="20"/>
+                    </w:rPr>
+                    <w:t xml:space="preserve"> == ‘PART_ADMISSION</w:t>
+                  </w:r>
+                  <w:proofErr w:type="gramStart"/>
+                  <w:r>
+                    <w:rPr>
+                      <w:rFonts w:cstheme="minorHAnsi"/>
+                      <w:sz w:val="20"/>
+                      <w:szCs w:val="20"/>
+                    </w:rPr>
+                    <w:t>’ }</w:t>
+                  </w:r>
+                  <w:proofErr w:type="gramEnd"/>
+                  <w:r>
+                    <w:rPr>
+                      <w:rFonts w:cstheme="minorHAnsi"/>
+                      <w:sz w:val="20"/>
+                      <w:szCs w:val="20"/>
+                    </w:rPr>
+                    <w:t>&gt;&gt;</w:t>
                   </w:r>
                   <w:r>
                     <w:rPr>
@@ -3268,7 +4701,27 @@
                       <w:color w:val="000000"/>
                       <w:shd w:val="clear" w:color="auto" w:fill="FFFFFF"/>
                     </w:rPr>
-                    <w:t>&lt;&lt;commonDetails.whyNotPayImmediately&gt;&gt;</w:t>
+                    <w:t>&lt;&lt;</w:t>
+                  </w:r>
+                  <w:proofErr w:type="spellStart"/>
+                  <w:r>
+                    <w:rPr>
+                      <w:rStyle w:val="eop"/>
+                      <w:rFonts w:ascii="Arial" w:hAnsi="Arial" w:cs="Arial"/>
+                      <w:color w:val="000000"/>
+                      <w:shd w:val="clear" w:color="auto" w:fill="FFFFFF"/>
+                    </w:rPr>
+                    <w:t>commonDetails.whyNotPayImmediately</w:t>
+                  </w:r>
+                  <w:proofErr w:type="spellEnd"/>
+                  <w:r>
+                    <w:rPr>
+                      <w:rStyle w:val="eop"/>
+                      <w:rFonts w:ascii="Arial" w:hAnsi="Arial" w:cs="Arial"/>
+                      <w:color w:val="000000"/>
+                      <w:shd w:val="clear" w:color="auto" w:fill="FFFFFF"/>
+                    </w:rPr>
+                    <w:t>&gt;&gt;</w:t>
                   </w:r>
                 </w:p>
               </w:tc>
@@ -3331,7 +4784,45 @@
                       <w:sz w:val="20"/>
                       <w:szCs w:val="20"/>
                     </w:rPr>
-                    <w:t>&lt;&lt;cr_{commonDetails.howToPay== ‘SUGGESTION_OF_REPAYMENT_PLAN’}&gt;&gt;</w:t>
+                    <w:t>&lt;&lt;</w:t>
+                  </w:r>
+                  <w:proofErr w:type="spellStart"/>
+                  <w:r>
+                    <w:rPr>
+                      <w:rFonts w:cstheme="minorHAnsi"/>
+                      <w:sz w:val="20"/>
+                      <w:szCs w:val="20"/>
+                    </w:rPr>
+                    <w:t>cr</w:t>
+                  </w:r>
+                  <w:proofErr w:type="spellEnd"/>
+                  <w:proofErr w:type="gramStart"/>
+                  <w:r>
+                    <w:rPr>
+                      <w:rFonts w:cstheme="minorHAnsi"/>
+                      <w:sz w:val="20"/>
+                      <w:szCs w:val="20"/>
+                    </w:rPr>
+                    <w:t>_{</w:t>
+                  </w:r>
+                  <w:proofErr w:type="spellStart"/>
+                  <w:proofErr w:type="gramEnd"/>
+                  <w:r>
+                    <w:rPr>
+                      <w:rFonts w:cstheme="minorHAnsi"/>
+                      <w:sz w:val="20"/>
+                      <w:szCs w:val="20"/>
+                    </w:rPr>
+                    <w:t>commonDetails.howToPay</w:t>
+                  </w:r>
+                  <w:proofErr w:type="spellEnd"/>
+                  <w:r>
+                    <w:rPr>
+                      <w:rFonts w:cstheme="minorHAnsi"/>
+                      <w:sz w:val="20"/>
+                      <w:szCs w:val="20"/>
+                    </w:rPr>
+                    <w:t>== ‘SUGGESTION_OF_REPAYMENT_PLAN’}&gt;&gt;</w:t>
                   </w:r>
                 </w:p>
               </w:tc>
@@ -3425,7 +4916,98 @@
                       <w:color w:val="000000"/>
                       <w:shd w:val="clear" w:color="auto" w:fill="FFFFFF"/>
                     </w:rPr>
-                    <w:t>&lt;&lt;{dateFormat(commonDetails.repaymentPlan.firstRepaymentDate, ‘dd MMMM yyyy’, 'yyyy-MM-dd')}&gt;&gt;</w:t>
+                    <w:t>&lt;</w:t>
+                  </w:r>
+                  <w:proofErr w:type="gramStart"/>
+                  <w:r>
+                    <w:rPr>
+                      <w:rStyle w:val="eop"/>
+                      <w:rFonts w:ascii="Arial" w:hAnsi="Arial" w:cs="Arial"/>
+                      <w:color w:val="000000"/>
+                      <w:shd w:val="clear" w:color="auto" w:fill="FFFFFF"/>
+                    </w:rPr>
+                    <w:t>&lt;{</w:t>
+                  </w:r>
+                  <w:proofErr w:type="spellStart"/>
+                  <w:r>
+                    <w:rPr>
+                      <w:rStyle w:val="eop"/>
+                      <w:rFonts w:ascii="Arial" w:hAnsi="Arial" w:cs="Arial"/>
+                      <w:color w:val="000000"/>
+                      <w:shd w:val="clear" w:color="auto" w:fill="FFFFFF"/>
+                    </w:rPr>
+                    <w:t>dateFormat</w:t>
+                  </w:r>
+                  <w:proofErr w:type="spellEnd"/>
+                  <w:r>
+                    <w:rPr>
+                      <w:rStyle w:val="eop"/>
+                      <w:rFonts w:ascii="Arial" w:hAnsi="Arial" w:cs="Arial"/>
+                      <w:color w:val="000000"/>
+                      <w:shd w:val="clear" w:color="auto" w:fill="FFFFFF"/>
+                    </w:rPr>
+                    <w:t>(</w:t>
+                  </w:r>
+                  <w:proofErr w:type="spellStart"/>
+                  <w:r>
+                    <w:rPr>
+                      <w:rStyle w:val="eop"/>
+                      <w:rFonts w:ascii="Arial" w:hAnsi="Arial" w:cs="Arial"/>
+                      <w:color w:val="000000"/>
+                      <w:shd w:val="clear" w:color="auto" w:fill="FFFFFF"/>
+                    </w:rPr>
+                    <w:t>commonDetails.repaymentPlan.firstRepaymentDate</w:t>
+                  </w:r>
+                  <w:proofErr w:type="spellEnd"/>
+                  <w:proofErr w:type="gramEnd"/>
+                  <w:r>
+                    <w:rPr>
+                      <w:rStyle w:val="eop"/>
+                      <w:rFonts w:ascii="Arial" w:hAnsi="Arial" w:cs="Arial"/>
+                      <w:color w:val="000000"/>
+                      <w:shd w:val="clear" w:color="auto" w:fill="FFFFFF"/>
+                    </w:rPr>
+                    <w:t xml:space="preserve">, ‘dd MMMM </w:t>
+                  </w:r>
+                  <w:proofErr w:type="spellStart"/>
+                  <w:r>
+                    <w:rPr>
+                      <w:rStyle w:val="eop"/>
+                      <w:rFonts w:ascii="Arial" w:hAnsi="Arial" w:cs="Arial"/>
+                      <w:color w:val="000000"/>
+                      <w:shd w:val="clear" w:color="auto" w:fill="FFFFFF"/>
+                    </w:rPr>
+                    <w:t>yyyy</w:t>
+                  </w:r>
+                  <w:proofErr w:type="spellEnd"/>
+                  <w:r>
+                    <w:rPr>
+                      <w:rStyle w:val="eop"/>
+                      <w:rFonts w:ascii="Arial" w:hAnsi="Arial" w:cs="Arial"/>
+                      <w:color w:val="000000"/>
+                      <w:shd w:val="clear" w:color="auto" w:fill="FFFFFF"/>
+                    </w:rPr>
+                    <w:t>’, '</w:t>
+                  </w:r>
+                  <w:proofErr w:type="spellStart"/>
+                  <w:r>
+                    <w:rPr>
+                      <w:rStyle w:val="eop"/>
+                      <w:rFonts w:ascii="Arial" w:hAnsi="Arial" w:cs="Arial"/>
+                      <w:color w:val="000000"/>
+                      <w:shd w:val="clear" w:color="auto" w:fill="FFFFFF"/>
+                    </w:rPr>
+                    <w:t>yyyy</w:t>
+                  </w:r>
+                  <w:proofErr w:type="spellEnd"/>
+                  <w:r>
+                    <w:rPr>
+                      <w:rStyle w:val="eop"/>
+                      <w:rFonts w:ascii="Arial" w:hAnsi="Arial" w:cs="Arial"/>
+                      <w:color w:val="000000"/>
+                      <w:shd w:val="clear" w:color="auto" w:fill="FFFFFF"/>
+                    </w:rPr>
+                    <w:t>-MM-dd')}&gt;&gt;</w:t>
                   </w:r>
                 </w:p>
               </w:tc>
@@ -3497,6 +5079,7 @@
                       <w:shd w:val="clear" w:color="auto" w:fill="FFFFFF"/>
                     </w:rPr>
                   </w:pPr>
+                  <w:proofErr w:type="gramStart"/>
                   <w:r>
                     <w:rPr>
                       <w:rStyle w:val="eop"/>
@@ -3504,7 +5087,28 @@
                       <w:color w:val="000000"/>
                       <w:shd w:val="clear" w:color="auto" w:fill="FFFFFF"/>
                     </w:rPr>
-                    <w:t>£&lt;&lt;commonDetails.repaymentPlan.paymentAmount&gt;&gt;</w:t>
+                    <w:t>£&lt;&lt;</w:t>
+                  </w:r>
+                  <w:proofErr w:type="spellStart"/>
+                  <w:r>
+                    <w:rPr>
+                      <w:rStyle w:val="eop"/>
+                      <w:rFonts w:ascii="Arial" w:hAnsi="Arial" w:cs="Arial"/>
+                      <w:color w:val="000000"/>
+                      <w:shd w:val="clear" w:color="auto" w:fill="FFFFFF"/>
+                    </w:rPr>
+                    <w:t>commonDetails.repaymentPlan.paymentAmount</w:t>
+                  </w:r>
+                  <w:proofErr w:type="spellEnd"/>
+                  <w:proofErr w:type="gramEnd"/>
+                  <w:r>
+                    <w:rPr>
+                      <w:rStyle w:val="eop"/>
+                      <w:rFonts w:ascii="Arial" w:hAnsi="Arial" w:cs="Arial"/>
+                      <w:color w:val="000000"/>
+                      <w:shd w:val="clear" w:color="auto" w:fill="FFFFFF"/>
+                    </w:rPr>
+                    <w:t>&gt;&gt;</w:t>
                   </w:r>
                 </w:p>
               </w:tc>
@@ -3576,6 +5180,7 @@
                       <w:shd w:val="clear" w:color="auto" w:fill="FFFFFF"/>
                     </w:rPr>
                   </w:pPr>
+                  <w:proofErr w:type="gramStart"/>
                   <w:r>
                     <w:rPr>
                       <w:rStyle w:val="eop"/>
@@ -3583,7 +5188,28 @@
                       <w:color w:val="000000"/>
                       <w:shd w:val="clear" w:color="auto" w:fill="FFFFFF"/>
                     </w:rPr>
-                    <w:t>&lt;&lt;commonDetails.repaymentPlan.paymentFrequencyDisplay&gt;&gt;</w:t>
+                    <w:t>&lt;&lt;</w:t>
+                  </w:r>
+                  <w:proofErr w:type="spellStart"/>
+                  <w:r>
+                    <w:rPr>
+                      <w:rStyle w:val="eop"/>
+                      <w:rFonts w:ascii="Arial" w:hAnsi="Arial" w:cs="Arial"/>
+                      <w:color w:val="000000"/>
+                      <w:shd w:val="clear" w:color="auto" w:fill="FFFFFF"/>
+                    </w:rPr>
+                    <w:t>commonDetails.repaymentPlan.paymentFrequencyDisplay</w:t>
+                  </w:r>
+                  <w:proofErr w:type="spellEnd"/>
+                  <w:proofErr w:type="gramEnd"/>
+                  <w:r>
+                    <w:rPr>
+                      <w:rStyle w:val="eop"/>
+                      <w:rFonts w:ascii="Arial" w:hAnsi="Arial" w:cs="Arial"/>
+                      <w:color w:val="000000"/>
+                      <w:shd w:val="clear" w:color="auto" w:fill="FFFFFF"/>
+                    </w:rPr>
+                    <w:t>&gt;&gt;</w:t>
                   </w:r>
                 </w:p>
               </w:tc>
@@ -3662,7 +5288,98 @@
                       <w:color w:val="000000"/>
                       <w:shd w:val="clear" w:color="auto" w:fill="FFFFFF"/>
                     </w:rPr>
-                    <w:t>&lt;&lt;{dateFormat(commonDetails.payBy, ‘dd MMMM yyyy’, 'dd-MM-yyyy')}&gt;&gt;</w:t>
+                    <w:t>&lt;</w:t>
+                  </w:r>
+                  <w:proofErr w:type="gramStart"/>
+                  <w:r>
+                    <w:rPr>
+                      <w:rStyle w:val="eop"/>
+                      <w:rFonts w:ascii="Arial" w:hAnsi="Arial" w:cs="Arial"/>
+                      <w:color w:val="000000"/>
+                      <w:shd w:val="clear" w:color="auto" w:fill="FFFFFF"/>
+                    </w:rPr>
+                    <w:t>&lt;{</w:t>
+                  </w:r>
+                  <w:proofErr w:type="spellStart"/>
+                  <w:r>
+                    <w:rPr>
+                      <w:rStyle w:val="eop"/>
+                      <w:rFonts w:ascii="Arial" w:hAnsi="Arial" w:cs="Arial"/>
+                      <w:color w:val="000000"/>
+                      <w:shd w:val="clear" w:color="auto" w:fill="FFFFFF"/>
+                    </w:rPr>
+                    <w:t>dateFormat</w:t>
+                  </w:r>
+                  <w:proofErr w:type="spellEnd"/>
+                  <w:r>
+                    <w:rPr>
+                      <w:rStyle w:val="eop"/>
+                      <w:rFonts w:ascii="Arial" w:hAnsi="Arial" w:cs="Arial"/>
+                      <w:color w:val="000000"/>
+                      <w:shd w:val="clear" w:color="auto" w:fill="FFFFFF"/>
+                    </w:rPr>
+                    <w:t>(</w:t>
+                  </w:r>
+                  <w:proofErr w:type="spellStart"/>
+                  <w:proofErr w:type="gramEnd"/>
+                  <w:r>
+                    <w:rPr>
+                      <w:rStyle w:val="eop"/>
+                      <w:rFonts w:ascii="Arial" w:hAnsi="Arial" w:cs="Arial"/>
+                      <w:color w:val="000000"/>
+                      <w:shd w:val="clear" w:color="auto" w:fill="FFFFFF"/>
+                    </w:rPr>
+                    <w:t>commonDetails.payBy</w:t>
+                  </w:r>
+                  <w:proofErr w:type="spellEnd"/>
+                  <w:r>
+                    <w:rPr>
+                      <w:rStyle w:val="eop"/>
+                      <w:rFonts w:ascii="Arial" w:hAnsi="Arial" w:cs="Arial"/>
+                      <w:color w:val="000000"/>
+                      <w:shd w:val="clear" w:color="auto" w:fill="FFFFFF"/>
+                    </w:rPr>
+                    <w:t xml:space="preserve">, ‘dd MMMM </w:t>
+                  </w:r>
+                  <w:proofErr w:type="spellStart"/>
+                  <w:r>
+                    <w:rPr>
+                      <w:rStyle w:val="eop"/>
+                      <w:rFonts w:ascii="Arial" w:hAnsi="Arial" w:cs="Arial"/>
+                      <w:color w:val="000000"/>
+                      <w:shd w:val="clear" w:color="auto" w:fill="FFFFFF"/>
+                    </w:rPr>
+                    <w:t>yyyy</w:t>
+                  </w:r>
+                  <w:proofErr w:type="spellEnd"/>
+                  <w:r>
+                    <w:rPr>
+                      <w:rStyle w:val="eop"/>
+                      <w:rFonts w:ascii="Arial" w:hAnsi="Arial" w:cs="Arial"/>
+                      <w:color w:val="000000"/>
+                      <w:shd w:val="clear" w:color="auto" w:fill="FFFFFF"/>
+                    </w:rPr>
+                    <w:t>’, 'dd-MM-</w:t>
+                  </w:r>
+                  <w:proofErr w:type="spellStart"/>
+                  <w:r>
+                    <w:rPr>
+                      <w:rStyle w:val="eop"/>
+                      <w:rFonts w:ascii="Arial" w:hAnsi="Arial" w:cs="Arial"/>
+                      <w:color w:val="000000"/>
+                      <w:shd w:val="clear" w:color="auto" w:fill="FFFFFF"/>
+                    </w:rPr>
+                    <w:t>yyyy</w:t>
+                  </w:r>
+                  <w:proofErr w:type="spellEnd"/>
+                  <w:r>
+                    <w:rPr>
+                      <w:rStyle w:val="eop"/>
+                      <w:rFonts w:ascii="Arial" w:hAnsi="Arial" w:cs="Arial"/>
+                      <w:color w:val="000000"/>
+                      <w:shd w:val="clear" w:color="auto" w:fill="FFFFFF"/>
+                    </w:rPr>
+                    <w:t>')}&gt;&gt;</w:t>
                   </w:r>
                 </w:p>
               </w:tc>
@@ -3752,7 +5469,27 @@
                       <w:color w:val="000000"/>
                       <w:shd w:val="clear" w:color="auto" w:fill="FFFFFF"/>
                     </w:rPr>
-                    <w:t>&lt;&lt;commonDetails.whyNotPayImmediately&gt;&gt;</w:t>
+                    <w:t>&lt;&lt;</w:t>
+                  </w:r>
+                  <w:proofErr w:type="spellStart"/>
+                  <w:r>
+                    <w:rPr>
+                      <w:rStyle w:val="eop"/>
+                      <w:rFonts w:ascii="Arial" w:hAnsi="Arial" w:cs="Arial"/>
+                      <w:color w:val="000000"/>
+                      <w:shd w:val="clear" w:color="auto" w:fill="FFFFFF"/>
+                    </w:rPr>
+                    <w:t>commonDetails.whyNotPayImmediately</w:t>
+                  </w:r>
+                  <w:proofErr w:type="spellEnd"/>
+                  <w:r>
+                    <w:rPr>
+                      <w:rStyle w:val="eop"/>
+                      <w:rFonts w:ascii="Arial" w:hAnsi="Arial" w:cs="Arial"/>
+                      <w:color w:val="000000"/>
+                      <w:shd w:val="clear" w:color="auto" w:fill="FFFFFF"/>
+                    </w:rPr>
+                    <w:t>&gt;&gt;</w:t>
                   </w:r>
                 </w:p>
               </w:tc>
@@ -3824,7 +5561,25 @@
                 <w:sz w:val="21"/>
                 <w:szCs w:val="21"/>
               </w:rPr>
-              <w:t>&lt;&lt;cs_{allocatedTrack=='SMALL_CLAIM'}&gt;&gt;</w:t>
+              <w:t>&lt;&lt;cs_{</w:t>
+            </w:r>
+            <w:proofErr w:type="spellStart"/>
+            <w:r>
+              <w:rPr>
+                <w:rFonts w:ascii="Segoe UI" w:hAnsi="Segoe UI" w:cs="Segoe UI"/>
+                <w:sz w:val="21"/>
+                <w:szCs w:val="21"/>
+              </w:rPr>
+              <w:t>allocatedTrack</w:t>
+            </w:r>
+            <w:proofErr w:type="spellEnd"/>
+            <w:r>
+              <w:rPr>
+                <w:rFonts w:ascii="Segoe UI" w:hAnsi="Segoe UI" w:cs="Segoe UI"/>
+                <w:sz w:val="21"/>
+                <w:szCs w:val="21"/>
+              </w:rPr>
+              <w:t>=='SMALL_CLAIM'}&gt;&gt;</w:t>
             </w:r>
           </w:p>
           <w:p>
@@ -3841,7 +5596,53 @@
                 <w:sz w:val="21"/>
                 <w:szCs w:val="21"/>
               </w:rPr>
-              <w:t>&lt;&lt;cs_{responseType == ‘FULL_DEFENCE’|| responseType == ‘PART_ADMISSION’}&gt;&gt;</w:t>
+              <w:t>&lt;&lt;cs</w:t>
+            </w:r>
+            <w:proofErr w:type="gramStart"/>
+            <w:r>
+              <w:rPr>
+                <w:rFonts w:ascii="Segoe UI" w:hAnsi="Segoe UI" w:cs="Segoe UI"/>
+                <w:sz w:val="21"/>
+                <w:szCs w:val="21"/>
+              </w:rPr>
+              <w:t>_{</w:t>
+            </w:r>
+            <w:proofErr w:type="spellStart"/>
+            <w:proofErr w:type="gramEnd"/>
+            <w:r>
+              <w:rPr>
+                <w:rFonts w:ascii="Segoe UI" w:hAnsi="Segoe UI" w:cs="Segoe UI"/>
+                <w:sz w:val="21"/>
+                <w:szCs w:val="21"/>
+              </w:rPr>
+              <w:t>responseType</w:t>
+            </w:r>
+            <w:proofErr w:type="spellEnd"/>
+            <w:r>
+              <w:rPr>
+                <w:rFonts w:ascii="Segoe UI" w:hAnsi="Segoe UI" w:cs="Segoe UI"/>
+                <w:sz w:val="21"/>
+                <w:szCs w:val="21"/>
+              </w:rPr>
+              <w:t xml:space="preserve"> == ‘FULL_DEFENCE’|| </w:t>
+            </w:r>
+            <w:proofErr w:type="spellStart"/>
+            <w:r>
+              <w:rPr>
+                <w:rFonts w:ascii="Segoe UI" w:hAnsi="Segoe UI" w:cs="Segoe UI"/>
+                <w:sz w:val="21"/>
+                <w:szCs w:val="21"/>
+              </w:rPr>
+              <w:t>responseType</w:t>
+            </w:r>
+            <w:proofErr w:type="spellEnd"/>
+            <w:r>
+              <w:rPr>
+                <w:rFonts w:ascii="Segoe UI" w:hAnsi="Segoe UI" w:cs="Segoe UI"/>
+                <w:sz w:val="21"/>
+                <w:szCs w:val="21"/>
+              </w:rPr>
+              <w:t xml:space="preserve"> == ‘PART_ADMISSION’}&gt;&gt;</w:t>
             </w:r>
           </w:p>
           <w:p>
@@ -3910,7 +5711,51 @@
                       <w:szCs w:val="21"/>
                       <w:shd w:val="clear" w:color="auto" w:fill="FFFFFF"/>
                     </w:rPr>
-                    <w:t>&lt;&lt;cr_{checkCarmToggle==false}&gt;&gt;</w:t>
+                    <w:t>&lt;&lt;</w:t>
+                  </w:r>
+                  <w:proofErr w:type="spellStart"/>
+                  <w:r>
+                    <w:rPr>
+                      <w:rFonts w:ascii="Segoe UI" w:hAnsi="Segoe UI" w:cs="Segoe UI"/>
+                      <w:color w:val="000000"/>
+                      <w:sz w:val="21"/>
+                      <w:szCs w:val="21"/>
+                      <w:shd w:val="clear" w:color="auto" w:fill="FFFFFF"/>
+                    </w:rPr>
+                    <w:t>cr</w:t>
+                  </w:r>
+                  <w:proofErr w:type="spellEnd"/>
+                  <w:r>
+                    <w:rPr>
+                      <w:rFonts w:ascii="Segoe UI" w:hAnsi="Segoe UI" w:cs="Segoe UI"/>
+                      <w:color w:val="000000"/>
+                      <w:sz w:val="21"/>
+                      <w:szCs w:val="21"/>
+                      <w:shd w:val="clear" w:color="auto" w:fill="FFFFFF"/>
+                    </w:rPr>
+                    <w:t>_{</w:t>
+                  </w:r>
+                  <w:proofErr w:type="spellStart"/>
+                  <w:r>
+                    <w:rPr>
+                      <w:rFonts w:ascii="Segoe UI" w:hAnsi="Segoe UI" w:cs="Segoe UI"/>
+                      <w:color w:val="000000"/>
+                      <w:sz w:val="21"/>
+                      <w:szCs w:val="21"/>
+                      <w:shd w:val="clear" w:color="auto" w:fill="FFFFFF"/>
+                    </w:rPr>
+                    <w:t>checkCarmToggle</w:t>
+                  </w:r>
+                  <w:proofErr w:type="spellEnd"/>
+                  <w:r>
+                    <w:rPr>
+                      <w:rFonts w:ascii="Segoe UI" w:hAnsi="Segoe UI" w:cs="Segoe UI"/>
+                      <w:color w:val="000000"/>
+                      <w:sz w:val="21"/>
+                      <w:szCs w:val="21"/>
+                      <w:shd w:val="clear" w:color="auto" w:fill="FFFFFF"/>
+                    </w:rPr>
+                    <w:t>==false}&gt;&gt;</w:t>
                   </w:r>
                 </w:p>
               </w:tc>
@@ -4065,6 +5910,7 @@
                       <w:szCs w:val="21"/>
                       <w:shd w:val="clear" w:color="auto" w:fill="FFFFFF"/>
                     </w:rPr>
+                    <w:lastRenderedPageBreak/>
                     <w:t>&lt;&lt;else&gt;&gt;</w:t>
                   </w:r>
                 </w:p>
@@ -4111,7 +5957,6 @@
                       <w:szCs w:val="21"/>
                       <w:shd w:val="clear" w:color="auto" w:fill="FFFFFF"/>
                     </w:rPr>
-                    <w:lastRenderedPageBreak/>
                     <w:t>&lt;&lt;es_&gt;&gt;</w:t>
                   </w:r>
                 </w:p>
@@ -4208,7 +6053,51 @@
                       <w:szCs w:val="21"/>
                       <w:shd w:val="clear" w:color="auto" w:fill="FFFFFF"/>
                     </w:rPr>
-                    <w:t>&lt;&lt;cr_{checkCarmToggle==true}&gt;&gt;</w:t>
+                    <w:t>&lt;&lt;</w:t>
+                  </w:r>
+                  <w:proofErr w:type="spellStart"/>
+                  <w:r>
+                    <w:rPr>
+                      <w:rFonts w:ascii="Segoe UI" w:hAnsi="Segoe UI" w:cs="Segoe UI"/>
+                      <w:color w:val="000000"/>
+                      <w:sz w:val="21"/>
+                      <w:szCs w:val="21"/>
+                      <w:shd w:val="clear" w:color="auto" w:fill="FFFFFF"/>
+                    </w:rPr>
+                    <w:t>cr</w:t>
+                  </w:r>
+                  <w:proofErr w:type="spellEnd"/>
+                  <w:r>
+                    <w:rPr>
+                      <w:rFonts w:ascii="Segoe UI" w:hAnsi="Segoe UI" w:cs="Segoe UI"/>
+                      <w:color w:val="000000"/>
+                      <w:sz w:val="21"/>
+                      <w:szCs w:val="21"/>
+                      <w:shd w:val="clear" w:color="auto" w:fill="FFFFFF"/>
+                    </w:rPr>
+                    <w:t>_{</w:t>
+                  </w:r>
+                  <w:proofErr w:type="spellStart"/>
+                  <w:r>
+                    <w:rPr>
+                      <w:rFonts w:ascii="Segoe UI" w:hAnsi="Segoe UI" w:cs="Segoe UI"/>
+                      <w:color w:val="000000"/>
+                      <w:sz w:val="21"/>
+                      <w:szCs w:val="21"/>
+                      <w:shd w:val="clear" w:color="auto" w:fill="FFFFFF"/>
+                    </w:rPr>
+                    <w:t>checkCarmToggle</w:t>
+                  </w:r>
+                  <w:proofErr w:type="spellEnd"/>
+                  <w:r>
+                    <w:rPr>
+                      <w:rFonts w:ascii="Segoe UI" w:hAnsi="Segoe UI" w:cs="Segoe UI"/>
+                      <w:color w:val="000000"/>
+                      <w:sz w:val="21"/>
+                      <w:szCs w:val="21"/>
+                      <w:shd w:val="clear" w:color="auto" w:fill="FFFFFF"/>
+                    </w:rPr>
+                    <w:t>==true}&gt;&gt;</w:t>
                   </w:r>
                 </w:p>
               </w:tc>
@@ -4271,7 +6160,25 @@
                       <w:sz w:val="21"/>
                       <w:szCs w:val="21"/>
                     </w:rPr>
-                    <w:t>&lt;&lt;mediationFirstName&gt;&gt;</w:t>
+                    <w:t>&lt;&lt;</w:t>
+                  </w:r>
+                  <w:proofErr w:type="spellStart"/>
+                  <w:r>
+                    <w:rPr>
+                      <w:rFonts w:ascii="Segoe UI" w:hAnsi="Segoe UI" w:cs="Segoe UI"/>
+                      <w:sz w:val="21"/>
+                      <w:szCs w:val="21"/>
+                    </w:rPr>
+                    <w:t>mediationFirstName</w:t>
+                  </w:r>
+                  <w:proofErr w:type="spellEnd"/>
+                  <w:r>
+                    <w:rPr>
+                      <w:rFonts w:ascii="Segoe UI" w:hAnsi="Segoe UI" w:cs="Segoe UI"/>
+                      <w:sz w:val="21"/>
+                      <w:szCs w:val="21"/>
+                    </w:rPr>
+                    <w:t>&gt;&gt;</w:t>
                   </w:r>
                 </w:p>
                 <w:p>
@@ -4346,7 +6253,25 @@
                       <w:sz w:val="21"/>
                       <w:szCs w:val="21"/>
                     </w:rPr>
-                    <w:t>&lt;&lt;mediationLastName&gt;&gt;</w:t>
+                    <w:t>&lt;&lt;</w:t>
+                  </w:r>
+                  <w:proofErr w:type="spellStart"/>
+                  <w:r>
+                    <w:rPr>
+                      <w:rFonts w:ascii="Segoe UI" w:hAnsi="Segoe UI" w:cs="Segoe UI"/>
+                      <w:sz w:val="21"/>
+                      <w:szCs w:val="21"/>
+                    </w:rPr>
+                    <w:t>mediationLastName</w:t>
+                  </w:r>
+                  <w:proofErr w:type="spellEnd"/>
+                  <w:r>
+                    <w:rPr>
+                      <w:rFonts w:ascii="Segoe UI" w:hAnsi="Segoe UI" w:cs="Segoe UI"/>
+                      <w:sz w:val="21"/>
+                      <w:szCs w:val="21"/>
+                    </w:rPr>
+                    <w:t>&gt;&gt;</w:t>
                   </w:r>
                 </w:p>
                 <w:p>
@@ -4427,7 +6352,25 @@
                       <w:sz w:val="21"/>
                       <w:szCs w:val="21"/>
                     </w:rPr>
-                    <w:t>&lt;&lt;mediationContactNumber&gt;&gt;</w:t>
+                    <w:t>&lt;&lt;</w:t>
+                  </w:r>
+                  <w:proofErr w:type="spellStart"/>
+                  <w:r>
+                    <w:rPr>
+                      <w:rFonts w:ascii="Segoe UI" w:hAnsi="Segoe UI" w:cs="Segoe UI"/>
+                      <w:sz w:val="21"/>
+                      <w:szCs w:val="21"/>
+                    </w:rPr>
+                    <w:t>mediationContactNumber</w:t>
+                  </w:r>
+                  <w:proofErr w:type="spellEnd"/>
+                  <w:r>
+                    <w:rPr>
+                      <w:rFonts w:ascii="Segoe UI" w:hAnsi="Segoe UI" w:cs="Segoe UI"/>
+                      <w:sz w:val="21"/>
+                      <w:szCs w:val="21"/>
+                    </w:rPr>
+                    <w:t>&gt;&gt;</w:t>
                   </w:r>
                 </w:p>
               </w:tc>
@@ -4490,7 +6433,25 @@
                       <w:sz w:val="21"/>
                       <w:szCs w:val="21"/>
                     </w:rPr>
-                    <w:t>&lt;&lt;mediationEmail&gt;&gt;</w:t>
+                    <w:t>&lt;&lt;</w:t>
+                  </w:r>
+                  <w:proofErr w:type="spellStart"/>
+                  <w:r>
+                    <w:rPr>
+                      <w:rFonts w:ascii="Segoe UI" w:hAnsi="Segoe UI" w:cs="Segoe UI"/>
+                      <w:sz w:val="21"/>
+                      <w:szCs w:val="21"/>
+                    </w:rPr>
+                    <w:t>mediationEmail</w:t>
+                  </w:r>
+                  <w:proofErr w:type="spellEnd"/>
+                  <w:r>
+                    <w:rPr>
+                      <w:rFonts w:ascii="Segoe UI" w:hAnsi="Segoe UI" w:cs="Segoe UI"/>
+                      <w:sz w:val="21"/>
+                      <w:szCs w:val="21"/>
+                    </w:rPr>
+                    <w:t>&gt;&gt;</w:t>
                   </w:r>
                 </w:p>
                 <w:p>
@@ -4530,7 +6491,43 @@
                       <w:sz w:val="21"/>
                       <w:szCs w:val="21"/>
                     </w:rPr>
-                    <w:t>&lt;&lt;cr_{mediationUnavailableDatesExists==false}&gt;&gt;</w:t>
+                    <w:t>&lt;&lt;</w:t>
+                  </w:r>
+                  <w:proofErr w:type="spellStart"/>
+                  <w:r>
+                    <w:rPr>
+                      <w:rFonts w:ascii="Segoe UI" w:hAnsi="Segoe UI" w:cs="Segoe UI"/>
+                      <w:sz w:val="21"/>
+                      <w:szCs w:val="21"/>
+                    </w:rPr>
+                    <w:t>cr</w:t>
+                  </w:r>
+                  <w:proofErr w:type="spellEnd"/>
+                  <w:r>
+                    <w:rPr>
+                      <w:rFonts w:ascii="Segoe UI" w:hAnsi="Segoe UI" w:cs="Segoe UI"/>
+                      <w:sz w:val="21"/>
+                      <w:szCs w:val="21"/>
+                    </w:rPr>
+                    <w:t>_{</w:t>
+                  </w:r>
+                  <w:proofErr w:type="spellStart"/>
+                  <w:r>
+                    <w:rPr>
+                      <w:rFonts w:ascii="Segoe UI" w:hAnsi="Segoe UI" w:cs="Segoe UI"/>
+                      <w:sz w:val="21"/>
+                      <w:szCs w:val="21"/>
+                    </w:rPr>
+                    <w:t>mediationUnavailableDatesExists</w:t>
+                  </w:r>
+                  <w:proofErr w:type="spellEnd"/>
+                  <w:r>
+                    <w:rPr>
+                      <w:rFonts w:ascii="Segoe UI" w:hAnsi="Segoe UI" w:cs="Segoe UI"/>
+                      <w:sz w:val="21"/>
+                      <w:szCs w:val="21"/>
+                    </w:rPr>
+                    <w:t>==false}&gt;&gt;</w:t>
                   </w:r>
                 </w:p>
               </w:tc>
@@ -4666,7 +6663,43 @@
                       <w:sz w:val="21"/>
                       <w:szCs w:val="21"/>
                     </w:rPr>
-                    <w:t>&lt;&lt;cr_{mediationUnavailableDatesExists==true}&gt;&gt;</w:t>
+                    <w:t>&lt;&lt;</w:t>
+                  </w:r>
+                  <w:proofErr w:type="spellStart"/>
+                  <w:r>
+                    <w:rPr>
+                      <w:rFonts w:ascii="Segoe UI" w:hAnsi="Segoe UI" w:cs="Segoe UI"/>
+                      <w:sz w:val="21"/>
+                      <w:szCs w:val="21"/>
+                    </w:rPr>
+                    <w:t>cr</w:t>
+                  </w:r>
+                  <w:proofErr w:type="spellEnd"/>
+                  <w:r>
+                    <w:rPr>
+                      <w:rFonts w:ascii="Segoe UI" w:hAnsi="Segoe UI" w:cs="Segoe UI"/>
+                      <w:sz w:val="21"/>
+                      <w:szCs w:val="21"/>
+                    </w:rPr>
+                    <w:t>_{</w:t>
+                  </w:r>
+                  <w:proofErr w:type="spellStart"/>
+                  <w:r>
+                    <w:rPr>
+                      <w:rFonts w:ascii="Segoe UI" w:hAnsi="Segoe UI" w:cs="Segoe UI"/>
+                      <w:sz w:val="21"/>
+                      <w:szCs w:val="21"/>
+                    </w:rPr>
+                    <w:t>mediationUnavailableDatesExists</w:t>
+                  </w:r>
+                  <w:proofErr w:type="spellEnd"/>
+                  <w:r>
+                    <w:rPr>
+                      <w:rFonts w:ascii="Segoe UI" w:hAnsi="Segoe UI" w:cs="Segoe UI"/>
+                      <w:sz w:val="21"/>
+                      <w:szCs w:val="21"/>
+                    </w:rPr>
+                    <w:t>==true}&gt;&gt;</w:t>
                   </w:r>
                 </w:p>
               </w:tc>
@@ -4699,15 +6732,35 @@
                       <w:sz w:val="21"/>
                       <w:szCs w:val="21"/>
                     </w:rPr>
-                    <w:t>&lt;&lt;rr_</w:t>
-                  </w:r>
-                  <w:r>
-                    <w:rPr>
-                      <w:rFonts w:ascii="Segoe UI" w:hAnsi="Segoe UI" w:cs="Segoe UI"/>
-                      <w:sz w:val="21"/>
-                      <w:szCs w:val="21"/>
-                    </w:rPr>
-                    <w:t>mediationUnavailableDatesList&gt;&gt;</w:t>
+                    <w:t>&lt;&lt;</w:t>
+                  </w:r>
+                  <w:proofErr w:type="spellStart"/>
+                  <w:r>
+                    <w:rPr>
+                      <w:rFonts w:ascii="Segoe UI" w:hAnsi="Segoe UI" w:cs="Segoe UI"/>
+                      <w:i/>
+                      <w:iCs/>
+                      <w:sz w:val="21"/>
+                      <w:szCs w:val="21"/>
+                    </w:rPr>
+                    <w:t>rr_</w:t>
+                  </w:r>
+                  <w:r>
+                    <w:rPr>
+                      <w:rFonts w:ascii="Segoe UI" w:hAnsi="Segoe UI" w:cs="Segoe UI"/>
+                      <w:sz w:val="21"/>
+                      <w:szCs w:val="21"/>
+                    </w:rPr>
+                    <w:t>mediationUnavailableDatesList</w:t>
+                  </w:r>
+                  <w:proofErr w:type="spellEnd"/>
+                  <w:r>
+                    <w:rPr>
+                      <w:rFonts w:ascii="Segoe UI" w:hAnsi="Segoe UI" w:cs="Segoe UI"/>
+                      <w:sz w:val="21"/>
+                      <w:szCs w:val="21"/>
+                    </w:rPr>
+                    <w:t>&gt;&gt;</w:t>
                   </w:r>
                 </w:p>
               </w:tc>
@@ -4738,7 +6791,45 @@
                       <w:sz w:val="21"/>
                       <w:szCs w:val="21"/>
                     </w:rPr>
-                    <w:t>&lt;&lt;cr_{value.toDate==null}&gt;&gt;</w:t>
+                    <w:t>&lt;&lt;</w:t>
+                  </w:r>
+                  <w:proofErr w:type="spellStart"/>
+                  <w:r>
+                    <w:rPr>
+                      <w:rFonts w:ascii="Segoe UI" w:hAnsi="Segoe UI" w:cs="Segoe UI"/>
+                      <w:sz w:val="21"/>
+                      <w:szCs w:val="21"/>
+                    </w:rPr>
+                    <w:t>cr</w:t>
+                  </w:r>
+                  <w:proofErr w:type="spellEnd"/>
+                  <w:r>
+                    <w:rPr>
+                      <w:rFonts w:ascii="Segoe UI" w:hAnsi="Segoe UI" w:cs="Segoe UI"/>
+                      <w:sz w:val="21"/>
+                      <w:szCs w:val="21"/>
+                    </w:rPr>
+                    <w:t>_{</w:t>
+                  </w:r>
+                  <w:proofErr w:type="spellStart"/>
+                  <w:proofErr w:type="gramStart"/>
+                  <w:r>
+                    <w:rPr>
+                      <w:rFonts w:ascii="Segoe UI" w:hAnsi="Segoe UI" w:cs="Segoe UI"/>
+                      <w:sz w:val="21"/>
+                      <w:szCs w:val="21"/>
+                    </w:rPr>
+                    <w:t>value.toDate</w:t>
+                  </w:r>
+                  <w:proofErr w:type="spellEnd"/>
+                  <w:proofErr w:type="gramEnd"/>
+                  <w:r>
+                    <w:rPr>
+                      <w:rFonts w:ascii="Segoe UI" w:hAnsi="Segoe UI" w:cs="Segoe UI"/>
+                      <w:sz w:val="21"/>
+                      <w:szCs w:val="21"/>
+                    </w:rPr>
+                    <w:t>==null}&gt;&gt;</w:t>
                   </w:r>
                 </w:p>
               </w:tc>
@@ -4801,7 +6892,27 @@
                       <w:sz w:val="21"/>
                       <w:szCs w:val="21"/>
                     </w:rPr>
-                    <w:t>&lt;&lt;value.date&gt;&gt;</w:t>
+                    <w:t>&lt;&lt;</w:t>
+                  </w:r>
+                  <w:proofErr w:type="spellStart"/>
+                  <w:proofErr w:type="gramStart"/>
+                  <w:r>
+                    <w:rPr>
+                      <w:rFonts w:ascii="Segoe UI" w:hAnsi="Segoe UI" w:cs="Segoe UI"/>
+                      <w:sz w:val="21"/>
+                      <w:szCs w:val="21"/>
+                    </w:rPr>
+                    <w:t>value.date</w:t>
+                  </w:r>
+                  <w:proofErr w:type="spellEnd"/>
+                  <w:proofErr w:type="gramEnd"/>
+                  <w:r>
+                    <w:rPr>
+                      <w:rFonts w:ascii="Segoe UI" w:hAnsi="Segoe UI" w:cs="Segoe UI"/>
+                      <w:sz w:val="21"/>
+                      <w:szCs w:val="21"/>
+                    </w:rPr>
+                    <w:t>&gt;&gt;</w:t>
                   </w:r>
                 </w:p>
                 <w:p>
@@ -4872,7 +6983,45 @@
                       <w:sz w:val="21"/>
                       <w:szCs w:val="21"/>
                     </w:rPr>
-                    <w:t>&lt;&lt;cr_{value.toDate!=null}&gt;&gt;</w:t>
+                    <w:t>&lt;&lt;</w:t>
+                  </w:r>
+                  <w:proofErr w:type="spellStart"/>
+                  <w:r>
+                    <w:rPr>
+                      <w:rFonts w:ascii="Segoe UI" w:hAnsi="Segoe UI" w:cs="Segoe UI"/>
+                      <w:sz w:val="21"/>
+                      <w:szCs w:val="21"/>
+                    </w:rPr>
+                    <w:t>cr</w:t>
+                  </w:r>
+                  <w:proofErr w:type="spellEnd"/>
+                  <w:r>
+                    <w:rPr>
+                      <w:rFonts w:ascii="Segoe UI" w:hAnsi="Segoe UI" w:cs="Segoe UI"/>
+                      <w:sz w:val="21"/>
+                      <w:szCs w:val="21"/>
+                    </w:rPr>
+                    <w:t>_{</w:t>
+                  </w:r>
+                  <w:proofErr w:type="spellStart"/>
+                  <w:proofErr w:type="gramStart"/>
+                  <w:r>
+                    <w:rPr>
+                      <w:rFonts w:ascii="Segoe UI" w:hAnsi="Segoe UI" w:cs="Segoe UI"/>
+                      <w:sz w:val="21"/>
+                      <w:szCs w:val="21"/>
+                    </w:rPr>
+                    <w:t>value.toDate</w:t>
+                  </w:r>
+                  <w:proofErr w:type="spellEnd"/>
+                  <w:proofErr w:type="gramEnd"/>
+                  <w:r>
+                    <w:rPr>
+                      <w:rFonts w:ascii="Segoe UI" w:hAnsi="Segoe UI" w:cs="Segoe UI"/>
+                      <w:sz w:val="21"/>
+                      <w:szCs w:val="21"/>
+                    </w:rPr>
+                    <w:t>!=null}&gt;&gt;</w:t>
                   </w:r>
                 </w:p>
               </w:tc>
@@ -4986,7 +7135,27 @@
                       <w:sz w:val="21"/>
                       <w:szCs w:val="21"/>
                     </w:rPr>
-                    <w:t>&lt;&lt;value.fromDate&gt;&gt;</w:t>
+                    <w:t>&lt;&lt;</w:t>
+                  </w:r>
+                  <w:proofErr w:type="spellStart"/>
+                  <w:proofErr w:type="gramStart"/>
+                  <w:r>
+                    <w:rPr>
+                      <w:rFonts w:ascii="Segoe UI" w:hAnsi="Segoe UI" w:cs="Segoe UI"/>
+                      <w:sz w:val="21"/>
+                      <w:szCs w:val="21"/>
+                    </w:rPr>
+                    <w:t>value.fromDate</w:t>
+                  </w:r>
+                  <w:proofErr w:type="spellEnd"/>
+                  <w:proofErr w:type="gramEnd"/>
+                  <w:r>
+                    <w:rPr>
+                      <w:rFonts w:ascii="Segoe UI" w:hAnsi="Segoe UI" w:cs="Segoe UI"/>
+                      <w:sz w:val="21"/>
+                      <w:szCs w:val="21"/>
+                    </w:rPr>
+                    <w:t>&gt;&gt;</w:t>
                   </w:r>
                 </w:p>
                 <w:p>
@@ -5003,7 +7172,27 @@
                       <w:sz w:val="21"/>
                       <w:szCs w:val="21"/>
                     </w:rPr>
-                    <w:t>&lt;&lt;value.toDate&gt;&gt;</w:t>
+                    <w:t>&lt;&lt;</w:t>
+                  </w:r>
+                  <w:proofErr w:type="spellStart"/>
+                  <w:proofErr w:type="gramStart"/>
+                  <w:r>
+                    <w:rPr>
+                      <w:rFonts w:ascii="Segoe UI" w:hAnsi="Segoe UI" w:cs="Segoe UI"/>
+                      <w:sz w:val="21"/>
+                      <w:szCs w:val="21"/>
+                    </w:rPr>
+                    <w:t>value.toDate</w:t>
+                  </w:r>
+                  <w:proofErr w:type="spellEnd"/>
+                  <w:proofErr w:type="gramEnd"/>
+                  <w:r>
+                    <w:rPr>
+                      <w:rFonts w:ascii="Segoe UI" w:hAnsi="Segoe UI" w:cs="Segoe UI"/>
+                      <w:sz w:val="21"/>
+                      <w:szCs w:val="21"/>
+                    </w:rPr>
+                    <w:t>&gt;&gt;</w:t>
                   </w:r>
                 </w:p>
                 <w:p>
@@ -5074,7 +7263,25 @@
                       <w:sz w:val="21"/>
                       <w:szCs w:val="21"/>
                     </w:rPr>
-                    <w:t>&lt;&lt;er_mediationUnavailableDatesList&gt;&gt;</w:t>
+                    <w:t>&lt;&lt;</w:t>
+                  </w:r>
+                  <w:proofErr w:type="spellStart"/>
+                  <w:r>
+                    <w:rPr>
+                      <w:rFonts w:ascii="Segoe UI" w:hAnsi="Segoe UI" w:cs="Segoe UI"/>
+                      <w:sz w:val="21"/>
+                      <w:szCs w:val="21"/>
+                    </w:rPr>
+                    <w:t>er_mediationUnavailableDatesList</w:t>
+                  </w:r>
+                  <w:proofErr w:type="spellEnd"/>
+                  <w:r>
+                    <w:rPr>
+                      <w:rFonts w:ascii="Segoe UI" w:hAnsi="Segoe UI" w:cs="Segoe UI"/>
+                      <w:sz w:val="21"/>
+                      <w:szCs w:val="21"/>
+                    </w:rPr>
+                    <w:t>&gt;&gt;</w:t>
                   </w:r>
                 </w:p>
               </w:tc>
@@ -5331,6 +7538,7 @@
           <w:color w:val="0A0A0A"/>
           <w:shd w:val="clear" w:color="auto" w:fill="FFFFFF"/>
         </w:rPr>
+        <w:lastRenderedPageBreak/>
         <w:t>The defendant understands that proceedings for contempt of court may be brought against anyone who makes, or causes to be made, a false statement in a document verified by a statement of truth without an honest belief in its truth.</w:t>
       </w:r>
     </w:p>
@@ -5373,7 +7581,6 @@
                 <w:color w:val="0A0A0A"/>
                 <w:shd w:val="clear" w:color="auto" w:fill="FFFFFF"/>
               </w:rPr>
-              <w:lastRenderedPageBreak/>
               <w:t xml:space="preserve">Name  </w:t>
             </w:r>
             <w:r>
@@ -5400,7 +7607,23 @@
                 <w:rFonts w:ascii="GDSTransportWebsite" w:hAnsi="GDSTransportWebsite"/>
                 <w:shd w:val="clear" w:color="auto" w:fill="FFFFFF"/>
               </w:rPr>
-              <w:t xml:space="preserve"> &lt;&lt;statementOfTruth.role&gt;&gt;</w:t>
+              <w:t xml:space="preserve"> &lt;&lt;</w:t>
+            </w:r>
+            <w:proofErr w:type="spellStart"/>
+            <w:r>
+              <w:rPr>
+                <w:rFonts w:ascii="GDSTransportWebsite" w:hAnsi="GDSTransportWebsite"/>
+                <w:shd w:val="clear" w:color="auto" w:fill="FFFFFF"/>
+              </w:rPr>
+              <w:t>statementOfTruth.role</w:t>
+            </w:r>
+            <w:proofErr w:type="spellEnd"/>
+            <w:r>
+              <w:rPr>
+                <w:rFonts w:ascii="GDSTransportWebsite" w:hAnsi="GDSTransportWebsite"/>
+                <w:shd w:val="clear" w:color="auto" w:fill="FFFFFF"/>
+              </w:rPr>
+              <w:t>&gt;&gt;</w:t>
             </w:r>
           </w:p>
         </w:tc>

</xml_diff>